<commit_message>
Presentacion de reunion grupal y video
</commit_message>
<xml_diff>
--- a/docs/docs/DocumetoVersionFinal(II).docx
+++ b/docs/docs/DocumetoVersionFinal(II).docx
@@ -1,6 +1,6 @@
 
 <file path=word/document.xml><?xml version="1.0" encoding="utf-8"?>
-<w:document xmlns:wpc="http://schemas.microsoft.com/office/word/2010/wordprocessingCanvas" xmlns:cx="http://schemas.microsoft.com/office/drawing/2014/chartex" xmlns:cx1="http://schemas.microsoft.com/office/drawing/2015/9/8/chartex" xmlns:cx2="http://schemas.microsoft.com/office/drawing/2015/10/21/chartex" xmlns:cx3="http://schemas.microsoft.com/office/drawing/2016/5/9/chartex" xmlns:cx4="http://schemas.microsoft.com/office/drawing/2016/5/10/chartex" xmlns:cx5="http://schemas.microsoft.com/office/drawing/2016/5/11/chartex" xmlns:cx6="http://schemas.microsoft.com/office/drawing/2016/5/12/chartex" xmlns:cx7="http://schemas.microsoft.com/office/drawing/2016/5/13/chartex" xmlns:cx8="http://schemas.microsoft.com/office/drawing/2016/5/14/chartex" xmlns:mc="http://schemas.openxmlformats.org/markup-compatibility/2006" xmlns:aink="http://schemas.microsoft.com/office/drawing/2016/ink" xmlns:am3d="http://schemas.microsoft.com/office/drawing/2017/model3d" xmlns:o="urn:schemas-microsoft-com:office:office" xmlns:r="http://schemas.openxmlformats.org/officeDocument/2006/relationships" xmlns:m="http://schemas.openxmlformats.org/officeDocument/2006/math" xmlns:v="urn:schemas-microsoft-com:vml" xmlns:wp14="http://schemas.microsoft.com/office/word/2010/wordprocessingDrawing" xmlns:wp="http://schemas.openxmlformats.org/drawingml/2006/wordprocessingDrawing" xmlns:w10="urn:schemas-microsoft-com:office:word" xmlns:w="http://schemas.openxmlformats.org/wordprocessingml/2006/main" xmlns:w14="http://schemas.microsoft.com/office/word/2010/wordml" xmlns:w15="http://schemas.microsoft.com/office/word/2012/wordml" xmlns:w16cid="http://schemas.microsoft.com/office/word/2016/wordml/cid" xmlns:w16se="http://schemas.microsoft.com/office/word/2015/wordml/symex" xmlns:wpg="http://schemas.microsoft.com/office/word/2010/wordprocessingGroup" xmlns:wpi="http://schemas.microsoft.com/office/word/2010/wordprocessingInk" xmlns:wne="http://schemas.microsoft.com/office/word/2006/wordml" xmlns:wps="http://schemas.microsoft.com/office/word/2010/wordprocessingShape" mc:Ignorable="w14 w15 w16se w16cid wp14">
+<w:document xmlns:wpc="http://schemas.microsoft.com/office/word/2010/wordprocessingCanvas" xmlns:mc="http://schemas.openxmlformats.org/markup-compatibility/2006" xmlns:o="urn:schemas-microsoft-com:office:office" xmlns:r="http://schemas.openxmlformats.org/officeDocument/2006/relationships" xmlns:m="http://schemas.openxmlformats.org/officeDocument/2006/math" xmlns:v="urn:schemas-microsoft-com:vml" xmlns:wp14="http://schemas.microsoft.com/office/word/2010/wordprocessingDrawing" xmlns:wp="http://schemas.openxmlformats.org/drawingml/2006/wordprocessingDrawing" xmlns:w10="urn:schemas-microsoft-com:office:word" xmlns:w="http://schemas.openxmlformats.org/wordprocessingml/2006/main" xmlns:w14="http://schemas.microsoft.com/office/word/2010/wordml" xmlns:w15="http://schemas.microsoft.com/office/word/2012/wordml" xmlns:wpg="http://schemas.microsoft.com/office/word/2010/wordprocessingGroup" xmlns:wpi="http://schemas.microsoft.com/office/word/2010/wordprocessingInk" xmlns:wne="http://schemas.microsoft.com/office/word/2006/wordml" xmlns:wps="http://schemas.microsoft.com/office/word/2010/wordprocessingShape" mc:Ignorable="w14 w15 wp14">
   <w:body>
     <w:p>
       <w:pPr>
@@ -2891,59 +2891,72 @@
     <w:p>
       <w:pPr>
         <w:pStyle w:val="textbox"/>
-        <w:shd w:val="clear" w:color="auto" w:fill="FFFFFF" w:themeFill="background1"/>
+        <w:shd w:val="clear" w:color="auto" w:fill="FFFFFF"/>
         <w:spacing w:before="0" w:beforeAutospacing="0" w:after="0" w:afterAutospacing="0" w:line="360" w:lineRule="auto"/>
         <w:rPr>
-          <w:rFonts w:asciiTheme="minorHAnsi" w:eastAsiaTheme="minorEastAsia" w:hAnsiTheme="minorHAnsi" w:cstheme="minorBidi"/>
+          <w:rFonts w:asciiTheme="minorHAnsi" w:hAnsiTheme="minorHAnsi" w:cs="Arial"/>
           <w:sz w:val="32"/>
-          <w:szCs w:val="32"/>
         </w:rPr>
       </w:pPr>
       <w:r>
         <w:rPr>
-          <w:rFonts w:asciiTheme="minorHAnsi" w:eastAsiaTheme="minorEastAsia" w:hAnsiTheme="minorHAnsi" w:cstheme="minorBidi"/>
+          <w:rFonts w:asciiTheme="minorHAnsi" w:hAnsiTheme="minorHAnsi"/>
           <w:b/>
-          <w:bCs/>
           <w:sz w:val="32"/>
-          <w:szCs w:val="32"/>
         </w:rPr>
         <w:t>RNF – 1</w:t>
       </w:r>
       <w:r>
         <w:rPr>
-          <w:rFonts w:asciiTheme="minorHAnsi" w:eastAsiaTheme="minorEastAsia" w:hAnsiTheme="minorHAnsi" w:cstheme="minorBidi"/>
+          <w:rFonts w:asciiTheme="minorHAnsi" w:hAnsiTheme="minorHAnsi"/>
           <w:sz w:val="32"/>
-          <w:szCs w:val="32"/>
-        </w:rPr>
-        <w:t xml:space="preserve"> El menú deberá ser una interfaz gráfica y no deberá ser desplegado en una terminal.</w:t>
+        </w:rPr>
+        <w:t xml:space="preserve"> </w:t>
       </w:r>
+      <w:r>
+        <w:rPr>
+          <w:rFonts w:asciiTheme="minorHAnsi" w:hAnsiTheme="minorHAnsi"/>
+          <w:sz w:val="32"/>
+        </w:rPr>
+        <w:t>El menú deberá ser una interfaz gráfica y no deberá ser desplegado en una</w:t>
+      </w:r>
+      <w:r>
+        <w:rPr>
+          <w:rFonts w:asciiTheme="minorHAnsi" w:hAnsiTheme="minorHAnsi" w:cs="Arial"/>
+          <w:sz w:val="32"/>
+        </w:rPr>
+        <w:t xml:space="preserve"> </w:t>
+      </w:r>
+      <w:r>
+        <w:rPr>
+          <w:rFonts w:asciiTheme="minorHAnsi" w:hAnsiTheme="minorHAnsi" w:cs="Arial"/>
+          <w:sz w:val="32"/>
+        </w:rPr>
+        <w:t>terminal.</w:t>
+      </w:r>
     </w:p>
     <w:p>
       <w:pPr>
         <w:pStyle w:val="textbox"/>
-        <w:shd w:val="clear" w:color="auto" w:fill="FFFFFF" w:themeFill="background1"/>
+        <w:shd w:val="clear" w:color="auto" w:fill="FFFFFF"/>
         <w:spacing w:before="0" w:beforeAutospacing="0" w:after="0" w:afterAutospacing="0" w:line="360" w:lineRule="auto"/>
         <w:rPr>
-          <w:rFonts w:asciiTheme="minorHAnsi" w:eastAsiaTheme="minorEastAsia" w:hAnsiTheme="minorHAnsi" w:cstheme="minorBidi"/>
+          <w:rFonts w:asciiTheme="minorHAnsi" w:hAnsiTheme="minorHAnsi" w:cs="Arial"/>
           <w:sz w:val="32"/>
-          <w:szCs w:val="32"/>
         </w:rPr>
       </w:pPr>
       <w:r>
         <w:rPr>
-          <w:rFonts w:asciiTheme="minorHAnsi" w:eastAsiaTheme="minorEastAsia" w:hAnsiTheme="minorHAnsi" w:cstheme="minorBidi"/>
+          <w:rFonts w:asciiTheme="minorHAnsi" w:hAnsiTheme="minorHAnsi" w:cs="Arial"/>
           <w:b/>
-          <w:bCs/>
           <w:sz w:val="32"/>
-          <w:szCs w:val="32"/>
         </w:rPr>
         <w:t>RNF – 2</w:t>
       </w:r>
       <w:r>
         <w:rPr>
-          <w:rFonts w:asciiTheme="minorHAnsi" w:eastAsiaTheme="minorEastAsia" w:hAnsiTheme="minorHAnsi" w:cstheme="minorBidi"/>
+          <w:rFonts w:asciiTheme="minorHAnsi" w:hAnsiTheme="minorHAnsi" w:cs="Arial"/>
           <w:sz w:val="32"/>
-          <w:szCs w:val="32"/>
         </w:rPr>
         <w:t xml:space="preserve"> Los pasajeros se deberán mostrar de manera ordenada.</w:t>
       </w:r>
@@ -2951,29 +2964,25 @@
     <w:p>
       <w:pPr>
         <w:pStyle w:val="textbox"/>
-        <w:shd w:val="clear" w:color="auto" w:fill="FFFFFF" w:themeFill="background1"/>
+        <w:shd w:val="clear" w:color="auto" w:fill="FFFFFF"/>
         <w:spacing w:before="0" w:beforeAutospacing="0" w:after="0" w:afterAutospacing="0" w:line="360" w:lineRule="auto"/>
         <w:rPr>
-          <w:rFonts w:asciiTheme="minorHAnsi" w:eastAsiaTheme="minorEastAsia" w:hAnsiTheme="minorHAnsi" w:cstheme="minorBidi"/>
+          <w:rFonts w:asciiTheme="minorHAnsi" w:hAnsiTheme="minorHAnsi" w:cs="Arial"/>
           <w:sz w:val="32"/>
-          <w:szCs w:val="32"/>
         </w:rPr>
       </w:pPr>
       <w:r>
         <w:rPr>
-          <w:rFonts w:asciiTheme="minorHAnsi" w:eastAsiaTheme="minorEastAsia" w:hAnsiTheme="minorHAnsi" w:cstheme="minorBidi"/>
+          <w:rFonts w:asciiTheme="minorHAnsi" w:hAnsiTheme="minorHAnsi" w:cs="Arial"/>
           <w:b/>
-          <w:bCs/>
           <w:sz w:val="32"/>
-          <w:szCs w:val="32"/>
         </w:rPr>
         <w:t>RNF – 3</w:t>
       </w:r>
       <w:r>
         <w:rPr>
-          <w:rFonts w:asciiTheme="minorHAnsi" w:eastAsiaTheme="minorEastAsia" w:hAnsiTheme="minorHAnsi" w:cstheme="minorBidi"/>
+          <w:rFonts w:asciiTheme="minorHAnsi" w:hAnsiTheme="minorHAnsi" w:cs="Arial"/>
           <w:sz w:val="32"/>
-          <w:szCs w:val="32"/>
         </w:rPr>
         <w:t xml:space="preserve"> Deberá existir un archivo para cada vuelo.</w:t>
       </w:r>
@@ -2981,29 +2990,25 @@
     <w:p>
       <w:pPr>
         <w:pStyle w:val="textbox"/>
-        <w:shd w:val="clear" w:color="auto" w:fill="FFFFFF" w:themeFill="background1"/>
+        <w:shd w:val="clear" w:color="auto" w:fill="FFFFFF"/>
         <w:spacing w:before="0" w:beforeAutospacing="0" w:after="0" w:afterAutospacing="0" w:line="360" w:lineRule="auto"/>
         <w:rPr>
-          <w:rFonts w:asciiTheme="minorHAnsi" w:eastAsiaTheme="minorEastAsia" w:hAnsiTheme="minorHAnsi" w:cstheme="minorBidi"/>
+          <w:rFonts w:asciiTheme="minorHAnsi" w:hAnsiTheme="minorHAnsi" w:cs="Arial"/>
           <w:sz w:val="32"/>
-          <w:szCs w:val="32"/>
         </w:rPr>
       </w:pPr>
       <w:r>
         <w:rPr>
-          <w:rFonts w:asciiTheme="minorHAnsi" w:eastAsiaTheme="minorEastAsia" w:hAnsiTheme="minorHAnsi" w:cstheme="minorBidi"/>
+          <w:rFonts w:asciiTheme="minorHAnsi" w:hAnsiTheme="minorHAnsi" w:cs="Arial"/>
           <w:b/>
-          <w:bCs/>
           <w:sz w:val="32"/>
-          <w:szCs w:val="32"/>
         </w:rPr>
         <w:t>RNF – 4</w:t>
       </w:r>
       <w:r>
         <w:rPr>
-          <w:rFonts w:asciiTheme="minorHAnsi" w:eastAsiaTheme="minorEastAsia" w:hAnsiTheme="minorHAnsi" w:cstheme="minorBidi"/>
+          <w:rFonts w:asciiTheme="minorHAnsi" w:hAnsiTheme="minorHAnsi" w:cs="Arial"/>
           <w:sz w:val="32"/>
-          <w:szCs w:val="32"/>
         </w:rPr>
         <w:t xml:space="preserve"> El programa deberá ser desarrollado en Java.</w:t>
       </w:r>
@@ -3011,30 +3016,26 @@
     <w:p>
       <w:pPr>
         <w:pStyle w:val="textbox"/>
-        <w:shd w:val="clear" w:color="auto" w:fill="FFFFFF" w:themeFill="background1"/>
+        <w:shd w:val="clear" w:color="auto" w:fill="FFFFFF"/>
         <w:spacing w:before="0" w:beforeAutospacing="0" w:after="0" w:afterAutospacing="0" w:line="360" w:lineRule="auto"/>
         <w:rPr>
-          <w:rFonts w:asciiTheme="minorHAnsi" w:eastAsiaTheme="minorEastAsia" w:hAnsiTheme="minorHAnsi" w:cstheme="minorBidi"/>
+          <w:rFonts w:asciiTheme="minorHAnsi" w:hAnsiTheme="minorHAnsi" w:cs="Arial"/>
           <w:sz w:val="32"/>
-          <w:szCs w:val="32"/>
           <w:u w:val="single"/>
         </w:rPr>
       </w:pPr>
       <w:r>
         <w:rPr>
-          <w:rFonts w:asciiTheme="minorHAnsi" w:eastAsiaTheme="minorEastAsia" w:hAnsiTheme="minorHAnsi" w:cstheme="minorBidi"/>
+          <w:rFonts w:asciiTheme="minorHAnsi" w:hAnsiTheme="minorHAnsi" w:cs="Arial"/>
           <w:b/>
-          <w:bCs/>
           <w:sz w:val="32"/>
-          <w:szCs w:val="32"/>
         </w:rPr>
         <w:t>RNF – 5</w:t>
       </w:r>
       <w:r>
         <w:rPr>
-          <w:rFonts w:asciiTheme="minorHAnsi" w:eastAsiaTheme="minorEastAsia" w:hAnsiTheme="minorHAnsi" w:cstheme="minorBidi"/>
+          <w:rFonts w:asciiTheme="minorHAnsi" w:hAnsiTheme="minorHAnsi" w:cs="Arial"/>
           <w:sz w:val="32"/>
-          <w:szCs w:val="32"/>
         </w:rPr>
         <w:t xml:space="preserve"> Al modificar un vuelo se debe ingresar el número de vuelo al cual se quiere modificar, a continuación, corregir los campos mostrados.</w:t>
       </w:r>
@@ -3042,29 +3043,25 @@
     <w:p>
       <w:pPr>
         <w:pStyle w:val="textbox"/>
-        <w:shd w:val="clear" w:color="auto" w:fill="FFFFFF" w:themeFill="background1"/>
+        <w:shd w:val="clear" w:color="auto" w:fill="FFFFFF"/>
         <w:spacing w:before="0" w:beforeAutospacing="0" w:after="0" w:afterAutospacing="0" w:line="360" w:lineRule="auto"/>
         <w:rPr>
-          <w:rFonts w:asciiTheme="minorHAnsi" w:eastAsiaTheme="minorEastAsia" w:hAnsiTheme="minorHAnsi" w:cstheme="minorBidi"/>
+          <w:rFonts w:asciiTheme="minorHAnsi" w:hAnsiTheme="minorHAnsi" w:cs="Arial"/>
           <w:sz w:val="32"/>
-          <w:szCs w:val="32"/>
         </w:rPr>
       </w:pPr>
       <w:r>
         <w:rPr>
-          <w:rFonts w:asciiTheme="minorHAnsi" w:eastAsiaTheme="minorEastAsia" w:hAnsiTheme="minorHAnsi" w:cstheme="minorBidi"/>
+          <w:rFonts w:asciiTheme="minorHAnsi" w:hAnsiTheme="minorHAnsi" w:cs="Arial"/>
           <w:b/>
-          <w:bCs/>
           <w:sz w:val="32"/>
-          <w:szCs w:val="32"/>
         </w:rPr>
         <w:t>RNF – 6</w:t>
       </w:r>
       <w:r>
         <w:rPr>
-          <w:rFonts w:asciiTheme="minorHAnsi" w:eastAsiaTheme="minorEastAsia" w:hAnsiTheme="minorHAnsi" w:cstheme="minorBidi"/>
+          <w:rFonts w:asciiTheme="minorHAnsi" w:hAnsiTheme="minorHAnsi" w:cs="Arial"/>
           <w:sz w:val="32"/>
-          <w:szCs w:val="32"/>
         </w:rPr>
         <w:t xml:space="preserve"> Se realizarán entregas parciales.</w:t>
       </w:r>
@@ -3072,29 +3069,25 @@
     <w:p>
       <w:pPr>
         <w:pStyle w:val="textbox"/>
-        <w:shd w:val="clear" w:color="auto" w:fill="FFFFFF" w:themeFill="background1"/>
+        <w:shd w:val="clear" w:color="auto" w:fill="FFFFFF"/>
         <w:spacing w:before="0" w:beforeAutospacing="0" w:after="0" w:afterAutospacing="0" w:line="360" w:lineRule="auto"/>
         <w:rPr>
-          <w:rFonts w:asciiTheme="minorHAnsi" w:eastAsiaTheme="minorEastAsia" w:hAnsiTheme="minorHAnsi" w:cstheme="minorBidi"/>
+          <w:rFonts w:asciiTheme="minorHAnsi" w:hAnsiTheme="minorHAnsi" w:cs="Arial"/>
           <w:sz w:val="32"/>
-          <w:szCs w:val="32"/>
         </w:rPr>
       </w:pPr>
       <w:r>
         <w:rPr>
-          <w:rFonts w:asciiTheme="minorHAnsi" w:eastAsiaTheme="minorEastAsia" w:hAnsiTheme="minorHAnsi" w:cstheme="minorBidi"/>
+          <w:rFonts w:asciiTheme="minorHAnsi" w:hAnsiTheme="minorHAnsi" w:cs="Arial"/>
           <w:b/>
-          <w:bCs/>
           <w:sz w:val="32"/>
-          <w:szCs w:val="32"/>
         </w:rPr>
         <w:t>RNF – 7</w:t>
       </w:r>
       <w:r>
         <w:rPr>
-          <w:rFonts w:asciiTheme="minorHAnsi" w:eastAsiaTheme="minorEastAsia" w:hAnsiTheme="minorHAnsi" w:cstheme="minorBidi"/>
+          <w:rFonts w:asciiTheme="minorHAnsi" w:hAnsiTheme="minorHAnsi" w:cs="Arial"/>
           <w:sz w:val="32"/>
-          <w:szCs w:val="32"/>
         </w:rPr>
         <w:t xml:space="preserve"> El tiempo de entrega no deberá exceder la fecha final del curso.</w:t>
       </w:r>
@@ -3102,29 +3095,25 @@
     <w:p>
       <w:pPr>
         <w:pStyle w:val="textbox"/>
-        <w:shd w:val="clear" w:color="auto" w:fill="FFFFFF" w:themeFill="background1"/>
+        <w:shd w:val="clear" w:color="auto" w:fill="FFFFFF"/>
         <w:spacing w:before="0" w:beforeAutospacing="0" w:after="0" w:afterAutospacing="0" w:line="360" w:lineRule="auto"/>
         <w:rPr>
-          <w:rFonts w:asciiTheme="minorHAnsi" w:eastAsiaTheme="minorEastAsia" w:hAnsiTheme="minorHAnsi" w:cstheme="minorBidi"/>
+          <w:rFonts w:asciiTheme="minorHAnsi" w:hAnsiTheme="minorHAnsi" w:cs="Arial"/>
           <w:sz w:val="32"/>
-          <w:szCs w:val="32"/>
         </w:rPr>
       </w:pPr>
       <w:r>
         <w:rPr>
-          <w:rFonts w:asciiTheme="minorHAnsi" w:eastAsiaTheme="minorEastAsia" w:hAnsiTheme="minorHAnsi" w:cstheme="minorBidi"/>
+          <w:rFonts w:asciiTheme="minorHAnsi" w:hAnsiTheme="minorHAnsi" w:cs="Arial"/>
           <w:b/>
-          <w:bCs/>
           <w:sz w:val="32"/>
-          <w:szCs w:val="32"/>
         </w:rPr>
         <w:t>RNF – 8</w:t>
       </w:r>
       <w:r>
         <w:rPr>
-          <w:rFonts w:asciiTheme="minorHAnsi" w:eastAsiaTheme="minorEastAsia" w:hAnsiTheme="minorHAnsi" w:cstheme="minorBidi"/>
+          <w:rFonts w:asciiTheme="minorHAnsi" w:hAnsiTheme="minorHAnsi" w:cs="Arial"/>
           <w:sz w:val="32"/>
-          <w:szCs w:val="32"/>
         </w:rPr>
         <w:t xml:space="preserve"> Los vuelos deberán ser guardados en formato JSON.</w:t>
       </w:r>
@@ -5395,6 +5384,15 @@
                 <w:bCs/>
               </w:rPr>
             </w:pPr>
+          </w:p>
+          <w:p>
+            <w:pPr>
+              <w:pStyle w:val="TableContents"/>
+              <w:rPr>
+                <w:b/>
+                <w:bCs/>
+              </w:rPr>
+            </w:pPr>
             <w:r>
               <w:rPr>
                 <w:b/>
@@ -16451,9 +16449,9 @@
           <w:tcPr>
             <w:tcW w:w="4985" w:type="dxa"/>
             <w:tcBorders>
-              <w:top w:val="single" w:sz="2" w:space="0" w:color="000000" w:themeColor="text1"/>
-              <w:left w:val="single" w:sz="2" w:space="0" w:color="000000" w:themeColor="text1"/>
-              <w:bottom w:val="single" w:sz="2" w:space="0" w:color="000000" w:themeColor="text1"/>
+              <w:top w:val="single" w:sz="2" w:space="0" w:color="000000"/>
+              <w:left w:val="single" w:sz="2" w:space="0" w:color="000000"/>
+              <w:bottom w:val="single" w:sz="2" w:space="0" w:color="000000"/>
             </w:tcBorders>
             <w:tcMar>
               <w:top w:w="55" w:type="dxa"/>
@@ -16484,10 +16482,10 @@
             <w:tcW w:w="4987" w:type="dxa"/>
             <w:gridSpan w:val="3"/>
             <w:tcBorders>
-              <w:top w:val="single" w:sz="2" w:space="0" w:color="000000" w:themeColor="text1"/>
-              <w:left w:val="single" w:sz="2" w:space="0" w:color="000000" w:themeColor="text1"/>
-              <w:bottom w:val="single" w:sz="2" w:space="0" w:color="000000" w:themeColor="text1"/>
-              <w:right w:val="single" w:sz="2" w:space="0" w:color="000000" w:themeColor="text1"/>
+              <w:top w:val="single" w:sz="2" w:space="0" w:color="000000"/>
+              <w:left w:val="single" w:sz="2" w:space="0" w:color="000000"/>
+              <w:bottom w:val="single" w:sz="2" w:space="0" w:color="000000"/>
+              <w:right w:val="single" w:sz="2" w:space="0" w:color="000000"/>
             </w:tcBorders>
             <w:tcMar>
               <w:top w:w="55" w:type="dxa"/>
@@ -16511,8 +16509,8 @@
           <w:tcPr>
             <w:tcW w:w="4985" w:type="dxa"/>
             <w:tcBorders>
-              <w:left w:val="single" w:sz="2" w:space="0" w:color="000000" w:themeColor="text1"/>
-              <w:bottom w:val="single" w:sz="2" w:space="0" w:color="000000" w:themeColor="text1"/>
+              <w:left w:val="single" w:sz="2" w:space="0" w:color="000000"/>
+              <w:bottom w:val="single" w:sz="2" w:space="0" w:color="000000"/>
             </w:tcBorders>
             <w:tcMar>
               <w:top w:w="55" w:type="dxa"/>
@@ -16543,9 +16541,9 @@
             <w:tcW w:w="4987" w:type="dxa"/>
             <w:gridSpan w:val="3"/>
             <w:tcBorders>
-              <w:left w:val="single" w:sz="2" w:space="0" w:color="000000" w:themeColor="text1"/>
-              <w:bottom w:val="single" w:sz="2" w:space="0" w:color="000000" w:themeColor="text1"/>
-              <w:right w:val="single" w:sz="2" w:space="0" w:color="000000" w:themeColor="text1"/>
+              <w:left w:val="single" w:sz="2" w:space="0" w:color="000000"/>
+              <w:bottom w:val="single" w:sz="2" w:space="0" w:color="000000"/>
+              <w:right w:val="single" w:sz="2" w:space="0" w:color="000000"/>
             </w:tcBorders>
             <w:tcMar>
               <w:top w:w="55" w:type="dxa"/>
@@ -16569,8 +16567,8 @@
           <w:tcPr>
             <w:tcW w:w="4985" w:type="dxa"/>
             <w:tcBorders>
-              <w:left w:val="single" w:sz="2" w:space="0" w:color="000000" w:themeColor="text1"/>
-              <w:bottom w:val="single" w:sz="2" w:space="0" w:color="000000" w:themeColor="text1"/>
+              <w:left w:val="single" w:sz="2" w:space="0" w:color="000000"/>
+              <w:bottom w:val="single" w:sz="2" w:space="0" w:color="000000"/>
             </w:tcBorders>
             <w:tcMar>
               <w:top w:w="55" w:type="dxa"/>
@@ -16601,9 +16599,9 @@
             <w:tcW w:w="4987" w:type="dxa"/>
             <w:gridSpan w:val="3"/>
             <w:tcBorders>
-              <w:left w:val="single" w:sz="2" w:space="0" w:color="000000" w:themeColor="text1"/>
-              <w:bottom w:val="single" w:sz="2" w:space="0" w:color="000000" w:themeColor="text1"/>
-              <w:right w:val="single" w:sz="2" w:space="0" w:color="000000" w:themeColor="text1"/>
+              <w:left w:val="single" w:sz="2" w:space="0" w:color="000000"/>
+              <w:bottom w:val="single" w:sz="2" w:space="0" w:color="000000"/>
+              <w:right w:val="single" w:sz="2" w:space="0" w:color="000000"/>
             </w:tcBorders>
             <w:tcMar>
               <w:top w:w="55" w:type="dxa"/>
@@ -16635,8 +16633,8 @@
           <w:tcPr>
             <w:tcW w:w="4985" w:type="dxa"/>
             <w:tcBorders>
-              <w:left w:val="single" w:sz="2" w:space="0" w:color="000000" w:themeColor="text1"/>
-              <w:bottom w:val="single" w:sz="2" w:space="0" w:color="000000" w:themeColor="text1"/>
+              <w:left w:val="single" w:sz="2" w:space="0" w:color="000000"/>
+              <w:bottom w:val="single" w:sz="2" w:space="0" w:color="000000"/>
             </w:tcBorders>
             <w:tcMar>
               <w:top w:w="55" w:type="dxa"/>
@@ -16667,9 +16665,9 @@
             <w:tcW w:w="4987" w:type="dxa"/>
             <w:gridSpan w:val="3"/>
             <w:tcBorders>
-              <w:left w:val="single" w:sz="2" w:space="0" w:color="000000" w:themeColor="text1"/>
-              <w:bottom w:val="single" w:sz="2" w:space="0" w:color="000000" w:themeColor="text1"/>
-              <w:right w:val="single" w:sz="2" w:space="0" w:color="000000" w:themeColor="text1"/>
+              <w:left w:val="single" w:sz="2" w:space="0" w:color="000000"/>
+              <w:bottom w:val="single" w:sz="2" w:space="0" w:color="000000"/>
+              <w:right w:val="single" w:sz="2" w:space="0" w:color="000000"/>
             </w:tcBorders>
             <w:tcMar>
               <w:top w:w="55" w:type="dxa"/>
@@ -16681,15 +16679,15 @@
           <w:p>
             <w:pPr>
               <w:pStyle w:val="textbox"/>
-              <w:shd w:val="clear" w:color="auto" w:fill="FFFFFF" w:themeFill="background1"/>
+              <w:shd w:val="clear" w:color="auto" w:fill="FFFFFF"/>
               <w:spacing w:before="0" w:after="0" w:line="360" w:lineRule="auto"/>
               <w:rPr>
-                <w:rFonts w:ascii="Liberation Serif" w:eastAsia="Liberation Serif" w:hAnsi="Liberation Serif" w:cs="Liberation Serif"/>
-              </w:rPr>
-            </w:pPr>
-            <w:r>
-              <w:rPr>
-                <w:rFonts w:ascii="Liberation Serif" w:eastAsia="Liberation Serif" w:hAnsi="Liberation Serif" w:cs="Liberation Serif"/>
+                <w:rFonts w:ascii="Liberation Serif" w:hAnsi="Liberation Serif"/>
+              </w:rPr>
+            </w:pPr>
+            <w:r>
+              <w:rPr>
+                <w:rFonts w:ascii="Liberation Serif" w:hAnsi="Liberation Serif" w:cs="Arial"/>
               </w:rPr>
               <w:t>Deberá existir un archivo para cada vuelo.</w:t>
             </w:r>
@@ -16701,8 +16699,8 @@
           <w:tcPr>
             <w:tcW w:w="4985" w:type="dxa"/>
             <w:tcBorders>
-              <w:left w:val="single" w:sz="2" w:space="0" w:color="000000" w:themeColor="text1"/>
-              <w:bottom w:val="single" w:sz="2" w:space="0" w:color="000000" w:themeColor="text1"/>
+              <w:left w:val="single" w:sz="2" w:space="0" w:color="000000"/>
+              <w:bottom w:val="single" w:sz="2" w:space="0" w:color="000000"/>
             </w:tcBorders>
             <w:tcMar>
               <w:top w:w="55" w:type="dxa"/>
@@ -16733,9 +16731,9 @@
             <w:tcW w:w="4987" w:type="dxa"/>
             <w:gridSpan w:val="3"/>
             <w:tcBorders>
-              <w:left w:val="single" w:sz="2" w:space="0" w:color="000000" w:themeColor="text1"/>
-              <w:bottom w:val="single" w:sz="2" w:space="0" w:color="000000" w:themeColor="text1"/>
-              <w:right w:val="single" w:sz="2" w:space="0" w:color="000000" w:themeColor="text1"/>
+              <w:left w:val="single" w:sz="2" w:space="0" w:color="000000"/>
+              <w:bottom w:val="single" w:sz="2" w:space="0" w:color="000000"/>
+              <w:right w:val="single" w:sz="2" w:space="0" w:color="000000"/>
             </w:tcBorders>
             <w:tcMar>
               <w:top w:w="55" w:type="dxa"/>
@@ -16765,8 +16763,8 @@
           <w:tcPr>
             <w:tcW w:w="4985" w:type="dxa"/>
             <w:tcBorders>
-              <w:left w:val="single" w:sz="2" w:space="0" w:color="000000" w:themeColor="text1"/>
-              <w:bottom w:val="single" w:sz="2" w:space="0" w:color="000000" w:themeColor="text1"/>
+              <w:left w:val="single" w:sz="2" w:space="0" w:color="000000"/>
+              <w:bottom w:val="single" w:sz="2" w:space="0" w:color="000000"/>
             </w:tcBorders>
             <w:tcMar>
               <w:top w:w="55" w:type="dxa"/>
@@ -16797,9 +16795,9 @@
             <w:tcW w:w="4987" w:type="dxa"/>
             <w:gridSpan w:val="3"/>
             <w:tcBorders>
-              <w:left w:val="single" w:sz="2" w:space="0" w:color="000000" w:themeColor="text1"/>
-              <w:bottom w:val="single" w:sz="2" w:space="0" w:color="000000" w:themeColor="text1"/>
-              <w:right w:val="single" w:sz="2" w:space="0" w:color="000000" w:themeColor="text1"/>
+              <w:left w:val="single" w:sz="2" w:space="0" w:color="000000"/>
+              <w:bottom w:val="single" w:sz="2" w:space="0" w:color="000000"/>
+              <w:right w:val="single" w:sz="2" w:space="0" w:color="000000"/>
             </w:tcBorders>
             <w:tcMar>
               <w:top w:w="55" w:type="dxa"/>
@@ -16823,8 +16821,8 @@
           <w:tcPr>
             <w:tcW w:w="4985" w:type="dxa"/>
             <w:tcBorders>
-              <w:left w:val="single" w:sz="2" w:space="0" w:color="000000" w:themeColor="text1"/>
-              <w:bottom w:val="single" w:sz="2" w:space="0" w:color="000000" w:themeColor="text1"/>
+              <w:left w:val="single" w:sz="2" w:space="0" w:color="000000"/>
+              <w:bottom w:val="single" w:sz="2" w:space="0" w:color="000000"/>
             </w:tcBorders>
             <w:tcMar>
               <w:top w:w="55" w:type="dxa"/>
@@ -16855,9 +16853,9 @@
             <w:tcW w:w="4987" w:type="dxa"/>
             <w:gridSpan w:val="3"/>
             <w:tcBorders>
-              <w:left w:val="single" w:sz="2" w:space="0" w:color="000000" w:themeColor="text1"/>
-              <w:bottom w:val="single" w:sz="2" w:space="0" w:color="000000" w:themeColor="text1"/>
-              <w:right w:val="single" w:sz="2" w:space="0" w:color="000000" w:themeColor="text1"/>
+              <w:left w:val="single" w:sz="2" w:space="0" w:color="000000"/>
+              <w:bottom w:val="single" w:sz="2" w:space="0" w:color="000000"/>
+              <w:right w:val="single" w:sz="2" w:space="0" w:color="000000"/>
             </w:tcBorders>
             <w:tcMar>
               <w:top w:w="55" w:type="dxa"/>
@@ -16882,8 +16880,8 @@
             <w:tcW w:w="4985" w:type="dxa"/>
             <w:vMerge w:val="restart"/>
             <w:tcBorders>
-              <w:left w:val="single" w:sz="2" w:space="0" w:color="000000" w:themeColor="text1"/>
-              <w:bottom w:val="single" w:sz="2" w:space="0" w:color="000000" w:themeColor="text1"/>
+              <w:left w:val="single" w:sz="2" w:space="0" w:color="000000"/>
+              <w:bottom w:val="single" w:sz="2" w:space="0" w:color="000000"/>
             </w:tcBorders>
             <w:tcMar>
               <w:top w:w="55" w:type="dxa"/>
@@ -16913,8 +16911,8 @@
           <w:tcPr>
             <w:tcW w:w="2493" w:type="dxa"/>
             <w:tcBorders>
-              <w:left w:val="single" w:sz="2" w:space="0" w:color="000000" w:themeColor="text1"/>
-              <w:bottom w:val="single" w:sz="2" w:space="0" w:color="000000" w:themeColor="text1"/>
+              <w:left w:val="single" w:sz="2" w:space="0" w:color="000000"/>
+              <w:bottom w:val="single" w:sz="2" w:space="0" w:color="000000"/>
             </w:tcBorders>
             <w:tcMar>
               <w:top w:w="55" w:type="dxa"/>
@@ -16936,8 +16934,8 @@
           <w:tcPr>
             <w:tcW w:w="1247" w:type="dxa"/>
             <w:tcBorders>
-              <w:left w:val="single" w:sz="2" w:space="0" w:color="000000" w:themeColor="text1"/>
-              <w:bottom w:val="single" w:sz="2" w:space="0" w:color="000000" w:themeColor="text1"/>
+              <w:left w:val="single" w:sz="2" w:space="0" w:color="000000"/>
+              <w:bottom w:val="single" w:sz="2" w:space="0" w:color="000000"/>
             </w:tcBorders>
             <w:tcMar>
               <w:top w:w="55" w:type="dxa"/>
@@ -16959,9 +16957,9 @@
           <w:tcPr>
             <w:tcW w:w="1247" w:type="dxa"/>
             <w:tcBorders>
-              <w:left w:val="single" w:sz="2" w:space="0" w:color="000000" w:themeColor="text1"/>
-              <w:bottom w:val="single" w:sz="2" w:space="0" w:color="000000" w:themeColor="text1"/>
-              <w:right w:val="single" w:sz="2" w:space="0" w:color="000000" w:themeColor="text1"/>
+              <w:left w:val="single" w:sz="2" w:space="0" w:color="000000"/>
+              <w:bottom w:val="single" w:sz="2" w:space="0" w:color="000000"/>
+              <w:right w:val="single" w:sz="2" w:space="0" w:color="000000"/>
             </w:tcBorders>
             <w:tcMar>
               <w:top w:w="55" w:type="dxa"/>
@@ -17003,8 +17001,8 @@
           <w:tcPr>
             <w:tcW w:w="2493" w:type="dxa"/>
             <w:tcBorders>
-              <w:left w:val="single" w:sz="2" w:space="0" w:color="000000" w:themeColor="text1"/>
-              <w:bottom w:val="single" w:sz="2" w:space="0" w:color="000000" w:themeColor="text1"/>
+              <w:left w:val="single" w:sz="2" w:space="0" w:color="000000"/>
+              <w:bottom w:val="single" w:sz="2" w:space="0" w:color="000000"/>
             </w:tcBorders>
             <w:tcMar>
               <w:top w:w="55" w:type="dxa"/>
@@ -17026,8 +17024,8 @@
           <w:tcPr>
             <w:tcW w:w="1247" w:type="dxa"/>
             <w:tcBorders>
-              <w:left w:val="single" w:sz="2" w:space="0" w:color="000000" w:themeColor="text1"/>
-              <w:bottom w:val="single" w:sz="2" w:space="0" w:color="000000" w:themeColor="text1"/>
+              <w:left w:val="single" w:sz="2" w:space="0" w:color="000000"/>
+              <w:bottom w:val="single" w:sz="2" w:space="0" w:color="000000"/>
             </w:tcBorders>
             <w:tcMar>
               <w:top w:w="55" w:type="dxa"/>
@@ -17049,9 +17047,9 @@
           <w:tcPr>
             <w:tcW w:w="1247" w:type="dxa"/>
             <w:tcBorders>
-              <w:left w:val="single" w:sz="2" w:space="0" w:color="000000" w:themeColor="text1"/>
-              <w:bottom w:val="single" w:sz="2" w:space="0" w:color="000000" w:themeColor="text1"/>
-              <w:right w:val="single" w:sz="2" w:space="0" w:color="000000" w:themeColor="text1"/>
+              <w:left w:val="single" w:sz="2" w:space="0" w:color="000000"/>
+              <w:bottom w:val="single" w:sz="2" w:space="0" w:color="000000"/>
+              <w:right w:val="single" w:sz="2" w:space="0" w:color="000000"/>
             </w:tcBorders>
             <w:tcMar>
               <w:top w:w="55" w:type="dxa"/>
@@ -17093,8 +17091,8 @@
           <w:tcPr>
             <w:tcW w:w="2493" w:type="dxa"/>
             <w:tcBorders>
-              <w:left w:val="single" w:sz="2" w:space="0" w:color="000000" w:themeColor="text1"/>
-              <w:bottom w:val="single" w:sz="2" w:space="0" w:color="000000" w:themeColor="text1"/>
+              <w:left w:val="single" w:sz="2" w:space="0" w:color="000000"/>
+              <w:bottom w:val="single" w:sz="2" w:space="0" w:color="000000"/>
             </w:tcBorders>
             <w:tcMar>
               <w:top w:w="55" w:type="dxa"/>
@@ -17116,8 +17114,8 @@
           <w:tcPr>
             <w:tcW w:w="1247" w:type="dxa"/>
             <w:tcBorders>
-              <w:left w:val="single" w:sz="2" w:space="0" w:color="000000" w:themeColor="text1"/>
-              <w:bottom w:val="single" w:sz="2" w:space="0" w:color="000000" w:themeColor="text1"/>
+              <w:left w:val="single" w:sz="2" w:space="0" w:color="000000"/>
+              <w:bottom w:val="single" w:sz="2" w:space="0" w:color="000000"/>
             </w:tcBorders>
             <w:tcMar>
               <w:top w:w="55" w:type="dxa"/>
@@ -17139,9 +17137,9 @@
           <w:tcPr>
             <w:tcW w:w="1247" w:type="dxa"/>
             <w:tcBorders>
-              <w:left w:val="single" w:sz="2" w:space="0" w:color="000000" w:themeColor="text1"/>
-              <w:bottom w:val="single" w:sz="2" w:space="0" w:color="000000" w:themeColor="text1"/>
-              <w:right w:val="single" w:sz="2" w:space="0" w:color="000000" w:themeColor="text1"/>
+              <w:left w:val="single" w:sz="2" w:space="0" w:color="000000"/>
+              <w:bottom w:val="single" w:sz="2" w:space="0" w:color="000000"/>
+              <w:right w:val="single" w:sz="2" w:space="0" w:color="000000"/>
             </w:tcBorders>
             <w:tcMar>
               <w:top w:w="55" w:type="dxa"/>
@@ -17183,8 +17181,8 @@
           <w:tcPr>
             <w:tcW w:w="2493" w:type="dxa"/>
             <w:tcBorders>
-              <w:left w:val="single" w:sz="2" w:space="0" w:color="000000" w:themeColor="text1"/>
-              <w:bottom w:val="single" w:sz="2" w:space="0" w:color="000000" w:themeColor="text1"/>
+              <w:left w:val="single" w:sz="2" w:space="0" w:color="000000"/>
+              <w:bottom w:val="single" w:sz="2" w:space="0" w:color="000000"/>
             </w:tcBorders>
             <w:tcMar>
               <w:top w:w="55" w:type="dxa"/>
@@ -17206,8 +17204,8 @@
           <w:tcPr>
             <w:tcW w:w="1247" w:type="dxa"/>
             <w:tcBorders>
-              <w:left w:val="single" w:sz="2" w:space="0" w:color="000000" w:themeColor="text1"/>
-              <w:bottom w:val="single" w:sz="2" w:space="0" w:color="000000" w:themeColor="text1"/>
+              <w:left w:val="single" w:sz="2" w:space="0" w:color="000000"/>
+              <w:bottom w:val="single" w:sz="2" w:space="0" w:color="000000"/>
             </w:tcBorders>
             <w:tcMar>
               <w:top w:w="55" w:type="dxa"/>
@@ -17229,9 +17227,9 @@
           <w:tcPr>
             <w:tcW w:w="1247" w:type="dxa"/>
             <w:tcBorders>
-              <w:left w:val="single" w:sz="2" w:space="0" w:color="000000" w:themeColor="text1"/>
-              <w:bottom w:val="single" w:sz="2" w:space="0" w:color="000000" w:themeColor="text1"/>
-              <w:right w:val="single" w:sz="2" w:space="0" w:color="000000" w:themeColor="text1"/>
+              <w:left w:val="single" w:sz="2" w:space="0" w:color="000000"/>
+              <w:bottom w:val="single" w:sz="2" w:space="0" w:color="000000"/>
+              <w:right w:val="single" w:sz="2" w:space="0" w:color="000000"/>
             </w:tcBorders>
             <w:tcMar>
               <w:top w:w="55" w:type="dxa"/>
@@ -17273,8 +17271,8 @@
           <w:tcPr>
             <w:tcW w:w="2493" w:type="dxa"/>
             <w:tcBorders>
-              <w:left w:val="single" w:sz="2" w:space="0" w:color="000000" w:themeColor="text1"/>
-              <w:bottom w:val="single" w:sz="2" w:space="0" w:color="000000" w:themeColor="text1"/>
+              <w:left w:val="single" w:sz="2" w:space="0" w:color="000000"/>
+              <w:bottom w:val="single" w:sz="2" w:space="0" w:color="000000"/>
             </w:tcBorders>
             <w:tcMar>
               <w:top w:w="55" w:type="dxa"/>
@@ -17296,8 +17294,8 @@
           <w:tcPr>
             <w:tcW w:w="1247" w:type="dxa"/>
             <w:tcBorders>
-              <w:left w:val="single" w:sz="2" w:space="0" w:color="000000" w:themeColor="text1"/>
-              <w:bottom w:val="single" w:sz="2" w:space="0" w:color="000000" w:themeColor="text1"/>
+              <w:left w:val="single" w:sz="2" w:space="0" w:color="000000"/>
+              <w:bottom w:val="single" w:sz="2" w:space="0" w:color="000000"/>
             </w:tcBorders>
             <w:tcMar>
               <w:top w:w="55" w:type="dxa"/>
@@ -17319,9 +17317,9 @@
           <w:tcPr>
             <w:tcW w:w="1247" w:type="dxa"/>
             <w:tcBorders>
-              <w:left w:val="single" w:sz="2" w:space="0" w:color="000000" w:themeColor="text1"/>
-              <w:bottom w:val="single" w:sz="2" w:space="0" w:color="000000" w:themeColor="text1"/>
-              <w:right w:val="single" w:sz="2" w:space="0" w:color="000000" w:themeColor="text1"/>
+              <w:left w:val="single" w:sz="2" w:space="0" w:color="000000"/>
+              <w:bottom w:val="single" w:sz="2" w:space="0" w:color="000000"/>
+              <w:right w:val="single" w:sz="2" w:space="0" w:color="000000"/>
             </w:tcBorders>
             <w:tcMar>
               <w:top w:w="55" w:type="dxa"/>
@@ -17346,8 +17344,8 @@
           <w:tcPr>
             <w:tcW w:w="4985" w:type="dxa"/>
             <w:tcBorders>
-              <w:left w:val="single" w:sz="2" w:space="0" w:color="000000" w:themeColor="text1"/>
-              <w:bottom w:val="single" w:sz="2" w:space="0" w:color="000000" w:themeColor="text1"/>
+              <w:left w:val="single" w:sz="2" w:space="0" w:color="000000"/>
+              <w:bottom w:val="single" w:sz="2" w:space="0" w:color="000000"/>
             </w:tcBorders>
             <w:tcMar>
               <w:top w:w="55" w:type="dxa"/>
@@ -17378,9 +17376,9 @@
             <w:tcW w:w="4987" w:type="dxa"/>
             <w:gridSpan w:val="3"/>
             <w:tcBorders>
-              <w:left w:val="single" w:sz="2" w:space="0" w:color="000000" w:themeColor="text1"/>
-              <w:bottom w:val="single" w:sz="2" w:space="0" w:color="000000" w:themeColor="text1"/>
-              <w:right w:val="single" w:sz="2" w:space="0" w:color="000000" w:themeColor="text1"/>
+              <w:left w:val="single" w:sz="2" w:space="0" w:color="000000"/>
+              <w:bottom w:val="single" w:sz="2" w:space="0" w:color="000000"/>
+              <w:right w:val="single" w:sz="2" w:space="0" w:color="000000"/>
             </w:tcBorders>
             <w:tcMar>
               <w:top w:w="55" w:type="dxa"/>
@@ -17404,8 +17402,8 @@
           <w:tcPr>
             <w:tcW w:w="4985" w:type="dxa"/>
             <w:tcBorders>
-              <w:left w:val="single" w:sz="2" w:space="0" w:color="000000" w:themeColor="text1"/>
-              <w:bottom w:val="single" w:sz="2" w:space="0" w:color="000000" w:themeColor="text1"/>
+              <w:left w:val="single" w:sz="2" w:space="0" w:color="000000"/>
+              <w:bottom w:val="single" w:sz="2" w:space="0" w:color="000000"/>
             </w:tcBorders>
             <w:tcMar>
               <w:top w:w="55" w:type="dxa"/>
@@ -17436,9 +17434,9 @@
             <w:tcW w:w="4987" w:type="dxa"/>
             <w:gridSpan w:val="3"/>
             <w:tcBorders>
-              <w:left w:val="single" w:sz="2" w:space="0" w:color="000000" w:themeColor="text1"/>
-              <w:bottom w:val="single" w:sz="2" w:space="0" w:color="000000" w:themeColor="text1"/>
-              <w:right w:val="single" w:sz="2" w:space="0" w:color="000000" w:themeColor="text1"/>
+              <w:left w:val="single" w:sz="2" w:space="0" w:color="000000"/>
+              <w:bottom w:val="single" w:sz="2" w:space="0" w:color="000000"/>
+              <w:right w:val="single" w:sz="2" w:space="0" w:color="000000"/>
             </w:tcBorders>
             <w:tcMar>
               <w:top w:w="55" w:type="dxa"/>
@@ -17462,8 +17460,8 @@
           <w:tcPr>
             <w:tcW w:w="4985" w:type="dxa"/>
             <w:tcBorders>
-              <w:left w:val="single" w:sz="2" w:space="0" w:color="000000" w:themeColor="text1"/>
-              <w:bottom w:val="single" w:sz="2" w:space="0" w:color="000000" w:themeColor="text1"/>
+              <w:left w:val="single" w:sz="2" w:space="0" w:color="000000"/>
+              <w:bottom w:val="single" w:sz="2" w:space="0" w:color="000000"/>
             </w:tcBorders>
             <w:tcMar>
               <w:top w:w="55" w:type="dxa"/>
@@ -17494,9 +17492,9 @@
             <w:tcW w:w="4987" w:type="dxa"/>
             <w:gridSpan w:val="3"/>
             <w:tcBorders>
-              <w:left w:val="single" w:sz="2" w:space="0" w:color="000000" w:themeColor="text1"/>
-              <w:bottom w:val="single" w:sz="2" w:space="0" w:color="000000" w:themeColor="text1"/>
-              <w:right w:val="single" w:sz="2" w:space="0" w:color="000000" w:themeColor="text1"/>
+              <w:left w:val="single" w:sz="2" w:space="0" w:color="000000"/>
+              <w:bottom w:val="single" w:sz="2" w:space="0" w:color="000000"/>
+              <w:right w:val="single" w:sz="2" w:space="0" w:color="000000"/>
             </w:tcBorders>
             <w:tcMar>
               <w:top w:w="55" w:type="dxa"/>
@@ -17520,8 +17518,8 @@
           <w:tcPr>
             <w:tcW w:w="4985" w:type="dxa"/>
             <w:tcBorders>
-              <w:left w:val="single" w:sz="2" w:space="0" w:color="000000" w:themeColor="text1"/>
-              <w:bottom w:val="single" w:sz="2" w:space="0" w:color="000000" w:themeColor="text1"/>
+              <w:left w:val="single" w:sz="2" w:space="0" w:color="000000"/>
+              <w:bottom w:val="single" w:sz="2" w:space="0" w:color="000000"/>
             </w:tcBorders>
             <w:tcMar>
               <w:top w:w="55" w:type="dxa"/>
@@ -17552,9 +17550,9 @@
             <w:tcW w:w="4987" w:type="dxa"/>
             <w:gridSpan w:val="3"/>
             <w:tcBorders>
-              <w:left w:val="single" w:sz="2" w:space="0" w:color="000000" w:themeColor="text1"/>
-              <w:bottom w:val="single" w:sz="2" w:space="0" w:color="000000" w:themeColor="text1"/>
-              <w:right w:val="single" w:sz="2" w:space="0" w:color="000000" w:themeColor="text1"/>
+              <w:left w:val="single" w:sz="2" w:space="0" w:color="000000"/>
+              <w:bottom w:val="single" w:sz="2" w:space="0" w:color="000000"/>
+              <w:right w:val="single" w:sz="2" w:space="0" w:color="000000"/>
             </w:tcBorders>
             <w:tcMar>
               <w:top w:w="55" w:type="dxa"/>
@@ -17566,15 +17564,15 @@
           <w:p>
             <w:pPr>
               <w:pStyle w:val="textbox"/>
-              <w:shd w:val="clear" w:color="auto" w:fill="FFFFFF" w:themeFill="background1"/>
+              <w:shd w:val="clear" w:color="auto" w:fill="FFFFFF"/>
               <w:spacing w:before="0" w:after="0" w:line="360" w:lineRule="auto"/>
               <w:rPr>
-                <w:rFonts w:ascii="Liberation Serif" w:eastAsia="Liberation Serif" w:hAnsi="Liberation Serif" w:cs="Liberation Serif"/>
-              </w:rPr>
-            </w:pPr>
-            <w:r>
-              <w:rPr>
-                <w:rFonts w:ascii="Liberation Serif" w:eastAsia="Liberation Serif" w:hAnsi="Liberation Serif" w:cs="Liberation Serif"/>
+                <w:rFonts w:ascii="Liberation Serif" w:hAnsi="Liberation Serif"/>
+              </w:rPr>
+            </w:pPr>
+            <w:r>
+              <w:rPr>
+                <w:rFonts w:ascii="Liberation Serif" w:hAnsi="Liberation Serif" w:cs="Arial"/>
               </w:rPr>
               <w:t>Los vuelos serán guardados en formato JSON</w:t>
             </w:r>
@@ -17709,9 +17707,9 @@
           <w:tcPr>
             <w:tcW w:w="4985" w:type="dxa"/>
             <w:tcBorders>
-              <w:top w:val="single" w:sz="2" w:space="0" w:color="000000" w:themeColor="text1"/>
-              <w:left w:val="single" w:sz="2" w:space="0" w:color="000000" w:themeColor="text1"/>
-              <w:bottom w:val="single" w:sz="2" w:space="0" w:color="000000" w:themeColor="text1"/>
+              <w:top w:val="single" w:sz="2" w:space="0" w:color="000000"/>
+              <w:left w:val="single" w:sz="2" w:space="0" w:color="000000"/>
+              <w:bottom w:val="single" w:sz="2" w:space="0" w:color="000000"/>
             </w:tcBorders>
             <w:tcMar>
               <w:top w:w="55" w:type="dxa"/>
@@ -17742,10 +17740,10 @@
             <w:tcW w:w="4987" w:type="dxa"/>
             <w:gridSpan w:val="3"/>
             <w:tcBorders>
-              <w:top w:val="single" w:sz="2" w:space="0" w:color="000000" w:themeColor="text1"/>
-              <w:left w:val="single" w:sz="2" w:space="0" w:color="000000" w:themeColor="text1"/>
-              <w:bottom w:val="single" w:sz="2" w:space="0" w:color="000000" w:themeColor="text1"/>
-              <w:right w:val="single" w:sz="2" w:space="0" w:color="000000" w:themeColor="text1"/>
+              <w:top w:val="single" w:sz="2" w:space="0" w:color="000000"/>
+              <w:left w:val="single" w:sz="2" w:space="0" w:color="000000"/>
+              <w:bottom w:val="single" w:sz="2" w:space="0" w:color="000000"/>
+              <w:right w:val="single" w:sz="2" w:space="0" w:color="000000"/>
             </w:tcBorders>
             <w:tcMar>
               <w:top w:w="55" w:type="dxa"/>
@@ -17769,8 +17767,8 @@
           <w:tcPr>
             <w:tcW w:w="4985" w:type="dxa"/>
             <w:tcBorders>
-              <w:left w:val="single" w:sz="2" w:space="0" w:color="000000" w:themeColor="text1"/>
-              <w:bottom w:val="single" w:sz="2" w:space="0" w:color="000000" w:themeColor="text1"/>
+              <w:left w:val="single" w:sz="2" w:space="0" w:color="000000"/>
+              <w:bottom w:val="single" w:sz="2" w:space="0" w:color="000000"/>
             </w:tcBorders>
             <w:tcMar>
               <w:top w:w="55" w:type="dxa"/>
@@ -17801,9 +17799,9 @@
             <w:tcW w:w="4987" w:type="dxa"/>
             <w:gridSpan w:val="3"/>
             <w:tcBorders>
-              <w:left w:val="single" w:sz="2" w:space="0" w:color="000000" w:themeColor="text1"/>
-              <w:bottom w:val="single" w:sz="2" w:space="0" w:color="000000" w:themeColor="text1"/>
-              <w:right w:val="single" w:sz="2" w:space="0" w:color="000000" w:themeColor="text1"/>
+              <w:left w:val="single" w:sz="2" w:space="0" w:color="000000"/>
+              <w:bottom w:val="single" w:sz="2" w:space="0" w:color="000000"/>
+              <w:right w:val="single" w:sz="2" w:space="0" w:color="000000"/>
             </w:tcBorders>
             <w:tcMar>
               <w:top w:w="55" w:type="dxa"/>
@@ -17827,8 +17825,8 @@
           <w:tcPr>
             <w:tcW w:w="4985" w:type="dxa"/>
             <w:tcBorders>
-              <w:left w:val="single" w:sz="2" w:space="0" w:color="000000" w:themeColor="text1"/>
-              <w:bottom w:val="single" w:sz="2" w:space="0" w:color="000000" w:themeColor="text1"/>
+              <w:left w:val="single" w:sz="2" w:space="0" w:color="000000"/>
+              <w:bottom w:val="single" w:sz="2" w:space="0" w:color="000000"/>
             </w:tcBorders>
             <w:tcMar>
               <w:top w:w="55" w:type="dxa"/>
@@ -17859,9 +17857,9 @@
             <w:tcW w:w="4987" w:type="dxa"/>
             <w:gridSpan w:val="3"/>
             <w:tcBorders>
-              <w:left w:val="single" w:sz="2" w:space="0" w:color="000000" w:themeColor="text1"/>
-              <w:bottom w:val="single" w:sz="2" w:space="0" w:color="000000" w:themeColor="text1"/>
-              <w:right w:val="single" w:sz="2" w:space="0" w:color="000000" w:themeColor="text1"/>
+              <w:left w:val="single" w:sz="2" w:space="0" w:color="000000"/>
+              <w:bottom w:val="single" w:sz="2" w:space="0" w:color="000000"/>
+              <w:right w:val="single" w:sz="2" w:space="0" w:color="000000"/>
             </w:tcBorders>
             <w:tcMar>
               <w:top w:w="55" w:type="dxa"/>
@@ -17969,8 +17967,8 @@
           <w:tcPr>
             <w:tcW w:w="4985" w:type="dxa"/>
             <w:tcBorders>
-              <w:left w:val="single" w:sz="2" w:space="0" w:color="000000" w:themeColor="text1"/>
-              <w:bottom w:val="single" w:sz="2" w:space="0" w:color="000000" w:themeColor="text1"/>
+              <w:left w:val="single" w:sz="2" w:space="0" w:color="000000"/>
+              <w:bottom w:val="single" w:sz="2" w:space="0" w:color="000000"/>
             </w:tcBorders>
             <w:tcMar>
               <w:top w:w="55" w:type="dxa"/>
@@ -18001,9 +17999,9 @@
             <w:tcW w:w="4987" w:type="dxa"/>
             <w:gridSpan w:val="3"/>
             <w:tcBorders>
-              <w:left w:val="single" w:sz="2" w:space="0" w:color="000000" w:themeColor="text1"/>
-              <w:bottom w:val="single" w:sz="2" w:space="0" w:color="000000" w:themeColor="text1"/>
-              <w:right w:val="single" w:sz="2" w:space="0" w:color="000000" w:themeColor="text1"/>
+              <w:left w:val="single" w:sz="2" w:space="0" w:color="000000"/>
+              <w:bottom w:val="single" w:sz="2" w:space="0" w:color="000000"/>
+              <w:right w:val="single" w:sz="2" w:space="0" w:color="000000"/>
             </w:tcBorders>
             <w:tcMar>
               <w:top w:w="55" w:type="dxa"/>
@@ -18015,17 +18013,23 @@
           <w:p>
             <w:pPr>
               <w:pStyle w:val="textbox"/>
-              <w:shd w:val="clear" w:color="auto" w:fill="FFFFFF" w:themeFill="background1"/>
+              <w:shd w:val="clear" w:color="auto" w:fill="FFFFFF"/>
               <w:spacing w:before="0" w:after="0" w:line="360" w:lineRule="auto"/>
               <w:rPr>
-                <w:rFonts w:ascii="Liberation Serif" w:eastAsia="Liberation Serif" w:hAnsi="Liberation Serif" w:cs="Liberation Serif"/>
-              </w:rPr>
-            </w:pPr>
-            <w:r>
-              <w:rPr>
-                <w:rFonts w:ascii="Liberation Serif" w:eastAsia="Liberation Serif" w:hAnsi="Liberation Serif" w:cs="Liberation Serif"/>
-              </w:rPr>
-              <w:t>El programa desarrollado en Java.</w:t>
+                <w:rFonts w:ascii="Liberation Serif" w:hAnsi="Liberation Serif"/>
+              </w:rPr>
+            </w:pPr>
+            <w:r>
+              <w:rPr>
+                <w:rFonts w:ascii="Liberation Serif" w:hAnsi="Liberation Serif" w:cs="Arial"/>
+              </w:rPr>
+              <w:t xml:space="preserve">El programa </w:t>
+            </w:r>
+            <w:r>
+              <w:rPr>
+                <w:rFonts w:ascii="Liberation Serif" w:hAnsi="Liberation Serif" w:cs="Arial"/>
+              </w:rPr>
+              <w:t>desarrollado en Java.</w:t>
             </w:r>
           </w:p>
         </w:tc>
@@ -18035,8 +18039,8 @@
           <w:tcPr>
             <w:tcW w:w="4985" w:type="dxa"/>
             <w:tcBorders>
-              <w:left w:val="single" w:sz="2" w:space="0" w:color="000000" w:themeColor="text1"/>
-              <w:bottom w:val="single" w:sz="2" w:space="0" w:color="000000" w:themeColor="text1"/>
+              <w:left w:val="single" w:sz="2" w:space="0" w:color="000000"/>
+              <w:bottom w:val="single" w:sz="2" w:space="0" w:color="000000"/>
             </w:tcBorders>
             <w:tcMar>
               <w:top w:w="55" w:type="dxa"/>
@@ -18067,9 +18071,9 @@
             <w:tcW w:w="4987" w:type="dxa"/>
             <w:gridSpan w:val="3"/>
             <w:tcBorders>
-              <w:left w:val="single" w:sz="2" w:space="0" w:color="000000" w:themeColor="text1"/>
-              <w:bottom w:val="single" w:sz="2" w:space="0" w:color="000000" w:themeColor="text1"/>
-              <w:right w:val="single" w:sz="2" w:space="0" w:color="000000" w:themeColor="text1"/>
+              <w:left w:val="single" w:sz="2" w:space="0" w:color="000000"/>
+              <w:bottom w:val="single" w:sz="2" w:space="0" w:color="000000"/>
+              <w:right w:val="single" w:sz="2" w:space="0" w:color="000000"/>
             </w:tcBorders>
             <w:tcMar>
               <w:top w:w="55" w:type="dxa"/>
@@ -18093,8 +18097,8 @@
           <w:tcPr>
             <w:tcW w:w="4985" w:type="dxa"/>
             <w:tcBorders>
-              <w:left w:val="single" w:sz="2" w:space="0" w:color="000000" w:themeColor="text1"/>
-              <w:bottom w:val="single" w:sz="2" w:space="0" w:color="000000" w:themeColor="text1"/>
+              <w:left w:val="single" w:sz="2" w:space="0" w:color="000000"/>
+              <w:bottom w:val="single" w:sz="2" w:space="0" w:color="000000"/>
             </w:tcBorders>
             <w:tcMar>
               <w:top w:w="55" w:type="dxa"/>
@@ -18125,9 +18129,9 @@
             <w:tcW w:w="4987" w:type="dxa"/>
             <w:gridSpan w:val="3"/>
             <w:tcBorders>
-              <w:left w:val="single" w:sz="2" w:space="0" w:color="000000" w:themeColor="text1"/>
-              <w:bottom w:val="single" w:sz="2" w:space="0" w:color="000000" w:themeColor="text1"/>
-              <w:right w:val="single" w:sz="2" w:space="0" w:color="000000" w:themeColor="text1"/>
+              <w:left w:val="single" w:sz="2" w:space="0" w:color="000000"/>
+              <w:bottom w:val="single" w:sz="2" w:space="0" w:color="000000"/>
+              <w:right w:val="single" w:sz="2" w:space="0" w:color="000000"/>
             </w:tcBorders>
             <w:tcMar>
               <w:top w:w="55" w:type="dxa"/>
@@ -18151,8 +18155,8 @@
           <w:tcPr>
             <w:tcW w:w="4985" w:type="dxa"/>
             <w:tcBorders>
-              <w:left w:val="single" w:sz="2" w:space="0" w:color="000000" w:themeColor="text1"/>
-              <w:bottom w:val="single" w:sz="2" w:space="0" w:color="000000" w:themeColor="text1"/>
+              <w:left w:val="single" w:sz="2" w:space="0" w:color="000000"/>
+              <w:bottom w:val="single" w:sz="2" w:space="0" w:color="000000"/>
             </w:tcBorders>
             <w:tcMar>
               <w:top w:w="55" w:type="dxa"/>
@@ -18183,9 +18187,9 @@
             <w:tcW w:w="4987" w:type="dxa"/>
             <w:gridSpan w:val="3"/>
             <w:tcBorders>
-              <w:left w:val="single" w:sz="2" w:space="0" w:color="000000" w:themeColor="text1"/>
-              <w:bottom w:val="single" w:sz="2" w:space="0" w:color="000000" w:themeColor="text1"/>
-              <w:right w:val="single" w:sz="2" w:space="0" w:color="000000" w:themeColor="text1"/>
+              <w:left w:val="single" w:sz="2" w:space="0" w:color="000000"/>
+              <w:bottom w:val="single" w:sz="2" w:space="0" w:color="000000"/>
+              <w:right w:val="single" w:sz="2" w:space="0" w:color="000000"/>
             </w:tcBorders>
             <w:tcMar>
               <w:top w:w="55" w:type="dxa"/>
@@ -18210,8 +18214,8 @@
             <w:tcW w:w="4985" w:type="dxa"/>
             <w:vMerge w:val="restart"/>
             <w:tcBorders>
-              <w:left w:val="single" w:sz="2" w:space="0" w:color="000000" w:themeColor="text1"/>
-              <w:bottom w:val="single" w:sz="2" w:space="0" w:color="000000" w:themeColor="text1"/>
+              <w:left w:val="single" w:sz="2" w:space="0" w:color="000000"/>
+              <w:bottom w:val="single" w:sz="2" w:space="0" w:color="000000"/>
             </w:tcBorders>
             <w:tcMar>
               <w:top w:w="55" w:type="dxa"/>
@@ -18241,8 +18245,8 @@
           <w:tcPr>
             <w:tcW w:w="2493" w:type="dxa"/>
             <w:tcBorders>
-              <w:left w:val="single" w:sz="2" w:space="0" w:color="000000" w:themeColor="text1"/>
-              <w:bottom w:val="single" w:sz="2" w:space="0" w:color="000000" w:themeColor="text1"/>
+              <w:left w:val="single" w:sz="2" w:space="0" w:color="000000"/>
+              <w:bottom w:val="single" w:sz="2" w:space="0" w:color="000000"/>
             </w:tcBorders>
             <w:tcMar>
               <w:top w:w="55" w:type="dxa"/>
@@ -18264,8 +18268,8 @@
           <w:tcPr>
             <w:tcW w:w="1247" w:type="dxa"/>
             <w:tcBorders>
-              <w:left w:val="single" w:sz="2" w:space="0" w:color="000000" w:themeColor="text1"/>
-              <w:bottom w:val="single" w:sz="2" w:space="0" w:color="000000" w:themeColor="text1"/>
+              <w:left w:val="single" w:sz="2" w:space="0" w:color="000000"/>
+              <w:bottom w:val="single" w:sz="2" w:space="0" w:color="000000"/>
             </w:tcBorders>
             <w:tcMar>
               <w:top w:w="55" w:type="dxa"/>
@@ -18287,9 +18291,9 @@
           <w:tcPr>
             <w:tcW w:w="1247" w:type="dxa"/>
             <w:tcBorders>
-              <w:left w:val="single" w:sz="2" w:space="0" w:color="000000" w:themeColor="text1"/>
-              <w:bottom w:val="single" w:sz="2" w:space="0" w:color="000000" w:themeColor="text1"/>
-              <w:right w:val="single" w:sz="2" w:space="0" w:color="000000" w:themeColor="text1"/>
+              <w:left w:val="single" w:sz="2" w:space="0" w:color="000000"/>
+              <w:bottom w:val="single" w:sz="2" w:space="0" w:color="000000"/>
+              <w:right w:val="single" w:sz="2" w:space="0" w:color="000000"/>
             </w:tcBorders>
             <w:tcMar>
               <w:top w:w="55" w:type="dxa"/>
@@ -18331,8 +18335,8 @@
           <w:tcPr>
             <w:tcW w:w="2493" w:type="dxa"/>
             <w:tcBorders>
-              <w:left w:val="single" w:sz="2" w:space="0" w:color="000000" w:themeColor="text1"/>
-              <w:bottom w:val="single" w:sz="2" w:space="0" w:color="000000" w:themeColor="text1"/>
+              <w:left w:val="single" w:sz="2" w:space="0" w:color="000000"/>
+              <w:bottom w:val="single" w:sz="2" w:space="0" w:color="000000"/>
             </w:tcBorders>
             <w:tcMar>
               <w:top w:w="55" w:type="dxa"/>
@@ -18354,8 +18358,8 @@
           <w:tcPr>
             <w:tcW w:w="1247" w:type="dxa"/>
             <w:tcBorders>
-              <w:left w:val="single" w:sz="2" w:space="0" w:color="000000" w:themeColor="text1"/>
-              <w:bottom w:val="single" w:sz="2" w:space="0" w:color="000000" w:themeColor="text1"/>
+              <w:left w:val="single" w:sz="2" w:space="0" w:color="000000"/>
+              <w:bottom w:val="single" w:sz="2" w:space="0" w:color="000000"/>
             </w:tcBorders>
             <w:tcMar>
               <w:top w:w="55" w:type="dxa"/>
@@ -18377,9 +18381,9 @@
           <w:tcPr>
             <w:tcW w:w="1247" w:type="dxa"/>
             <w:tcBorders>
-              <w:left w:val="single" w:sz="2" w:space="0" w:color="000000" w:themeColor="text1"/>
-              <w:bottom w:val="single" w:sz="2" w:space="0" w:color="000000" w:themeColor="text1"/>
-              <w:right w:val="single" w:sz="2" w:space="0" w:color="000000" w:themeColor="text1"/>
+              <w:left w:val="single" w:sz="2" w:space="0" w:color="000000"/>
+              <w:bottom w:val="single" w:sz="2" w:space="0" w:color="000000"/>
+              <w:right w:val="single" w:sz="2" w:space="0" w:color="000000"/>
             </w:tcBorders>
             <w:tcMar>
               <w:top w:w="55" w:type="dxa"/>
@@ -18421,8 +18425,8 @@
           <w:tcPr>
             <w:tcW w:w="2493" w:type="dxa"/>
             <w:tcBorders>
-              <w:left w:val="single" w:sz="2" w:space="0" w:color="000000" w:themeColor="text1"/>
-              <w:bottom w:val="single" w:sz="2" w:space="0" w:color="000000" w:themeColor="text1"/>
+              <w:left w:val="single" w:sz="2" w:space="0" w:color="000000"/>
+              <w:bottom w:val="single" w:sz="2" w:space="0" w:color="000000"/>
             </w:tcBorders>
             <w:tcMar>
               <w:top w:w="55" w:type="dxa"/>
@@ -18444,8 +18448,8 @@
           <w:tcPr>
             <w:tcW w:w="1247" w:type="dxa"/>
             <w:tcBorders>
-              <w:left w:val="single" w:sz="2" w:space="0" w:color="000000" w:themeColor="text1"/>
-              <w:bottom w:val="single" w:sz="2" w:space="0" w:color="000000" w:themeColor="text1"/>
+              <w:left w:val="single" w:sz="2" w:space="0" w:color="000000"/>
+              <w:bottom w:val="single" w:sz="2" w:space="0" w:color="000000"/>
             </w:tcBorders>
             <w:tcMar>
               <w:top w:w="55" w:type="dxa"/>
@@ -18467,9 +18471,9 @@
           <w:tcPr>
             <w:tcW w:w="1247" w:type="dxa"/>
             <w:tcBorders>
-              <w:left w:val="single" w:sz="2" w:space="0" w:color="000000" w:themeColor="text1"/>
-              <w:bottom w:val="single" w:sz="2" w:space="0" w:color="000000" w:themeColor="text1"/>
-              <w:right w:val="single" w:sz="2" w:space="0" w:color="000000" w:themeColor="text1"/>
+              <w:left w:val="single" w:sz="2" w:space="0" w:color="000000"/>
+              <w:bottom w:val="single" w:sz="2" w:space="0" w:color="000000"/>
+              <w:right w:val="single" w:sz="2" w:space="0" w:color="000000"/>
             </w:tcBorders>
             <w:tcMar>
               <w:top w:w="55" w:type="dxa"/>
@@ -18511,8 +18515,8 @@
           <w:tcPr>
             <w:tcW w:w="2493" w:type="dxa"/>
             <w:tcBorders>
-              <w:left w:val="single" w:sz="2" w:space="0" w:color="000000" w:themeColor="text1"/>
-              <w:bottom w:val="single" w:sz="2" w:space="0" w:color="000000" w:themeColor="text1"/>
+              <w:left w:val="single" w:sz="2" w:space="0" w:color="000000"/>
+              <w:bottom w:val="single" w:sz="2" w:space="0" w:color="000000"/>
             </w:tcBorders>
             <w:tcMar>
               <w:top w:w="55" w:type="dxa"/>
@@ -18534,8 +18538,8 @@
           <w:tcPr>
             <w:tcW w:w="1247" w:type="dxa"/>
             <w:tcBorders>
-              <w:left w:val="single" w:sz="2" w:space="0" w:color="000000" w:themeColor="text1"/>
-              <w:bottom w:val="single" w:sz="2" w:space="0" w:color="000000" w:themeColor="text1"/>
+              <w:left w:val="single" w:sz="2" w:space="0" w:color="000000"/>
+              <w:bottom w:val="single" w:sz="2" w:space="0" w:color="000000"/>
             </w:tcBorders>
             <w:tcMar>
               <w:top w:w="55" w:type="dxa"/>
@@ -18557,9 +18561,9 @@
           <w:tcPr>
             <w:tcW w:w="1247" w:type="dxa"/>
             <w:tcBorders>
-              <w:left w:val="single" w:sz="2" w:space="0" w:color="000000" w:themeColor="text1"/>
-              <w:bottom w:val="single" w:sz="2" w:space="0" w:color="000000" w:themeColor="text1"/>
-              <w:right w:val="single" w:sz="2" w:space="0" w:color="000000" w:themeColor="text1"/>
+              <w:left w:val="single" w:sz="2" w:space="0" w:color="000000"/>
+              <w:bottom w:val="single" w:sz="2" w:space="0" w:color="000000"/>
+              <w:right w:val="single" w:sz="2" w:space="0" w:color="000000"/>
             </w:tcBorders>
             <w:tcMar>
               <w:top w:w="55" w:type="dxa"/>
@@ -18601,8 +18605,8 @@
           <w:tcPr>
             <w:tcW w:w="2493" w:type="dxa"/>
             <w:tcBorders>
-              <w:left w:val="single" w:sz="2" w:space="0" w:color="000000" w:themeColor="text1"/>
-              <w:bottom w:val="single" w:sz="2" w:space="0" w:color="000000" w:themeColor="text1"/>
+              <w:left w:val="single" w:sz="2" w:space="0" w:color="000000"/>
+              <w:bottom w:val="single" w:sz="2" w:space="0" w:color="000000"/>
             </w:tcBorders>
             <w:tcMar>
               <w:top w:w="55" w:type="dxa"/>
@@ -18624,8 +18628,8 @@
           <w:tcPr>
             <w:tcW w:w="1247" w:type="dxa"/>
             <w:tcBorders>
-              <w:left w:val="single" w:sz="2" w:space="0" w:color="000000" w:themeColor="text1"/>
-              <w:bottom w:val="single" w:sz="2" w:space="0" w:color="000000" w:themeColor="text1"/>
+              <w:left w:val="single" w:sz="2" w:space="0" w:color="000000"/>
+              <w:bottom w:val="single" w:sz="2" w:space="0" w:color="000000"/>
             </w:tcBorders>
             <w:tcMar>
               <w:top w:w="55" w:type="dxa"/>
@@ -18647,9 +18651,9 @@
           <w:tcPr>
             <w:tcW w:w="1247" w:type="dxa"/>
             <w:tcBorders>
-              <w:left w:val="single" w:sz="2" w:space="0" w:color="000000" w:themeColor="text1"/>
-              <w:bottom w:val="single" w:sz="2" w:space="0" w:color="000000" w:themeColor="text1"/>
-              <w:right w:val="single" w:sz="2" w:space="0" w:color="000000" w:themeColor="text1"/>
+              <w:left w:val="single" w:sz="2" w:space="0" w:color="000000"/>
+              <w:bottom w:val="single" w:sz="2" w:space="0" w:color="000000"/>
+              <w:right w:val="single" w:sz="2" w:space="0" w:color="000000"/>
             </w:tcBorders>
             <w:tcMar>
               <w:top w:w="55" w:type="dxa"/>
@@ -18674,8 +18678,8 @@
           <w:tcPr>
             <w:tcW w:w="4985" w:type="dxa"/>
             <w:tcBorders>
-              <w:left w:val="single" w:sz="2" w:space="0" w:color="000000" w:themeColor="text1"/>
-              <w:bottom w:val="single" w:sz="2" w:space="0" w:color="000000" w:themeColor="text1"/>
+              <w:left w:val="single" w:sz="2" w:space="0" w:color="000000"/>
+              <w:bottom w:val="single" w:sz="2" w:space="0" w:color="000000"/>
             </w:tcBorders>
             <w:tcMar>
               <w:top w:w="55" w:type="dxa"/>
@@ -18706,9 +18710,9 @@
             <w:tcW w:w="4987" w:type="dxa"/>
             <w:gridSpan w:val="3"/>
             <w:tcBorders>
-              <w:left w:val="single" w:sz="2" w:space="0" w:color="000000" w:themeColor="text1"/>
-              <w:bottom w:val="single" w:sz="2" w:space="0" w:color="000000" w:themeColor="text1"/>
-              <w:right w:val="single" w:sz="2" w:space="0" w:color="000000" w:themeColor="text1"/>
+              <w:left w:val="single" w:sz="2" w:space="0" w:color="000000"/>
+              <w:bottom w:val="single" w:sz="2" w:space="0" w:color="000000"/>
+              <w:right w:val="single" w:sz="2" w:space="0" w:color="000000"/>
             </w:tcBorders>
             <w:tcMar>
               <w:top w:w="55" w:type="dxa"/>
@@ -18732,8 +18736,8 @@
           <w:tcPr>
             <w:tcW w:w="4985" w:type="dxa"/>
             <w:tcBorders>
-              <w:left w:val="single" w:sz="2" w:space="0" w:color="000000" w:themeColor="text1"/>
-              <w:bottom w:val="single" w:sz="2" w:space="0" w:color="000000" w:themeColor="text1"/>
+              <w:left w:val="single" w:sz="2" w:space="0" w:color="000000"/>
+              <w:bottom w:val="single" w:sz="2" w:space="0" w:color="000000"/>
             </w:tcBorders>
             <w:tcMar>
               <w:top w:w="55" w:type="dxa"/>
@@ -18764,9 +18768,9 @@
             <w:tcW w:w="4987" w:type="dxa"/>
             <w:gridSpan w:val="3"/>
             <w:tcBorders>
-              <w:left w:val="single" w:sz="2" w:space="0" w:color="000000" w:themeColor="text1"/>
-              <w:bottom w:val="single" w:sz="2" w:space="0" w:color="000000" w:themeColor="text1"/>
-              <w:right w:val="single" w:sz="2" w:space="0" w:color="000000" w:themeColor="text1"/>
+              <w:left w:val="single" w:sz="2" w:space="0" w:color="000000"/>
+              <w:bottom w:val="single" w:sz="2" w:space="0" w:color="000000"/>
+              <w:right w:val="single" w:sz="2" w:space="0" w:color="000000"/>
             </w:tcBorders>
             <w:tcMar>
               <w:top w:w="55" w:type="dxa"/>
@@ -18790,8 +18794,8 @@
           <w:tcPr>
             <w:tcW w:w="4985" w:type="dxa"/>
             <w:tcBorders>
-              <w:left w:val="single" w:sz="2" w:space="0" w:color="000000" w:themeColor="text1"/>
-              <w:bottom w:val="single" w:sz="2" w:space="0" w:color="000000" w:themeColor="text1"/>
+              <w:left w:val="single" w:sz="2" w:space="0" w:color="000000"/>
+              <w:bottom w:val="single" w:sz="2" w:space="0" w:color="000000"/>
             </w:tcBorders>
             <w:tcMar>
               <w:top w:w="55" w:type="dxa"/>
@@ -18822,9 +18826,9 @@
             <w:tcW w:w="4987" w:type="dxa"/>
             <w:gridSpan w:val="3"/>
             <w:tcBorders>
-              <w:left w:val="single" w:sz="2" w:space="0" w:color="000000" w:themeColor="text1"/>
-              <w:bottom w:val="single" w:sz="2" w:space="0" w:color="000000" w:themeColor="text1"/>
-              <w:right w:val="single" w:sz="2" w:space="0" w:color="000000" w:themeColor="text1"/>
+              <w:left w:val="single" w:sz="2" w:space="0" w:color="000000"/>
+              <w:bottom w:val="single" w:sz="2" w:space="0" w:color="000000"/>
+              <w:right w:val="single" w:sz="2" w:space="0" w:color="000000"/>
             </w:tcBorders>
             <w:tcMar>
               <w:top w:w="55" w:type="dxa"/>
@@ -18848,8 +18852,8 @@
           <w:tcPr>
             <w:tcW w:w="4985" w:type="dxa"/>
             <w:tcBorders>
-              <w:left w:val="single" w:sz="2" w:space="0" w:color="000000" w:themeColor="text1"/>
-              <w:bottom w:val="single" w:sz="2" w:space="0" w:color="000000" w:themeColor="text1"/>
+              <w:left w:val="single" w:sz="2" w:space="0" w:color="000000"/>
+              <w:bottom w:val="single" w:sz="2" w:space="0" w:color="000000"/>
             </w:tcBorders>
             <w:tcMar>
               <w:top w:w="55" w:type="dxa"/>
@@ -18880,9 +18884,9 @@
             <w:tcW w:w="4987" w:type="dxa"/>
             <w:gridSpan w:val="3"/>
             <w:tcBorders>
-              <w:left w:val="single" w:sz="2" w:space="0" w:color="000000" w:themeColor="text1"/>
-              <w:bottom w:val="single" w:sz="2" w:space="0" w:color="000000" w:themeColor="text1"/>
-              <w:right w:val="single" w:sz="2" w:space="0" w:color="000000" w:themeColor="text1"/>
+              <w:left w:val="single" w:sz="2" w:space="0" w:color="000000"/>
+              <w:bottom w:val="single" w:sz="2" w:space="0" w:color="000000"/>
+              <w:right w:val="single" w:sz="2" w:space="0" w:color="000000"/>
             </w:tcBorders>
             <w:tcMar>
               <w:top w:w="55" w:type="dxa"/>
@@ -21647,9 +21651,9 @@
           <w:tcPr>
             <w:tcW w:w="4985" w:type="dxa"/>
             <w:tcBorders>
-              <w:top w:val="single" w:sz="2" w:space="0" w:color="000000" w:themeColor="text1"/>
-              <w:left w:val="single" w:sz="2" w:space="0" w:color="000000" w:themeColor="text1"/>
-              <w:bottom w:val="single" w:sz="2" w:space="0" w:color="000000" w:themeColor="text1"/>
+              <w:top w:val="single" w:sz="2" w:space="0" w:color="000000"/>
+              <w:left w:val="single" w:sz="2" w:space="0" w:color="000000"/>
+              <w:bottom w:val="single" w:sz="2" w:space="0" w:color="000000"/>
             </w:tcBorders>
             <w:tcMar>
               <w:top w:w="55" w:type="dxa"/>
@@ -21681,10 +21685,10 @@
             <w:tcW w:w="4987" w:type="dxa"/>
             <w:gridSpan w:val="3"/>
             <w:tcBorders>
-              <w:top w:val="single" w:sz="2" w:space="0" w:color="000000" w:themeColor="text1"/>
-              <w:left w:val="single" w:sz="2" w:space="0" w:color="000000" w:themeColor="text1"/>
-              <w:bottom w:val="single" w:sz="2" w:space="0" w:color="000000" w:themeColor="text1"/>
-              <w:right w:val="single" w:sz="2" w:space="0" w:color="000000" w:themeColor="text1"/>
+              <w:top w:val="single" w:sz="2" w:space="0" w:color="000000"/>
+              <w:left w:val="single" w:sz="2" w:space="0" w:color="000000"/>
+              <w:bottom w:val="single" w:sz="2" w:space="0" w:color="000000"/>
+              <w:right w:val="single" w:sz="2" w:space="0" w:color="000000"/>
             </w:tcBorders>
             <w:tcMar>
               <w:top w:w="55" w:type="dxa"/>
@@ -21708,8 +21712,8 @@
           <w:tcPr>
             <w:tcW w:w="4985" w:type="dxa"/>
             <w:tcBorders>
-              <w:left w:val="single" w:sz="2" w:space="0" w:color="000000" w:themeColor="text1"/>
-              <w:bottom w:val="single" w:sz="2" w:space="0" w:color="000000" w:themeColor="text1"/>
+              <w:left w:val="single" w:sz="2" w:space="0" w:color="000000"/>
+              <w:bottom w:val="single" w:sz="2" w:space="0" w:color="000000"/>
             </w:tcBorders>
             <w:tcMar>
               <w:top w:w="55" w:type="dxa"/>
@@ -21740,9 +21744,9 @@
             <w:tcW w:w="4987" w:type="dxa"/>
             <w:gridSpan w:val="3"/>
             <w:tcBorders>
-              <w:left w:val="single" w:sz="2" w:space="0" w:color="000000" w:themeColor="text1"/>
-              <w:bottom w:val="single" w:sz="2" w:space="0" w:color="000000" w:themeColor="text1"/>
-              <w:right w:val="single" w:sz="2" w:space="0" w:color="000000" w:themeColor="text1"/>
+              <w:left w:val="single" w:sz="2" w:space="0" w:color="000000"/>
+              <w:bottom w:val="single" w:sz="2" w:space="0" w:color="000000"/>
+              <w:right w:val="single" w:sz="2" w:space="0" w:color="000000"/>
             </w:tcBorders>
             <w:tcMar>
               <w:top w:w="55" w:type="dxa"/>
@@ -21766,8 +21770,8 @@
           <w:tcPr>
             <w:tcW w:w="4985" w:type="dxa"/>
             <w:tcBorders>
-              <w:left w:val="single" w:sz="2" w:space="0" w:color="000000" w:themeColor="text1"/>
-              <w:bottom w:val="single" w:sz="2" w:space="0" w:color="000000" w:themeColor="text1"/>
+              <w:left w:val="single" w:sz="2" w:space="0" w:color="000000"/>
+              <w:bottom w:val="single" w:sz="2" w:space="0" w:color="000000"/>
             </w:tcBorders>
             <w:tcMar>
               <w:top w:w="55" w:type="dxa"/>
@@ -21798,9 +21802,9 @@
             <w:tcW w:w="4987" w:type="dxa"/>
             <w:gridSpan w:val="3"/>
             <w:tcBorders>
-              <w:left w:val="single" w:sz="2" w:space="0" w:color="000000" w:themeColor="text1"/>
-              <w:bottom w:val="single" w:sz="2" w:space="0" w:color="000000" w:themeColor="text1"/>
-              <w:right w:val="single" w:sz="2" w:space="0" w:color="000000" w:themeColor="text1"/>
+              <w:left w:val="single" w:sz="2" w:space="0" w:color="000000"/>
+              <w:bottom w:val="single" w:sz="2" w:space="0" w:color="000000"/>
+              <w:right w:val="single" w:sz="2" w:space="0" w:color="000000"/>
             </w:tcBorders>
             <w:tcMar>
               <w:top w:w="55" w:type="dxa"/>
@@ -21980,8 +21984,8 @@
           <w:tcPr>
             <w:tcW w:w="4985" w:type="dxa"/>
             <w:tcBorders>
-              <w:left w:val="single" w:sz="2" w:space="0" w:color="000000" w:themeColor="text1"/>
-              <w:bottom w:val="single" w:sz="2" w:space="0" w:color="000000" w:themeColor="text1"/>
+              <w:left w:val="single" w:sz="2" w:space="0" w:color="000000"/>
+              <w:bottom w:val="single" w:sz="2" w:space="0" w:color="000000"/>
             </w:tcBorders>
             <w:tcMar>
               <w:top w:w="55" w:type="dxa"/>
@@ -22012,9 +22016,9 @@
             <w:tcW w:w="4987" w:type="dxa"/>
             <w:gridSpan w:val="3"/>
             <w:tcBorders>
-              <w:left w:val="single" w:sz="2" w:space="0" w:color="000000" w:themeColor="text1"/>
-              <w:bottom w:val="single" w:sz="2" w:space="0" w:color="000000" w:themeColor="text1"/>
-              <w:right w:val="single" w:sz="2" w:space="0" w:color="000000" w:themeColor="text1"/>
+              <w:left w:val="single" w:sz="2" w:space="0" w:color="000000"/>
+              <w:bottom w:val="single" w:sz="2" w:space="0" w:color="000000"/>
+              <w:right w:val="single" w:sz="2" w:space="0" w:color="000000"/>
             </w:tcBorders>
             <w:tcMar>
               <w:top w:w="55" w:type="dxa"/>
@@ -22026,29 +22030,35 @@
           <w:p>
             <w:pPr>
               <w:pStyle w:val="textbox"/>
-              <w:shd w:val="clear" w:color="auto" w:fill="FFFFFF" w:themeFill="background1"/>
+              <w:shd w:val="clear" w:color="auto" w:fill="FFFFFF"/>
               <w:spacing w:before="0" w:after="0" w:line="360" w:lineRule="auto"/>
               <w:rPr>
-                <w:rFonts w:ascii="Liberation Serif" w:eastAsia="Liberation Serif" w:hAnsi="Liberation Serif" w:cs="Liberation Serif"/>
-              </w:rPr>
-            </w:pPr>
-            <w:r>
-              <w:rPr>
-                <w:rFonts w:ascii="Liberation Serif" w:eastAsia="Liberation Serif" w:hAnsi="Liberation Serif" w:cs="Liberation Serif"/>
+                <w:rFonts w:ascii="Liberation Serif" w:hAnsi="Liberation Serif"/>
+              </w:rPr>
+            </w:pPr>
+            <w:r>
+              <w:rPr>
+                <w:rFonts w:ascii="Liberation Serif" w:hAnsi="Liberation Serif" w:cs="Arial"/>
               </w:rPr>
               <w:t>El tiempo de entrega no</w:t>
             </w:r>
             <w:r>
               <w:rPr>
-                <w:rFonts w:ascii="Liberation Serif,Arial" w:eastAsia="Liberation Serif,Arial" w:hAnsi="Liberation Serif,Arial" w:cs="Liberation Serif,Arial"/>
+                <w:rFonts w:ascii="Liberation Serif" w:hAnsi="Liberation Serif" w:cs="Arial"/>
               </w:rPr>
               <w:t xml:space="preserve"> </w:t>
             </w:r>
             <w:r>
               <w:rPr>
-                <w:rFonts w:ascii="Liberation Serif" w:eastAsia="Liberation Serif" w:hAnsi="Liberation Serif" w:cs="Liberation Serif"/>
-              </w:rPr>
-              <w:t>excederá la ya establecida</w:t>
+                <w:rFonts w:ascii="Liberation Serif" w:hAnsi="Liberation Serif" w:cs="Arial"/>
+              </w:rPr>
+              <w:t>excederá</w:t>
+            </w:r>
+            <w:r>
+              <w:rPr>
+                <w:rFonts w:ascii="Liberation Serif" w:hAnsi="Liberation Serif" w:cs="Arial"/>
+              </w:rPr>
+              <w:t xml:space="preserve"> la ya establecida</w:t>
             </w:r>
           </w:p>
         </w:tc>
@@ -22058,8 +22068,8 @@
           <w:tcPr>
             <w:tcW w:w="4985" w:type="dxa"/>
             <w:tcBorders>
-              <w:left w:val="single" w:sz="2" w:space="0" w:color="000000" w:themeColor="text1"/>
-              <w:bottom w:val="single" w:sz="2" w:space="0" w:color="000000" w:themeColor="text1"/>
+              <w:left w:val="single" w:sz="2" w:space="0" w:color="000000"/>
+              <w:bottom w:val="single" w:sz="2" w:space="0" w:color="000000"/>
             </w:tcBorders>
             <w:tcMar>
               <w:top w:w="55" w:type="dxa"/>
@@ -22090,9 +22100,9 @@
             <w:tcW w:w="4987" w:type="dxa"/>
             <w:gridSpan w:val="3"/>
             <w:tcBorders>
-              <w:left w:val="single" w:sz="2" w:space="0" w:color="000000" w:themeColor="text1"/>
-              <w:bottom w:val="single" w:sz="2" w:space="0" w:color="000000" w:themeColor="text1"/>
-              <w:right w:val="single" w:sz="2" w:space="0" w:color="000000" w:themeColor="text1"/>
+              <w:left w:val="single" w:sz="2" w:space="0" w:color="000000"/>
+              <w:bottom w:val="single" w:sz="2" w:space="0" w:color="000000"/>
+              <w:right w:val="single" w:sz="2" w:space="0" w:color="000000"/>
             </w:tcBorders>
             <w:tcMar>
               <w:top w:w="55" w:type="dxa"/>
@@ -22119,8 +22129,8 @@
           <w:tcPr>
             <w:tcW w:w="4985" w:type="dxa"/>
             <w:tcBorders>
-              <w:left w:val="single" w:sz="2" w:space="0" w:color="000000" w:themeColor="text1"/>
-              <w:bottom w:val="single" w:sz="2" w:space="0" w:color="000000" w:themeColor="text1"/>
+              <w:left w:val="single" w:sz="2" w:space="0" w:color="000000"/>
+              <w:bottom w:val="single" w:sz="2" w:space="0" w:color="000000"/>
             </w:tcBorders>
             <w:tcMar>
               <w:top w:w="55" w:type="dxa"/>
@@ -22151,9 +22161,9 @@
             <w:tcW w:w="4987" w:type="dxa"/>
             <w:gridSpan w:val="3"/>
             <w:tcBorders>
-              <w:left w:val="single" w:sz="2" w:space="0" w:color="000000" w:themeColor="text1"/>
-              <w:bottom w:val="single" w:sz="2" w:space="0" w:color="000000" w:themeColor="text1"/>
-              <w:right w:val="single" w:sz="2" w:space="0" w:color="000000" w:themeColor="text1"/>
+              <w:left w:val="single" w:sz="2" w:space="0" w:color="000000"/>
+              <w:bottom w:val="single" w:sz="2" w:space="0" w:color="000000"/>
+              <w:right w:val="single" w:sz="2" w:space="0" w:color="000000"/>
             </w:tcBorders>
             <w:tcMar>
               <w:top w:w="55" w:type="dxa"/>
@@ -22177,8 +22187,8 @@
           <w:tcPr>
             <w:tcW w:w="4985" w:type="dxa"/>
             <w:tcBorders>
-              <w:left w:val="single" w:sz="2" w:space="0" w:color="000000" w:themeColor="text1"/>
-              <w:bottom w:val="single" w:sz="2" w:space="0" w:color="000000" w:themeColor="text1"/>
+              <w:left w:val="single" w:sz="2" w:space="0" w:color="000000"/>
+              <w:bottom w:val="single" w:sz="2" w:space="0" w:color="000000"/>
             </w:tcBorders>
             <w:tcMar>
               <w:top w:w="55" w:type="dxa"/>
@@ -22209,9 +22219,9 @@
             <w:tcW w:w="4987" w:type="dxa"/>
             <w:gridSpan w:val="3"/>
             <w:tcBorders>
-              <w:left w:val="single" w:sz="2" w:space="0" w:color="000000" w:themeColor="text1"/>
-              <w:bottom w:val="single" w:sz="2" w:space="0" w:color="000000" w:themeColor="text1"/>
-              <w:right w:val="single" w:sz="2" w:space="0" w:color="000000" w:themeColor="text1"/>
+              <w:left w:val="single" w:sz="2" w:space="0" w:color="000000"/>
+              <w:bottom w:val="single" w:sz="2" w:space="0" w:color="000000"/>
+              <w:right w:val="single" w:sz="2" w:space="0" w:color="000000"/>
             </w:tcBorders>
             <w:tcMar>
               <w:top w:w="55" w:type="dxa"/>
@@ -22236,8 +22246,8 @@
             <w:tcW w:w="4985" w:type="dxa"/>
             <w:vMerge w:val="restart"/>
             <w:tcBorders>
-              <w:left w:val="single" w:sz="2" w:space="0" w:color="000000" w:themeColor="text1"/>
-              <w:bottom w:val="single" w:sz="2" w:space="0" w:color="000000" w:themeColor="text1"/>
+              <w:left w:val="single" w:sz="2" w:space="0" w:color="000000"/>
+              <w:bottom w:val="single" w:sz="2" w:space="0" w:color="000000"/>
             </w:tcBorders>
             <w:tcMar>
               <w:top w:w="55" w:type="dxa"/>
@@ -22267,8 +22277,8 @@
           <w:tcPr>
             <w:tcW w:w="2493" w:type="dxa"/>
             <w:tcBorders>
-              <w:left w:val="single" w:sz="2" w:space="0" w:color="000000" w:themeColor="text1"/>
-              <w:bottom w:val="single" w:sz="2" w:space="0" w:color="000000" w:themeColor="text1"/>
+              <w:left w:val="single" w:sz="2" w:space="0" w:color="000000"/>
+              <w:bottom w:val="single" w:sz="2" w:space="0" w:color="000000"/>
             </w:tcBorders>
             <w:tcMar>
               <w:top w:w="55" w:type="dxa"/>
@@ -22290,8 +22300,8 @@
           <w:tcPr>
             <w:tcW w:w="1247" w:type="dxa"/>
             <w:tcBorders>
-              <w:left w:val="single" w:sz="2" w:space="0" w:color="000000" w:themeColor="text1"/>
-              <w:bottom w:val="single" w:sz="2" w:space="0" w:color="000000" w:themeColor="text1"/>
+              <w:left w:val="single" w:sz="2" w:space="0" w:color="000000"/>
+              <w:bottom w:val="single" w:sz="2" w:space="0" w:color="000000"/>
             </w:tcBorders>
             <w:tcMar>
               <w:top w:w="55" w:type="dxa"/>
@@ -22313,9 +22323,9 @@
           <w:tcPr>
             <w:tcW w:w="1247" w:type="dxa"/>
             <w:tcBorders>
-              <w:left w:val="single" w:sz="2" w:space="0" w:color="000000" w:themeColor="text1"/>
-              <w:bottom w:val="single" w:sz="2" w:space="0" w:color="000000" w:themeColor="text1"/>
-              <w:right w:val="single" w:sz="2" w:space="0" w:color="000000" w:themeColor="text1"/>
+              <w:left w:val="single" w:sz="2" w:space="0" w:color="000000"/>
+              <w:bottom w:val="single" w:sz="2" w:space="0" w:color="000000"/>
+              <w:right w:val="single" w:sz="2" w:space="0" w:color="000000"/>
             </w:tcBorders>
             <w:tcMar>
               <w:top w:w="55" w:type="dxa"/>
@@ -22357,8 +22367,8 @@
           <w:tcPr>
             <w:tcW w:w="2493" w:type="dxa"/>
             <w:tcBorders>
-              <w:left w:val="single" w:sz="2" w:space="0" w:color="000000" w:themeColor="text1"/>
-              <w:bottom w:val="single" w:sz="2" w:space="0" w:color="000000" w:themeColor="text1"/>
+              <w:left w:val="single" w:sz="2" w:space="0" w:color="000000"/>
+              <w:bottom w:val="single" w:sz="2" w:space="0" w:color="000000"/>
             </w:tcBorders>
             <w:tcMar>
               <w:top w:w="55" w:type="dxa"/>
@@ -22380,8 +22390,8 @@
           <w:tcPr>
             <w:tcW w:w="1247" w:type="dxa"/>
             <w:tcBorders>
-              <w:left w:val="single" w:sz="2" w:space="0" w:color="000000" w:themeColor="text1"/>
-              <w:bottom w:val="single" w:sz="2" w:space="0" w:color="000000" w:themeColor="text1"/>
+              <w:left w:val="single" w:sz="2" w:space="0" w:color="000000"/>
+              <w:bottom w:val="single" w:sz="2" w:space="0" w:color="000000"/>
             </w:tcBorders>
             <w:tcMar>
               <w:top w:w="55" w:type="dxa"/>
@@ -22403,9 +22413,9 @@
           <w:tcPr>
             <w:tcW w:w="1247" w:type="dxa"/>
             <w:tcBorders>
-              <w:left w:val="single" w:sz="2" w:space="0" w:color="000000" w:themeColor="text1"/>
-              <w:bottom w:val="single" w:sz="2" w:space="0" w:color="000000" w:themeColor="text1"/>
-              <w:right w:val="single" w:sz="2" w:space="0" w:color="000000" w:themeColor="text1"/>
+              <w:left w:val="single" w:sz="2" w:space="0" w:color="000000"/>
+              <w:bottom w:val="single" w:sz="2" w:space="0" w:color="000000"/>
+              <w:right w:val="single" w:sz="2" w:space="0" w:color="000000"/>
             </w:tcBorders>
             <w:tcMar>
               <w:top w:w="55" w:type="dxa"/>
@@ -22447,8 +22457,8 @@
           <w:tcPr>
             <w:tcW w:w="2493" w:type="dxa"/>
             <w:tcBorders>
-              <w:left w:val="single" w:sz="2" w:space="0" w:color="000000" w:themeColor="text1"/>
-              <w:bottom w:val="single" w:sz="2" w:space="0" w:color="000000" w:themeColor="text1"/>
+              <w:left w:val="single" w:sz="2" w:space="0" w:color="000000"/>
+              <w:bottom w:val="single" w:sz="2" w:space="0" w:color="000000"/>
             </w:tcBorders>
             <w:tcMar>
               <w:top w:w="55" w:type="dxa"/>
@@ -22470,8 +22480,8 @@
           <w:tcPr>
             <w:tcW w:w="1247" w:type="dxa"/>
             <w:tcBorders>
-              <w:left w:val="single" w:sz="2" w:space="0" w:color="000000" w:themeColor="text1"/>
-              <w:bottom w:val="single" w:sz="2" w:space="0" w:color="000000" w:themeColor="text1"/>
+              <w:left w:val="single" w:sz="2" w:space="0" w:color="000000"/>
+              <w:bottom w:val="single" w:sz="2" w:space="0" w:color="000000"/>
             </w:tcBorders>
             <w:tcMar>
               <w:top w:w="55" w:type="dxa"/>
@@ -22493,9 +22503,9 @@
           <w:tcPr>
             <w:tcW w:w="1247" w:type="dxa"/>
             <w:tcBorders>
-              <w:left w:val="single" w:sz="2" w:space="0" w:color="000000" w:themeColor="text1"/>
-              <w:bottom w:val="single" w:sz="2" w:space="0" w:color="000000" w:themeColor="text1"/>
-              <w:right w:val="single" w:sz="2" w:space="0" w:color="000000" w:themeColor="text1"/>
+              <w:left w:val="single" w:sz="2" w:space="0" w:color="000000"/>
+              <w:bottom w:val="single" w:sz="2" w:space="0" w:color="000000"/>
+              <w:right w:val="single" w:sz="2" w:space="0" w:color="000000"/>
             </w:tcBorders>
             <w:tcMar>
               <w:top w:w="55" w:type="dxa"/>
@@ -22537,8 +22547,8 @@
           <w:tcPr>
             <w:tcW w:w="2493" w:type="dxa"/>
             <w:tcBorders>
-              <w:left w:val="single" w:sz="2" w:space="0" w:color="000000" w:themeColor="text1"/>
-              <w:bottom w:val="single" w:sz="2" w:space="0" w:color="000000" w:themeColor="text1"/>
+              <w:left w:val="single" w:sz="2" w:space="0" w:color="000000"/>
+              <w:bottom w:val="single" w:sz="2" w:space="0" w:color="000000"/>
             </w:tcBorders>
             <w:tcMar>
               <w:top w:w="55" w:type="dxa"/>
@@ -22560,8 +22570,8 @@
           <w:tcPr>
             <w:tcW w:w="1247" w:type="dxa"/>
             <w:tcBorders>
-              <w:left w:val="single" w:sz="2" w:space="0" w:color="000000" w:themeColor="text1"/>
-              <w:bottom w:val="single" w:sz="2" w:space="0" w:color="000000" w:themeColor="text1"/>
+              <w:left w:val="single" w:sz="2" w:space="0" w:color="000000"/>
+              <w:bottom w:val="single" w:sz="2" w:space="0" w:color="000000"/>
             </w:tcBorders>
             <w:tcMar>
               <w:top w:w="55" w:type="dxa"/>
@@ -22583,9 +22593,9 @@
           <w:tcPr>
             <w:tcW w:w="1247" w:type="dxa"/>
             <w:tcBorders>
-              <w:left w:val="single" w:sz="2" w:space="0" w:color="000000" w:themeColor="text1"/>
-              <w:bottom w:val="single" w:sz="2" w:space="0" w:color="000000" w:themeColor="text1"/>
-              <w:right w:val="single" w:sz="2" w:space="0" w:color="000000" w:themeColor="text1"/>
+              <w:left w:val="single" w:sz="2" w:space="0" w:color="000000"/>
+              <w:bottom w:val="single" w:sz="2" w:space="0" w:color="000000"/>
+              <w:right w:val="single" w:sz="2" w:space="0" w:color="000000"/>
             </w:tcBorders>
             <w:tcMar>
               <w:top w:w="55" w:type="dxa"/>
@@ -22627,8 +22637,8 @@
           <w:tcPr>
             <w:tcW w:w="2493" w:type="dxa"/>
             <w:tcBorders>
-              <w:left w:val="single" w:sz="2" w:space="0" w:color="000000" w:themeColor="text1"/>
-              <w:bottom w:val="single" w:sz="2" w:space="0" w:color="000000" w:themeColor="text1"/>
+              <w:left w:val="single" w:sz="2" w:space="0" w:color="000000"/>
+              <w:bottom w:val="single" w:sz="2" w:space="0" w:color="000000"/>
             </w:tcBorders>
             <w:tcMar>
               <w:top w:w="55" w:type="dxa"/>
@@ -22650,8 +22660,8 @@
           <w:tcPr>
             <w:tcW w:w="1247" w:type="dxa"/>
             <w:tcBorders>
-              <w:left w:val="single" w:sz="2" w:space="0" w:color="000000" w:themeColor="text1"/>
-              <w:bottom w:val="single" w:sz="2" w:space="0" w:color="000000" w:themeColor="text1"/>
+              <w:left w:val="single" w:sz="2" w:space="0" w:color="000000"/>
+              <w:bottom w:val="single" w:sz="2" w:space="0" w:color="000000"/>
             </w:tcBorders>
             <w:tcMar>
               <w:top w:w="55" w:type="dxa"/>
@@ -22673,9 +22683,9 @@
           <w:tcPr>
             <w:tcW w:w="1247" w:type="dxa"/>
             <w:tcBorders>
-              <w:left w:val="single" w:sz="2" w:space="0" w:color="000000" w:themeColor="text1"/>
-              <w:bottom w:val="single" w:sz="2" w:space="0" w:color="000000" w:themeColor="text1"/>
-              <w:right w:val="single" w:sz="2" w:space="0" w:color="000000" w:themeColor="text1"/>
+              <w:left w:val="single" w:sz="2" w:space="0" w:color="000000"/>
+              <w:bottom w:val="single" w:sz="2" w:space="0" w:color="000000"/>
+              <w:right w:val="single" w:sz="2" w:space="0" w:color="000000"/>
             </w:tcBorders>
             <w:tcMar>
               <w:top w:w="55" w:type="dxa"/>
@@ -22696,8 +22706,8 @@
           <w:tcPr>
             <w:tcW w:w="4985" w:type="dxa"/>
             <w:tcBorders>
-              <w:left w:val="single" w:sz="2" w:space="0" w:color="000000" w:themeColor="text1"/>
-              <w:bottom w:val="single" w:sz="2" w:space="0" w:color="000000" w:themeColor="text1"/>
+              <w:left w:val="single" w:sz="2" w:space="0" w:color="000000"/>
+              <w:bottom w:val="single" w:sz="2" w:space="0" w:color="000000"/>
             </w:tcBorders>
             <w:tcMar>
               <w:top w:w="55" w:type="dxa"/>
@@ -22728,9 +22738,9 @@
             <w:tcW w:w="4987" w:type="dxa"/>
             <w:gridSpan w:val="3"/>
             <w:tcBorders>
-              <w:left w:val="single" w:sz="2" w:space="0" w:color="000000" w:themeColor="text1"/>
-              <w:bottom w:val="single" w:sz="2" w:space="0" w:color="000000" w:themeColor="text1"/>
-              <w:right w:val="single" w:sz="2" w:space="0" w:color="000000" w:themeColor="text1"/>
+              <w:left w:val="single" w:sz="2" w:space="0" w:color="000000"/>
+              <w:bottom w:val="single" w:sz="2" w:space="0" w:color="000000"/>
+              <w:right w:val="single" w:sz="2" w:space="0" w:color="000000"/>
             </w:tcBorders>
             <w:tcMar>
               <w:top w:w="55" w:type="dxa"/>
@@ -22754,8 +22764,8 @@
           <w:tcPr>
             <w:tcW w:w="4985" w:type="dxa"/>
             <w:tcBorders>
-              <w:left w:val="single" w:sz="2" w:space="0" w:color="000000" w:themeColor="text1"/>
-              <w:bottom w:val="single" w:sz="2" w:space="0" w:color="000000" w:themeColor="text1"/>
+              <w:left w:val="single" w:sz="2" w:space="0" w:color="000000"/>
+              <w:bottom w:val="single" w:sz="2" w:space="0" w:color="000000"/>
             </w:tcBorders>
             <w:tcMar>
               <w:top w:w="55" w:type="dxa"/>
@@ -22786,9 +22796,9 @@
             <w:tcW w:w="4987" w:type="dxa"/>
             <w:gridSpan w:val="3"/>
             <w:tcBorders>
-              <w:left w:val="single" w:sz="2" w:space="0" w:color="000000" w:themeColor="text1"/>
-              <w:bottom w:val="single" w:sz="2" w:space="0" w:color="000000" w:themeColor="text1"/>
-              <w:right w:val="single" w:sz="2" w:space="0" w:color="000000" w:themeColor="text1"/>
+              <w:left w:val="single" w:sz="2" w:space="0" w:color="000000"/>
+              <w:bottom w:val="single" w:sz="2" w:space="0" w:color="000000"/>
+              <w:right w:val="single" w:sz="2" w:space="0" w:color="000000"/>
             </w:tcBorders>
             <w:tcMar>
               <w:top w:w="55" w:type="dxa"/>
@@ -22812,8 +22822,8 @@
           <w:tcPr>
             <w:tcW w:w="4985" w:type="dxa"/>
             <w:tcBorders>
-              <w:left w:val="single" w:sz="2" w:space="0" w:color="000000" w:themeColor="text1"/>
-              <w:bottom w:val="single" w:sz="2" w:space="0" w:color="000000" w:themeColor="text1"/>
+              <w:left w:val="single" w:sz="2" w:space="0" w:color="000000"/>
+              <w:bottom w:val="single" w:sz="2" w:space="0" w:color="000000"/>
             </w:tcBorders>
             <w:tcMar>
               <w:top w:w="55" w:type="dxa"/>
@@ -22844,9 +22854,9 @@
             <w:tcW w:w="4987" w:type="dxa"/>
             <w:gridSpan w:val="3"/>
             <w:tcBorders>
-              <w:left w:val="single" w:sz="2" w:space="0" w:color="000000" w:themeColor="text1"/>
-              <w:bottom w:val="single" w:sz="2" w:space="0" w:color="000000" w:themeColor="text1"/>
-              <w:right w:val="single" w:sz="2" w:space="0" w:color="000000" w:themeColor="text1"/>
+              <w:left w:val="single" w:sz="2" w:space="0" w:color="000000"/>
+              <w:bottom w:val="single" w:sz="2" w:space="0" w:color="000000"/>
+              <w:right w:val="single" w:sz="2" w:space="0" w:color="000000"/>
             </w:tcBorders>
             <w:tcMar>
               <w:top w:w="55" w:type="dxa"/>
@@ -22934,8 +22944,8 @@
           <w:tcPr>
             <w:tcW w:w="4985" w:type="dxa"/>
             <w:tcBorders>
-              <w:left w:val="single" w:sz="2" w:space="0" w:color="000000" w:themeColor="text1"/>
-              <w:bottom w:val="single" w:sz="2" w:space="0" w:color="000000" w:themeColor="text1"/>
+              <w:left w:val="single" w:sz="2" w:space="0" w:color="000000"/>
+              <w:bottom w:val="single" w:sz="2" w:space="0" w:color="000000"/>
             </w:tcBorders>
             <w:tcMar>
               <w:top w:w="55" w:type="dxa"/>
@@ -22966,9 +22976,9 @@
             <w:tcW w:w="4987" w:type="dxa"/>
             <w:gridSpan w:val="3"/>
             <w:tcBorders>
-              <w:left w:val="single" w:sz="2" w:space="0" w:color="000000" w:themeColor="text1"/>
-              <w:bottom w:val="single" w:sz="2" w:space="0" w:color="000000" w:themeColor="text1"/>
-              <w:right w:val="single" w:sz="2" w:space="0" w:color="000000" w:themeColor="text1"/>
+              <w:left w:val="single" w:sz="2" w:space="0" w:color="000000"/>
+              <w:bottom w:val="single" w:sz="2" w:space="0" w:color="000000"/>
+              <w:right w:val="single" w:sz="2" w:space="0" w:color="000000"/>
             </w:tcBorders>
             <w:tcMar>
               <w:top w:w="55" w:type="dxa"/>
@@ -23020,9 +23030,9 @@
           <w:tcPr>
             <w:tcW w:w="4985" w:type="dxa"/>
             <w:tcBorders>
-              <w:top w:val="single" w:sz="2" w:space="0" w:color="000000" w:themeColor="text1"/>
-              <w:left w:val="single" w:sz="2" w:space="0" w:color="000000" w:themeColor="text1"/>
-              <w:bottom w:val="single" w:sz="2" w:space="0" w:color="000000" w:themeColor="text1"/>
+              <w:top w:val="single" w:sz="2" w:space="0" w:color="000000"/>
+              <w:left w:val="single" w:sz="2" w:space="0" w:color="000000"/>
+              <w:bottom w:val="single" w:sz="2" w:space="0" w:color="000000"/>
             </w:tcBorders>
             <w:tcMar>
               <w:top w:w="55" w:type="dxa"/>
@@ -23053,10 +23063,10 @@
             <w:tcW w:w="4987" w:type="dxa"/>
             <w:gridSpan w:val="3"/>
             <w:tcBorders>
-              <w:top w:val="single" w:sz="2" w:space="0" w:color="000000" w:themeColor="text1"/>
-              <w:left w:val="single" w:sz="2" w:space="0" w:color="000000" w:themeColor="text1"/>
-              <w:bottom w:val="single" w:sz="2" w:space="0" w:color="000000" w:themeColor="text1"/>
-              <w:right w:val="single" w:sz="2" w:space="0" w:color="000000" w:themeColor="text1"/>
+              <w:top w:val="single" w:sz="2" w:space="0" w:color="000000"/>
+              <w:left w:val="single" w:sz="2" w:space="0" w:color="000000"/>
+              <w:bottom w:val="single" w:sz="2" w:space="0" w:color="000000"/>
+              <w:right w:val="single" w:sz="2" w:space="0" w:color="000000"/>
             </w:tcBorders>
             <w:tcMar>
               <w:top w:w="55" w:type="dxa"/>
@@ -23080,8 +23090,8 @@
           <w:tcPr>
             <w:tcW w:w="4985" w:type="dxa"/>
             <w:tcBorders>
-              <w:left w:val="single" w:sz="2" w:space="0" w:color="000000" w:themeColor="text1"/>
-              <w:bottom w:val="single" w:sz="2" w:space="0" w:color="000000" w:themeColor="text1"/>
+              <w:left w:val="single" w:sz="2" w:space="0" w:color="000000"/>
+              <w:bottom w:val="single" w:sz="2" w:space="0" w:color="000000"/>
             </w:tcBorders>
             <w:tcMar>
               <w:top w:w="55" w:type="dxa"/>
@@ -23113,9 +23123,9 @@
             <w:tcW w:w="4987" w:type="dxa"/>
             <w:gridSpan w:val="3"/>
             <w:tcBorders>
-              <w:left w:val="single" w:sz="2" w:space="0" w:color="000000" w:themeColor="text1"/>
-              <w:bottom w:val="single" w:sz="2" w:space="0" w:color="000000" w:themeColor="text1"/>
-              <w:right w:val="single" w:sz="2" w:space="0" w:color="000000" w:themeColor="text1"/>
+              <w:left w:val="single" w:sz="2" w:space="0" w:color="000000"/>
+              <w:bottom w:val="single" w:sz="2" w:space="0" w:color="000000"/>
+              <w:right w:val="single" w:sz="2" w:space="0" w:color="000000"/>
             </w:tcBorders>
             <w:tcMar>
               <w:top w:w="55" w:type="dxa"/>
@@ -23139,8 +23149,8 @@
           <w:tcPr>
             <w:tcW w:w="4985" w:type="dxa"/>
             <w:tcBorders>
-              <w:left w:val="single" w:sz="2" w:space="0" w:color="000000" w:themeColor="text1"/>
-              <w:bottom w:val="single" w:sz="2" w:space="0" w:color="000000" w:themeColor="text1"/>
+              <w:left w:val="single" w:sz="2" w:space="0" w:color="000000"/>
+              <w:bottom w:val="single" w:sz="2" w:space="0" w:color="000000"/>
             </w:tcBorders>
             <w:tcMar>
               <w:top w:w="55" w:type="dxa"/>
@@ -23171,9 +23181,9 @@
             <w:tcW w:w="4987" w:type="dxa"/>
             <w:gridSpan w:val="3"/>
             <w:tcBorders>
-              <w:left w:val="single" w:sz="2" w:space="0" w:color="000000" w:themeColor="text1"/>
-              <w:bottom w:val="single" w:sz="2" w:space="0" w:color="000000" w:themeColor="text1"/>
-              <w:right w:val="single" w:sz="2" w:space="0" w:color="000000" w:themeColor="text1"/>
+              <w:left w:val="single" w:sz="2" w:space="0" w:color="000000"/>
+              <w:bottom w:val="single" w:sz="2" w:space="0" w:color="000000"/>
+              <w:right w:val="single" w:sz="2" w:space="0" w:color="000000"/>
             </w:tcBorders>
             <w:tcMar>
               <w:top w:w="55" w:type="dxa"/>
@@ -23259,8 +23269,8 @@
           <w:tcPr>
             <w:tcW w:w="4985" w:type="dxa"/>
             <w:tcBorders>
-              <w:left w:val="single" w:sz="2" w:space="0" w:color="000000" w:themeColor="text1"/>
-              <w:bottom w:val="single" w:sz="2" w:space="0" w:color="000000" w:themeColor="text1"/>
+              <w:left w:val="single" w:sz="2" w:space="0" w:color="000000"/>
+              <w:bottom w:val="single" w:sz="2" w:space="0" w:color="000000"/>
             </w:tcBorders>
             <w:tcMar>
               <w:top w:w="55" w:type="dxa"/>
@@ -23291,9 +23301,9 @@
             <w:tcW w:w="4987" w:type="dxa"/>
             <w:gridSpan w:val="3"/>
             <w:tcBorders>
-              <w:left w:val="single" w:sz="2" w:space="0" w:color="000000" w:themeColor="text1"/>
-              <w:bottom w:val="single" w:sz="2" w:space="0" w:color="000000" w:themeColor="text1"/>
-              <w:right w:val="single" w:sz="2" w:space="0" w:color="000000" w:themeColor="text1"/>
+              <w:left w:val="single" w:sz="2" w:space="0" w:color="000000"/>
+              <w:bottom w:val="single" w:sz="2" w:space="0" w:color="000000"/>
+              <w:right w:val="single" w:sz="2" w:space="0" w:color="000000"/>
             </w:tcBorders>
             <w:tcMar>
               <w:top w:w="55" w:type="dxa"/>
@@ -23305,15 +23315,15 @@
           <w:p>
             <w:pPr>
               <w:pStyle w:val="textbox"/>
-              <w:shd w:val="clear" w:color="auto" w:fill="FFFFFF" w:themeFill="background1"/>
+              <w:shd w:val="clear" w:color="auto" w:fill="FFFFFF"/>
               <w:spacing w:before="0" w:after="0" w:line="360" w:lineRule="auto"/>
               <w:rPr>
-                <w:rFonts w:ascii="Liberation Serif" w:eastAsia="Liberation Serif" w:hAnsi="Liberation Serif" w:cs="Liberation Serif"/>
-              </w:rPr>
-            </w:pPr>
-            <w:r>
-              <w:rPr>
-                <w:rFonts w:ascii="Liberation Serif" w:eastAsia="Liberation Serif" w:hAnsi="Liberation Serif" w:cs="Liberation Serif"/>
+                <w:rFonts w:ascii="Liberation Serif" w:hAnsi="Liberation Serif"/>
+              </w:rPr>
+            </w:pPr>
+            <w:r>
+              <w:rPr>
+                <w:rFonts w:ascii="Liberation Serif" w:hAnsi="Liberation Serif" w:cs="Arial"/>
               </w:rPr>
               <w:t>Los vuelos deberán ser guardados en formato JSON.</w:t>
             </w:r>
@@ -23325,8 +23335,8 @@
           <w:tcPr>
             <w:tcW w:w="4985" w:type="dxa"/>
             <w:tcBorders>
-              <w:left w:val="single" w:sz="2" w:space="0" w:color="000000" w:themeColor="text1"/>
-              <w:bottom w:val="single" w:sz="2" w:space="0" w:color="000000" w:themeColor="text1"/>
+              <w:left w:val="single" w:sz="2" w:space="0" w:color="000000"/>
+              <w:bottom w:val="single" w:sz="2" w:space="0" w:color="000000"/>
             </w:tcBorders>
             <w:tcMar>
               <w:top w:w="55" w:type="dxa"/>
@@ -23357,9 +23367,9 @@
             <w:tcW w:w="4987" w:type="dxa"/>
             <w:gridSpan w:val="3"/>
             <w:tcBorders>
-              <w:left w:val="single" w:sz="2" w:space="0" w:color="000000" w:themeColor="text1"/>
-              <w:bottom w:val="single" w:sz="2" w:space="0" w:color="000000" w:themeColor="text1"/>
-              <w:right w:val="single" w:sz="2" w:space="0" w:color="000000" w:themeColor="text1"/>
+              <w:left w:val="single" w:sz="2" w:space="0" w:color="000000"/>
+              <w:bottom w:val="single" w:sz="2" w:space="0" w:color="000000"/>
+              <w:right w:val="single" w:sz="2" w:space="0" w:color="000000"/>
             </w:tcBorders>
             <w:tcMar>
               <w:top w:w="55" w:type="dxa"/>
@@ -23383,8 +23393,8 @@
           <w:tcPr>
             <w:tcW w:w="4985" w:type="dxa"/>
             <w:tcBorders>
-              <w:left w:val="single" w:sz="2" w:space="0" w:color="000000" w:themeColor="text1"/>
-              <w:bottom w:val="single" w:sz="2" w:space="0" w:color="000000" w:themeColor="text1"/>
+              <w:left w:val="single" w:sz="2" w:space="0" w:color="000000"/>
+              <w:bottom w:val="single" w:sz="2" w:space="0" w:color="000000"/>
             </w:tcBorders>
             <w:tcMar>
               <w:top w:w="55" w:type="dxa"/>
@@ -23415,9 +23425,9 @@
             <w:tcW w:w="4987" w:type="dxa"/>
             <w:gridSpan w:val="3"/>
             <w:tcBorders>
-              <w:left w:val="single" w:sz="2" w:space="0" w:color="000000" w:themeColor="text1"/>
-              <w:bottom w:val="single" w:sz="2" w:space="0" w:color="000000" w:themeColor="text1"/>
-              <w:right w:val="single" w:sz="2" w:space="0" w:color="000000" w:themeColor="text1"/>
+              <w:left w:val="single" w:sz="2" w:space="0" w:color="000000"/>
+              <w:bottom w:val="single" w:sz="2" w:space="0" w:color="000000"/>
+              <w:right w:val="single" w:sz="2" w:space="0" w:color="000000"/>
             </w:tcBorders>
             <w:tcMar>
               <w:top w:w="55" w:type="dxa"/>
@@ -23441,8 +23451,8 @@
           <w:tcPr>
             <w:tcW w:w="4985" w:type="dxa"/>
             <w:tcBorders>
-              <w:left w:val="single" w:sz="2" w:space="0" w:color="000000" w:themeColor="text1"/>
-              <w:bottom w:val="single" w:sz="2" w:space="0" w:color="000000" w:themeColor="text1"/>
+              <w:left w:val="single" w:sz="2" w:space="0" w:color="000000"/>
+              <w:bottom w:val="single" w:sz="2" w:space="0" w:color="000000"/>
             </w:tcBorders>
             <w:tcMar>
               <w:top w:w="55" w:type="dxa"/>
@@ -23473,9 +23483,9 @@
             <w:tcW w:w="4987" w:type="dxa"/>
             <w:gridSpan w:val="3"/>
             <w:tcBorders>
-              <w:left w:val="single" w:sz="2" w:space="0" w:color="000000" w:themeColor="text1"/>
-              <w:bottom w:val="single" w:sz="2" w:space="0" w:color="000000" w:themeColor="text1"/>
-              <w:right w:val="single" w:sz="2" w:space="0" w:color="000000" w:themeColor="text1"/>
+              <w:left w:val="single" w:sz="2" w:space="0" w:color="000000"/>
+              <w:bottom w:val="single" w:sz="2" w:space="0" w:color="000000"/>
+              <w:right w:val="single" w:sz="2" w:space="0" w:color="000000"/>
             </w:tcBorders>
             <w:tcMar>
               <w:top w:w="55" w:type="dxa"/>
@@ -23500,8 +23510,8 @@
             <w:tcW w:w="4985" w:type="dxa"/>
             <w:vMerge w:val="restart"/>
             <w:tcBorders>
-              <w:left w:val="single" w:sz="2" w:space="0" w:color="000000" w:themeColor="text1"/>
-              <w:bottom w:val="single" w:sz="2" w:space="0" w:color="000000" w:themeColor="text1"/>
+              <w:left w:val="single" w:sz="2" w:space="0" w:color="000000"/>
+              <w:bottom w:val="single" w:sz="2" w:space="0" w:color="000000"/>
             </w:tcBorders>
             <w:tcMar>
               <w:top w:w="55" w:type="dxa"/>
@@ -23531,8 +23541,8 @@
           <w:tcPr>
             <w:tcW w:w="2493" w:type="dxa"/>
             <w:tcBorders>
-              <w:left w:val="single" w:sz="2" w:space="0" w:color="000000" w:themeColor="text1"/>
-              <w:bottom w:val="single" w:sz="2" w:space="0" w:color="000000" w:themeColor="text1"/>
+              <w:left w:val="single" w:sz="2" w:space="0" w:color="000000"/>
+              <w:bottom w:val="single" w:sz="2" w:space="0" w:color="000000"/>
             </w:tcBorders>
             <w:tcMar>
               <w:top w:w="55" w:type="dxa"/>
@@ -23554,8 +23564,8 @@
           <w:tcPr>
             <w:tcW w:w="1247" w:type="dxa"/>
             <w:tcBorders>
-              <w:left w:val="single" w:sz="2" w:space="0" w:color="000000" w:themeColor="text1"/>
-              <w:bottom w:val="single" w:sz="2" w:space="0" w:color="000000" w:themeColor="text1"/>
+              <w:left w:val="single" w:sz="2" w:space="0" w:color="000000"/>
+              <w:bottom w:val="single" w:sz="2" w:space="0" w:color="000000"/>
             </w:tcBorders>
             <w:tcMar>
               <w:top w:w="55" w:type="dxa"/>
@@ -23577,9 +23587,9 @@
           <w:tcPr>
             <w:tcW w:w="1247" w:type="dxa"/>
             <w:tcBorders>
-              <w:left w:val="single" w:sz="2" w:space="0" w:color="000000" w:themeColor="text1"/>
-              <w:bottom w:val="single" w:sz="2" w:space="0" w:color="000000" w:themeColor="text1"/>
-              <w:right w:val="single" w:sz="2" w:space="0" w:color="000000" w:themeColor="text1"/>
+              <w:left w:val="single" w:sz="2" w:space="0" w:color="000000"/>
+              <w:bottom w:val="single" w:sz="2" w:space="0" w:color="000000"/>
+              <w:right w:val="single" w:sz="2" w:space="0" w:color="000000"/>
             </w:tcBorders>
             <w:tcMar>
               <w:top w:w="55" w:type="dxa"/>
@@ -23621,8 +23631,8 @@
           <w:tcPr>
             <w:tcW w:w="2493" w:type="dxa"/>
             <w:tcBorders>
-              <w:left w:val="single" w:sz="2" w:space="0" w:color="000000" w:themeColor="text1"/>
-              <w:bottom w:val="single" w:sz="2" w:space="0" w:color="000000" w:themeColor="text1"/>
+              <w:left w:val="single" w:sz="2" w:space="0" w:color="000000"/>
+              <w:bottom w:val="single" w:sz="2" w:space="0" w:color="000000"/>
             </w:tcBorders>
             <w:tcMar>
               <w:top w:w="55" w:type="dxa"/>
@@ -23644,8 +23654,8 @@
           <w:tcPr>
             <w:tcW w:w="1247" w:type="dxa"/>
             <w:tcBorders>
-              <w:left w:val="single" w:sz="2" w:space="0" w:color="000000" w:themeColor="text1"/>
-              <w:bottom w:val="single" w:sz="2" w:space="0" w:color="000000" w:themeColor="text1"/>
+              <w:left w:val="single" w:sz="2" w:space="0" w:color="000000"/>
+              <w:bottom w:val="single" w:sz="2" w:space="0" w:color="000000"/>
             </w:tcBorders>
             <w:tcMar>
               <w:top w:w="55" w:type="dxa"/>
@@ -23667,9 +23677,9 @@
           <w:tcPr>
             <w:tcW w:w="1247" w:type="dxa"/>
             <w:tcBorders>
-              <w:left w:val="single" w:sz="2" w:space="0" w:color="000000" w:themeColor="text1"/>
-              <w:bottom w:val="single" w:sz="2" w:space="0" w:color="000000" w:themeColor="text1"/>
-              <w:right w:val="single" w:sz="2" w:space="0" w:color="000000" w:themeColor="text1"/>
+              <w:left w:val="single" w:sz="2" w:space="0" w:color="000000"/>
+              <w:bottom w:val="single" w:sz="2" w:space="0" w:color="000000"/>
+              <w:right w:val="single" w:sz="2" w:space="0" w:color="000000"/>
             </w:tcBorders>
             <w:tcMar>
               <w:top w:w="55" w:type="dxa"/>
@@ -23711,8 +23721,8 @@
           <w:tcPr>
             <w:tcW w:w="2493" w:type="dxa"/>
             <w:tcBorders>
-              <w:left w:val="single" w:sz="2" w:space="0" w:color="000000" w:themeColor="text1"/>
-              <w:bottom w:val="single" w:sz="2" w:space="0" w:color="000000" w:themeColor="text1"/>
+              <w:left w:val="single" w:sz="2" w:space="0" w:color="000000"/>
+              <w:bottom w:val="single" w:sz="2" w:space="0" w:color="000000"/>
             </w:tcBorders>
             <w:tcMar>
               <w:top w:w="55" w:type="dxa"/>
@@ -23734,8 +23744,8 @@
           <w:tcPr>
             <w:tcW w:w="1247" w:type="dxa"/>
             <w:tcBorders>
-              <w:left w:val="single" w:sz="2" w:space="0" w:color="000000" w:themeColor="text1"/>
-              <w:bottom w:val="single" w:sz="2" w:space="0" w:color="000000" w:themeColor="text1"/>
+              <w:left w:val="single" w:sz="2" w:space="0" w:color="000000"/>
+              <w:bottom w:val="single" w:sz="2" w:space="0" w:color="000000"/>
             </w:tcBorders>
             <w:tcMar>
               <w:top w:w="55" w:type="dxa"/>
@@ -23757,9 +23767,9 @@
           <w:tcPr>
             <w:tcW w:w="1247" w:type="dxa"/>
             <w:tcBorders>
-              <w:left w:val="single" w:sz="2" w:space="0" w:color="000000" w:themeColor="text1"/>
-              <w:bottom w:val="single" w:sz="2" w:space="0" w:color="000000" w:themeColor="text1"/>
-              <w:right w:val="single" w:sz="2" w:space="0" w:color="000000" w:themeColor="text1"/>
+              <w:left w:val="single" w:sz="2" w:space="0" w:color="000000"/>
+              <w:bottom w:val="single" w:sz="2" w:space="0" w:color="000000"/>
+              <w:right w:val="single" w:sz="2" w:space="0" w:color="000000"/>
             </w:tcBorders>
             <w:tcMar>
               <w:top w:w="55" w:type="dxa"/>
@@ -23801,8 +23811,8 @@
           <w:tcPr>
             <w:tcW w:w="2493" w:type="dxa"/>
             <w:tcBorders>
-              <w:left w:val="single" w:sz="2" w:space="0" w:color="000000" w:themeColor="text1"/>
-              <w:bottom w:val="single" w:sz="2" w:space="0" w:color="000000" w:themeColor="text1"/>
+              <w:left w:val="single" w:sz="2" w:space="0" w:color="000000"/>
+              <w:bottom w:val="single" w:sz="2" w:space="0" w:color="000000"/>
             </w:tcBorders>
             <w:tcMar>
               <w:top w:w="55" w:type="dxa"/>
@@ -23824,8 +23834,8 @@
           <w:tcPr>
             <w:tcW w:w="1247" w:type="dxa"/>
             <w:tcBorders>
-              <w:left w:val="single" w:sz="2" w:space="0" w:color="000000" w:themeColor="text1"/>
-              <w:bottom w:val="single" w:sz="2" w:space="0" w:color="000000" w:themeColor="text1"/>
+              <w:left w:val="single" w:sz="2" w:space="0" w:color="000000"/>
+              <w:bottom w:val="single" w:sz="2" w:space="0" w:color="000000"/>
             </w:tcBorders>
             <w:tcMar>
               <w:top w:w="55" w:type="dxa"/>
@@ -23847,9 +23857,9 @@
           <w:tcPr>
             <w:tcW w:w="1247" w:type="dxa"/>
             <w:tcBorders>
-              <w:left w:val="single" w:sz="2" w:space="0" w:color="000000" w:themeColor="text1"/>
-              <w:bottom w:val="single" w:sz="2" w:space="0" w:color="000000" w:themeColor="text1"/>
-              <w:right w:val="single" w:sz="2" w:space="0" w:color="000000" w:themeColor="text1"/>
+              <w:left w:val="single" w:sz="2" w:space="0" w:color="000000"/>
+              <w:bottom w:val="single" w:sz="2" w:space="0" w:color="000000"/>
+              <w:right w:val="single" w:sz="2" w:space="0" w:color="000000"/>
             </w:tcBorders>
             <w:tcMar>
               <w:top w:w="55" w:type="dxa"/>
@@ -23891,8 +23901,8 @@
           <w:tcPr>
             <w:tcW w:w="2493" w:type="dxa"/>
             <w:tcBorders>
-              <w:left w:val="single" w:sz="2" w:space="0" w:color="000000" w:themeColor="text1"/>
-              <w:bottom w:val="single" w:sz="2" w:space="0" w:color="000000" w:themeColor="text1"/>
+              <w:left w:val="single" w:sz="2" w:space="0" w:color="000000"/>
+              <w:bottom w:val="single" w:sz="2" w:space="0" w:color="000000"/>
             </w:tcBorders>
             <w:tcMar>
               <w:top w:w="55" w:type="dxa"/>
@@ -23914,8 +23924,8 @@
           <w:tcPr>
             <w:tcW w:w="1247" w:type="dxa"/>
             <w:tcBorders>
-              <w:left w:val="single" w:sz="2" w:space="0" w:color="000000" w:themeColor="text1"/>
-              <w:bottom w:val="single" w:sz="2" w:space="0" w:color="000000" w:themeColor="text1"/>
+              <w:left w:val="single" w:sz="2" w:space="0" w:color="000000"/>
+              <w:bottom w:val="single" w:sz="2" w:space="0" w:color="000000"/>
             </w:tcBorders>
             <w:tcMar>
               <w:top w:w="55" w:type="dxa"/>
@@ -23937,9 +23947,9 @@
           <w:tcPr>
             <w:tcW w:w="1247" w:type="dxa"/>
             <w:tcBorders>
-              <w:left w:val="single" w:sz="2" w:space="0" w:color="000000" w:themeColor="text1"/>
-              <w:bottom w:val="single" w:sz="2" w:space="0" w:color="000000" w:themeColor="text1"/>
-              <w:right w:val="single" w:sz="2" w:space="0" w:color="000000" w:themeColor="text1"/>
+              <w:left w:val="single" w:sz="2" w:space="0" w:color="000000"/>
+              <w:bottom w:val="single" w:sz="2" w:space="0" w:color="000000"/>
+              <w:right w:val="single" w:sz="2" w:space="0" w:color="000000"/>
             </w:tcBorders>
             <w:tcMar>
               <w:top w:w="55" w:type="dxa"/>
@@ -23964,8 +23974,8 @@
           <w:tcPr>
             <w:tcW w:w="4985" w:type="dxa"/>
             <w:tcBorders>
-              <w:left w:val="single" w:sz="2" w:space="0" w:color="000000" w:themeColor="text1"/>
-              <w:bottom w:val="single" w:sz="2" w:space="0" w:color="000000" w:themeColor="text1"/>
+              <w:left w:val="single" w:sz="2" w:space="0" w:color="000000"/>
+              <w:bottom w:val="single" w:sz="2" w:space="0" w:color="000000"/>
             </w:tcBorders>
             <w:tcMar>
               <w:top w:w="55" w:type="dxa"/>
@@ -23996,9 +24006,9 @@
             <w:tcW w:w="4987" w:type="dxa"/>
             <w:gridSpan w:val="3"/>
             <w:tcBorders>
-              <w:left w:val="single" w:sz="2" w:space="0" w:color="000000" w:themeColor="text1"/>
-              <w:bottom w:val="single" w:sz="2" w:space="0" w:color="000000" w:themeColor="text1"/>
-              <w:right w:val="single" w:sz="2" w:space="0" w:color="000000" w:themeColor="text1"/>
+              <w:left w:val="single" w:sz="2" w:space="0" w:color="000000"/>
+              <w:bottom w:val="single" w:sz="2" w:space="0" w:color="000000"/>
+              <w:right w:val="single" w:sz="2" w:space="0" w:color="000000"/>
             </w:tcBorders>
             <w:tcMar>
               <w:top w:w="55" w:type="dxa"/>
@@ -24022,8 +24032,8 @@
           <w:tcPr>
             <w:tcW w:w="4985" w:type="dxa"/>
             <w:tcBorders>
-              <w:left w:val="single" w:sz="2" w:space="0" w:color="000000" w:themeColor="text1"/>
-              <w:bottom w:val="single" w:sz="2" w:space="0" w:color="000000" w:themeColor="text1"/>
+              <w:left w:val="single" w:sz="2" w:space="0" w:color="000000"/>
+              <w:bottom w:val="single" w:sz="2" w:space="0" w:color="000000"/>
             </w:tcBorders>
             <w:tcMar>
               <w:top w:w="55" w:type="dxa"/>
@@ -24054,9 +24064,9 @@
             <w:tcW w:w="4987" w:type="dxa"/>
             <w:gridSpan w:val="3"/>
             <w:tcBorders>
-              <w:left w:val="single" w:sz="2" w:space="0" w:color="000000" w:themeColor="text1"/>
-              <w:bottom w:val="single" w:sz="2" w:space="0" w:color="000000" w:themeColor="text1"/>
-              <w:right w:val="single" w:sz="2" w:space="0" w:color="000000" w:themeColor="text1"/>
+              <w:left w:val="single" w:sz="2" w:space="0" w:color="000000"/>
+              <w:bottom w:val="single" w:sz="2" w:space="0" w:color="000000"/>
+              <w:right w:val="single" w:sz="2" w:space="0" w:color="000000"/>
             </w:tcBorders>
             <w:tcMar>
               <w:top w:w="55" w:type="dxa"/>
@@ -24080,8 +24090,8 @@
           <w:tcPr>
             <w:tcW w:w="4985" w:type="dxa"/>
             <w:tcBorders>
-              <w:left w:val="single" w:sz="2" w:space="0" w:color="000000" w:themeColor="text1"/>
-              <w:bottom w:val="single" w:sz="2" w:space="0" w:color="000000" w:themeColor="text1"/>
+              <w:left w:val="single" w:sz="2" w:space="0" w:color="000000"/>
+              <w:bottom w:val="single" w:sz="2" w:space="0" w:color="000000"/>
             </w:tcBorders>
             <w:tcMar>
               <w:top w:w="55" w:type="dxa"/>
@@ -24112,9 +24122,9 @@
             <w:tcW w:w="4987" w:type="dxa"/>
             <w:gridSpan w:val="3"/>
             <w:tcBorders>
-              <w:left w:val="single" w:sz="2" w:space="0" w:color="000000" w:themeColor="text1"/>
-              <w:bottom w:val="single" w:sz="2" w:space="0" w:color="000000" w:themeColor="text1"/>
-              <w:right w:val="single" w:sz="2" w:space="0" w:color="000000" w:themeColor="text1"/>
+              <w:left w:val="single" w:sz="2" w:space="0" w:color="000000"/>
+              <w:bottom w:val="single" w:sz="2" w:space="0" w:color="000000"/>
+              <w:right w:val="single" w:sz="2" w:space="0" w:color="000000"/>
             </w:tcBorders>
             <w:tcMar>
               <w:top w:w="55" w:type="dxa"/>
@@ -24138,8 +24148,8 @@
           <w:tcPr>
             <w:tcW w:w="4985" w:type="dxa"/>
             <w:tcBorders>
-              <w:left w:val="single" w:sz="2" w:space="0" w:color="000000" w:themeColor="text1"/>
-              <w:bottom w:val="single" w:sz="2" w:space="0" w:color="000000" w:themeColor="text1"/>
+              <w:left w:val="single" w:sz="2" w:space="0" w:color="000000"/>
+              <w:bottom w:val="single" w:sz="2" w:space="0" w:color="000000"/>
             </w:tcBorders>
             <w:tcMar>
               <w:top w:w="55" w:type="dxa"/>
@@ -24170,9 +24180,9 @@
             <w:tcW w:w="4987" w:type="dxa"/>
             <w:gridSpan w:val="3"/>
             <w:tcBorders>
-              <w:left w:val="single" w:sz="2" w:space="0" w:color="000000" w:themeColor="text1"/>
-              <w:bottom w:val="single" w:sz="2" w:space="0" w:color="000000" w:themeColor="text1"/>
-              <w:right w:val="single" w:sz="2" w:space="0" w:color="000000" w:themeColor="text1"/>
+              <w:left w:val="single" w:sz="2" w:space="0" w:color="000000"/>
+              <w:bottom w:val="single" w:sz="2" w:space="0" w:color="000000"/>
+              <w:right w:val="single" w:sz="2" w:space="0" w:color="000000"/>
             </w:tcBorders>
             <w:tcMar>
               <w:top w:w="55" w:type="dxa"/>
@@ -25845,6 +25855,7 @@
           <w:sz w:val="36"/>
           <w:szCs w:val="28"/>
         </w:rPr>
+        <w:lastRenderedPageBreak/>
         <w:t>6</w:t>
       </w:r>
       <w:r>
@@ -25908,90 +25919,6 @@
     <w:p>
       <w:pPr>
         <w:rPr>
-          <w:rFonts w:ascii="Arial" w:eastAsia="Arial" w:hAnsi="Arial" w:cs="Arial"/>
-          <w:sz w:val="28"/>
-          <w:szCs w:val="28"/>
-        </w:rPr>
-      </w:pPr>
-      <w:r>
-        <w:rPr>
-          <w:rFonts w:ascii="Arial" w:eastAsia="Arial" w:hAnsi="Arial" w:cs="Arial"/>
-          <w:b/>
-          <w:bCs/>
-          <w:sz w:val="32"/>
-          <w:szCs w:val="32"/>
-        </w:rPr>
-        <w:t xml:space="preserve">1.- </w:t>
-      </w:r>
-      <w:r>
-        <w:rPr>
-          <w:rFonts w:ascii="Arial" w:eastAsia="Arial" w:hAnsi="Arial" w:cs="Arial"/>
-          <w:sz w:val="28"/>
-          <w:szCs w:val="28"/>
-        </w:rPr>
-        <w:t xml:space="preserve">Se ejecuta el programa y lo primero que aparece es un menú de opciones, cuando </w:t>
-      </w:r>
-      <w:r>
-        <w:rPr>
-          <w:rFonts w:ascii="Arial" w:eastAsia="Arial" w:hAnsi="Arial" w:cs="Arial"/>
-          <w:sz w:val="28"/>
-          <w:szCs w:val="28"/>
-        </w:rPr>
-        <w:t>se desea crear un avión</w:t>
-      </w:r>
-      <w:r>
-        <w:rPr>
-          <w:rFonts w:ascii="Arial" w:eastAsia="Arial" w:hAnsi="Arial" w:cs="Arial"/>
-          <w:sz w:val="28"/>
-          <w:szCs w:val="28"/>
-        </w:rPr>
-        <w:t xml:space="preserve"> se selec</w:t>
-      </w:r>
-      <w:r>
-        <w:rPr>
-          <w:rFonts w:ascii="Arial" w:eastAsia="Arial" w:hAnsi="Arial" w:cs="Arial"/>
-          <w:sz w:val="28"/>
-          <w:szCs w:val="28"/>
-        </w:rPr>
-        <w:t>cionará la opción de crear avión</w:t>
-      </w:r>
-      <w:r>
-        <w:rPr>
-          <w:rFonts w:ascii="Arial" w:eastAsia="Arial" w:hAnsi="Arial" w:cs="Arial"/>
-          <w:sz w:val="28"/>
-          <w:szCs w:val="28"/>
-        </w:rPr>
-        <w:t xml:space="preserve"> y se ingresaran los datos correspondientes.</w:t>
-      </w:r>
-    </w:p>
-    <w:p>
-      <w:pPr>
-        <w:rPr>
-          <w:rFonts w:ascii="Arial" w:eastAsia="Arial" w:hAnsi="Arial" w:cs="Arial"/>
-          <w:sz w:val="28"/>
-          <w:szCs w:val="28"/>
-        </w:rPr>
-      </w:pPr>
-      <w:r>
-        <w:rPr>
-          <w:rFonts w:ascii="Arial" w:eastAsia="Arial" w:hAnsi="Arial" w:cs="Arial"/>
-          <w:sz w:val="28"/>
-          <w:szCs w:val="28"/>
-        </w:rPr>
-        <w:t>2.- C</w:t>
-      </w:r>
-      <w:r>
-        <w:rPr>
-          <w:rFonts w:ascii="Arial" w:eastAsia="Arial" w:hAnsi="Arial" w:cs="Arial"/>
-          <w:sz w:val="28"/>
-          <w:szCs w:val="28"/>
-        </w:rPr>
-        <w:t>uando se desea crear un vuelo se seleccionará la opción de crear vuelo y se ingresaran los datos correspondientes.</w:t>
-      </w:r>
-    </w:p>
-    <w:p>
-      <w:pPr>
-        <w:rPr>
           <w:rFonts w:ascii="Arial" w:hAnsi="Arial" w:cs="Arial"/>
           <w:sz w:val="28"/>
           <w:szCs w:val="24"/>
@@ -26004,8 +25931,25 @@
           <w:sz w:val="32"/>
           <w:szCs w:val="24"/>
         </w:rPr>
-        <w:t>3</w:t>
+        <w:t xml:space="preserve">1.- </w:t>
       </w:r>
+      <w:r>
+        <w:rPr>
+          <w:rFonts w:ascii="Arial" w:hAnsi="Arial" w:cs="Arial"/>
+          <w:sz w:val="28"/>
+          <w:szCs w:val="24"/>
+        </w:rPr>
+        <w:t>Se ejecuta el programa y lo primero que aparece es un menú de opciones, cuando se desea crear un vuelo se seleccionará la opción de crear vuelo y se ingresaran los datos correspondientes.</w:t>
+      </w:r>
+    </w:p>
+    <w:p>
+      <w:pPr>
+        <w:rPr>
+          <w:rFonts w:ascii="Arial" w:hAnsi="Arial" w:cs="Arial"/>
+          <w:sz w:val="28"/>
+          <w:szCs w:val="24"/>
+        </w:rPr>
+      </w:pPr>
       <w:r>
         <w:rPr>
           <w:rFonts w:ascii="Arial" w:hAnsi="Arial" w:cs="Arial"/>
@@ -26013,7 +25957,7 @@
           <w:sz w:val="32"/>
           <w:szCs w:val="24"/>
         </w:rPr>
-        <w:t xml:space="preserve">.- </w:t>
+        <w:t xml:space="preserve">2.- </w:t>
       </w:r>
       <w:r>
         <w:rPr>
@@ -26039,8 +25983,25 @@
           <w:sz w:val="32"/>
           <w:szCs w:val="24"/>
         </w:rPr>
-        <w:t>4</w:t>
+        <w:t xml:space="preserve">3.- </w:t>
       </w:r>
+      <w:r>
+        <w:rPr>
+          <w:rFonts w:ascii="Arial" w:hAnsi="Arial" w:cs="Arial"/>
+          <w:sz w:val="28"/>
+          <w:szCs w:val="24"/>
+        </w:rPr>
+        <w:t>Si se desea eliminar un vuelo se deberá seleccionar la opción de eliminar vuelo, se ingresará el número de vuelo que se desea eliminar.</w:t>
+      </w:r>
+    </w:p>
+    <w:p>
+      <w:pPr>
+        <w:rPr>
+          <w:rFonts w:ascii="Arial" w:hAnsi="Arial" w:cs="Arial"/>
+          <w:sz w:val="28"/>
+          <w:szCs w:val="24"/>
+        </w:rPr>
+      </w:pPr>
       <w:r>
         <w:rPr>
           <w:rFonts w:ascii="Arial" w:hAnsi="Arial" w:cs="Arial"/>
@@ -26048,7 +26009,7 @@
           <w:sz w:val="32"/>
           <w:szCs w:val="24"/>
         </w:rPr>
-        <w:t xml:space="preserve">.- </w:t>
+        <w:t xml:space="preserve">4.- </w:t>
       </w:r>
       <w:r>
         <w:rPr>
@@ -26056,7 +26017,7 @@
           <w:sz w:val="28"/>
           <w:szCs w:val="24"/>
         </w:rPr>
-        <w:t>Si se desea eliminar un vuelo se deberá seleccionar la opción de eliminar vuelo, se ingresará el número de vuelo que se desea eliminar.</w:t>
+        <w:t>Si se desea crear un boleto se deberá seleccionar la opción de crear boleto, se ingresará el número de vuelo donde se desea crear el boleto, el nombre del dueño del boleto y el número de asiento.</w:t>
       </w:r>
     </w:p>
     <w:p>
@@ -26074,8 +26035,25 @@
           <w:sz w:val="32"/>
           <w:szCs w:val="24"/>
         </w:rPr>
-        <w:t>5</w:t>
+        <w:t xml:space="preserve">5.- </w:t>
       </w:r>
+      <w:r>
+        <w:rPr>
+          <w:rFonts w:ascii="Arial" w:hAnsi="Arial" w:cs="Arial"/>
+          <w:sz w:val="28"/>
+          <w:szCs w:val="24"/>
+        </w:rPr>
+        <w:t>Si se desea eliminar un boleto se deberá seleccionar la opción de eliminar boleto, se ingresará el número de vuelo donde se encuentra el boleto que se desea eliminar y se ingresará el nombre del dueño del boleto.</w:t>
+      </w:r>
+    </w:p>
+    <w:p>
+      <w:pPr>
+        <w:rPr>
+          <w:rFonts w:ascii="Arial" w:hAnsi="Arial" w:cs="Arial"/>
+          <w:sz w:val="28"/>
+          <w:szCs w:val="24"/>
+        </w:rPr>
+      </w:pPr>
       <w:r>
         <w:rPr>
           <w:rFonts w:ascii="Arial" w:hAnsi="Arial" w:cs="Arial"/>
@@ -26083,7 +26061,7 @@
           <w:sz w:val="32"/>
           <w:szCs w:val="24"/>
         </w:rPr>
-        <w:t xml:space="preserve">.- </w:t>
+        <w:t xml:space="preserve">6.- </w:t>
       </w:r>
       <w:r>
         <w:rPr>
@@ -26091,7 +26069,7 @@
           <w:sz w:val="28"/>
           <w:szCs w:val="24"/>
         </w:rPr>
-        <w:t>Si se desea crear un boleto se deberá seleccionar la opción de crear boleto, se ingresará el número de vuelo donde se desea crear el boleto, el nombre del dueño del boleto y el número de asiento.</w:t>
+        <w:t>Si se desea ver los vuelos se deberá seleccionar la opción de ver vuelos.</w:t>
       </w:r>
     </w:p>
     <w:p>
@@ -26109,8 +26087,62 @@
           <w:sz w:val="32"/>
           <w:szCs w:val="24"/>
         </w:rPr>
+        <w:t xml:space="preserve">7.- </w:t>
+      </w:r>
+      <w:r>
+        <w:rPr>
+          <w:rFonts w:ascii="Arial" w:hAnsi="Arial" w:cs="Arial"/>
+          <w:sz w:val="28"/>
+          <w:szCs w:val="24"/>
+        </w:rPr>
+        <w:t>Si se desea ver los pasajeros de un vuelo se deberá seleccionar la opción de ver pasajeros y se ingresará el número de vuelo donde se quiere ver la lista de pasajeros.</w:t>
+      </w:r>
+    </w:p>
+    <w:p>
+      <w:pPr>
+        <w:rPr>
+          <w:rFonts w:ascii="Arial" w:hAnsi="Arial" w:cs="Arial"/>
+          <w:b/>
+          <w:sz w:val="28"/>
+          <w:szCs w:val="24"/>
+        </w:rPr>
+      </w:pPr>
+      <w:r>
+        <w:rPr>
+          <w:rFonts w:ascii="Arial" w:hAnsi="Arial" w:cs="Arial"/>
+          <w:b/>
+          <w:sz w:val="28"/>
+          <w:szCs w:val="24"/>
+        </w:rPr>
         <w:t>6</w:t>
       </w:r>
+      <w:r>
+        <w:rPr>
+          <w:rFonts w:ascii="Arial" w:hAnsi="Arial" w:cs="Arial"/>
+          <w:b/>
+          <w:sz w:val="28"/>
+          <w:szCs w:val="24"/>
+        </w:rPr>
+        <w:t xml:space="preserve">.2 </w:t>
+      </w:r>
+      <w:r>
+        <w:rPr>
+          <w:rFonts w:ascii="Arial" w:hAnsi="Arial" w:cs="Arial"/>
+          <w:b/>
+          <w:sz w:val="28"/>
+          <w:szCs w:val="24"/>
+        </w:rPr>
+        <w:t>Escenario de excepciones o errores.</w:t>
+      </w:r>
+    </w:p>
+    <w:p>
+      <w:pPr>
+        <w:rPr>
+          <w:rFonts w:ascii="Arial" w:hAnsi="Arial" w:cs="Arial"/>
+          <w:sz w:val="28"/>
+          <w:szCs w:val="24"/>
+        </w:rPr>
+      </w:pPr>
       <w:r>
         <w:rPr>
           <w:rFonts w:ascii="Arial" w:hAnsi="Arial" w:cs="Arial"/>
@@ -26118,7 +26150,7 @@
           <w:sz w:val="32"/>
           <w:szCs w:val="24"/>
         </w:rPr>
-        <w:t xml:space="preserve">.- </w:t>
+        <w:t xml:space="preserve">1.- </w:t>
       </w:r>
       <w:r>
         <w:rPr>
@@ -26126,7 +26158,7 @@
           <w:sz w:val="28"/>
           <w:szCs w:val="24"/>
         </w:rPr>
-        <w:t>Si se desea eliminar un boleto se deberá seleccionar la opción de eliminar boleto, se ingresará el número de vuelo donde se encuentra el boleto que se desea eliminar y se ingresará el nombre del dueño del boleto.</w:t>
+        <w:t>Al momento de crear un vuelo si se ingresan letras en algún campo donde debería haber números, se pedirá que se asegure que escribió los datos de manera correcta, lo mismo al momento de modificar un vuelo.</w:t>
       </w:r>
     </w:p>
     <w:p>
@@ -26144,8 +26176,25 @@
           <w:sz w:val="32"/>
           <w:szCs w:val="24"/>
         </w:rPr>
-        <w:t>7</w:t>
+        <w:t xml:space="preserve">2.- </w:t>
       </w:r>
+      <w:r>
+        <w:rPr>
+          <w:rFonts w:ascii="Arial" w:hAnsi="Arial" w:cs="Arial"/>
+          <w:sz w:val="28"/>
+          <w:szCs w:val="24"/>
+        </w:rPr>
+        <w:t>Cuando se dese eliminar un vuelo, si se ingresa un número de vuelo que no exista, no se mostrará el mensaje de que el vuelo ha sido eliminado.</w:t>
+      </w:r>
+    </w:p>
+    <w:p>
+      <w:pPr>
+        <w:rPr>
+          <w:rFonts w:ascii="Arial" w:hAnsi="Arial" w:cs="Arial"/>
+          <w:sz w:val="28"/>
+          <w:szCs w:val="24"/>
+        </w:rPr>
+      </w:pPr>
       <w:r>
         <w:rPr>
           <w:rFonts w:ascii="Arial" w:hAnsi="Arial" w:cs="Arial"/>
@@ -26153,7 +26202,7 @@
           <w:sz w:val="32"/>
           <w:szCs w:val="24"/>
         </w:rPr>
-        <w:t xml:space="preserve">.- </w:t>
+        <w:t xml:space="preserve">3.- </w:t>
       </w:r>
       <w:r>
         <w:rPr>
@@ -26161,7 +26210,7 @@
           <w:sz w:val="28"/>
           <w:szCs w:val="24"/>
         </w:rPr>
-        <w:t>Si se desea ver los vuelos se deberá seleccionar la opción de ver vuelos.</w:t>
+        <w:t>Cuando se cree un boleto, si se ingresa un dato diferente a un número entero donde debería haberlo, se deberá ingresar de nuevo el dato.</w:t>
       </w:r>
     </w:p>
     <w:p>
@@ -26179,220 +26228,7 @@
           <w:sz w:val="32"/>
           <w:szCs w:val="24"/>
         </w:rPr>
-        <w:t>8</w:t>
-      </w:r>
-      <w:r>
-        <w:rPr>
-          <w:rFonts w:ascii="Arial" w:hAnsi="Arial" w:cs="Arial"/>
-          <w:b/>
-          <w:sz w:val="32"/>
-          <w:szCs w:val="24"/>
-        </w:rPr>
-        <w:t xml:space="preserve">.- </w:t>
-      </w:r>
-      <w:r>
-        <w:rPr>
-          <w:rFonts w:ascii="Arial" w:hAnsi="Arial" w:cs="Arial"/>
-          <w:sz w:val="28"/>
-          <w:szCs w:val="24"/>
-        </w:rPr>
-        <w:t>Si se desea ver los pasajeros de un vuelo se deberá seleccionar la opción de ver pasajeros y se ingresará el número de vuelo donde se quiere ver la lista de pasajeros.</w:t>
-      </w:r>
-    </w:p>
-    <w:p>
-      <w:pPr>
-        <w:rPr>
-          <w:rFonts w:ascii="Arial" w:hAnsi="Arial" w:cs="Arial"/>
-          <w:b/>
-          <w:sz w:val="28"/>
-          <w:szCs w:val="24"/>
-        </w:rPr>
-      </w:pPr>
-      <w:r>
-        <w:rPr>
-          <w:rFonts w:ascii="Arial" w:hAnsi="Arial" w:cs="Arial"/>
-          <w:b/>
-          <w:sz w:val="28"/>
-          <w:szCs w:val="24"/>
-        </w:rPr>
-        <w:t>6</w:t>
-      </w:r>
-      <w:r>
-        <w:rPr>
-          <w:rFonts w:ascii="Arial" w:hAnsi="Arial" w:cs="Arial"/>
-          <w:b/>
-          <w:sz w:val="28"/>
-          <w:szCs w:val="24"/>
-        </w:rPr>
-        <w:t xml:space="preserve">.2 </w:t>
-      </w:r>
-      <w:r>
-        <w:rPr>
-          <w:rFonts w:ascii="Arial" w:hAnsi="Arial" w:cs="Arial"/>
-          <w:b/>
-          <w:sz w:val="28"/>
-          <w:szCs w:val="24"/>
-        </w:rPr>
-        <w:t>Escenario de excepciones o errores.</w:t>
-      </w:r>
-    </w:p>
-    <w:p>
-      <w:pPr>
-        <w:rPr>
-          <w:rFonts w:ascii="Arial" w:hAnsi="Arial" w:cs="Arial"/>
-          <w:sz w:val="28"/>
-          <w:szCs w:val="24"/>
-        </w:rPr>
-      </w:pPr>
-      <w:r>
-        <w:rPr>
-          <w:rFonts w:ascii="Arial" w:hAnsi="Arial" w:cs="Arial"/>
-          <w:b/>
-          <w:sz w:val="28"/>
-          <w:szCs w:val="24"/>
-        </w:rPr>
-        <w:t xml:space="preserve">1.- </w:t>
-      </w:r>
-      <w:r>
-        <w:rPr>
-          <w:rFonts w:ascii="Arial" w:hAnsi="Arial" w:cs="Arial"/>
-          <w:sz w:val="28"/>
-          <w:szCs w:val="24"/>
-        </w:rPr>
-        <w:t>Cuando se crea un avión y se pone un nombre que ya existe, este se eliminará y si se ingresa un dato diferente al tipo de dato solicitado, se vuelve a pedir el dato.</w:t>
-      </w:r>
-    </w:p>
-    <w:p>
-      <w:pPr>
-        <w:rPr>
-          <w:rFonts w:ascii="Arial" w:hAnsi="Arial" w:cs="Arial"/>
-          <w:sz w:val="28"/>
-          <w:szCs w:val="24"/>
-        </w:rPr>
-      </w:pPr>
-      <w:r>
-        <w:rPr>
-          <w:rFonts w:ascii="Arial" w:hAnsi="Arial" w:cs="Arial"/>
-          <w:b/>
-          <w:sz w:val="32"/>
-          <w:szCs w:val="24"/>
-        </w:rPr>
-        <w:lastRenderedPageBreak/>
-        <w:t>2</w:t>
-      </w:r>
-      <w:r>
-        <w:rPr>
-          <w:rFonts w:ascii="Arial" w:hAnsi="Arial" w:cs="Arial"/>
-          <w:b/>
-          <w:sz w:val="32"/>
-          <w:szCs w:val="24"/>
-        </w:rPr>
-        <w:t xml:space="preserve">.- </w:t>
-      </w:r>
-      <w:r>
-        <w:rPr>
-          <w:rFonts w:ascii="Arial" w:hAnsi="Arial" w:cs="Arial"/>
-          <w:sz w:val="28"/>
-          <w:szCs w:val="24"/>
-        </w:rPr>
-        <w:t>Al momento de crear un vuelo si se ingresan letras en algún campo donde debería haber números, se pedirá que se asegure que escribió los datos de manera correcta, lo mismo al momento de modificar un vuelo.</w:t>
-      </w:r>
-    </w:p>
-    <w:p>
-      <w:pPr>
-        <w:rPr>
-          <w:rFonts w:ascii="Arial" w:hAnsi="Arial" w:cs="Arial"/>
-          <w:sz w:val="28"/>
-          <w:szCs w:val="24"/>
-        </w:rPr>
-      </w:pPr>
-      <w:r>
-        <w:rPr>
-          <w:rFonts w:ascii="Arial" w:hAnsi="Arial" w:cs="Arial"/>
-          <w:b/>
-          <w:sz w:val="32"/>
-          <w:szCs w:val="24"/>
-        </w:rPr>
-        <w:t>3</w:t>
-      </w:r>
-      <w:r>
-        <w:rPr>
-          <w:rFonts w:ascii="Arial" w:hAnsi="Arial" w:cs="Arial"/>
-          <w:b/>
-          <w:sz w:val="32"/>
-          <w:szCs w:val="24"/>
-        </w:rPr>
-        <w:t xml:space="preserve">.- </w:t>
-      </w:r>
-      <w:r>
-        <w:rPr>
-          <w:rFonts w:ascii="Arial" w:hAnsi="Arial" w:cs="Arial"/>
-          <w:sz w:val="28"/>
-          <w:szCs w:val="24"/>
-        </w:rPr>
-        <w:t>Cuando se dese eliminar un vuelo, si se ingresa un número de vuelo que no exista, no se mostrará el mensaje de que el vuelo ha sido eliminado.</w:t>
-      </w:r>
-    </w:p>
-    <w:p>
-      <w:pPr>
-        <w:rPr>
-          <w:rFonts w:ascii="Arial" w:hAnsi="Arial" w:cs="Arial"/>
-          <w:sz w:val="28"/>
-          <w:szCs w:val="24"/>
-        </w:rPr>
-      </w:pPr>
-      <w:r>
-        <w:rPr>
-          <w:rFonts w:ascii="Arial" w:hAnsi="Arial" w:cs="Arial"/>
-          <w:b/>
-          <w:sz w:val="32"/>
-          <w:szCs w:val="24"/>
-        </w:rPr>
-        <w:t>4</w:t>
-      </w:r>
-      <w:r>
-        <w:rPr>
-          <w:rFonts w:ascii="Arial" w:hAnsi="Arial" w:cs="Arial"/>
-          <w:b/>
-          <w:sz w:val="32"/>
-          <w:szCs w:val="24"/>
-        </w:rPr>
-        <w:t xml:space="preserve">.- </w:t>
-      </w:r>
-      <w:r>
-        <w:rPr>
-          <w:rFonts w:ascii="Arial" w:hAnsi="Arial" w:cs="Arial"/>
-          <w:sz w:val="28"/>
-          <w:szCs w:val="24"/>
-        </w:rPr>
-        <w:t>Cuando se cree un boleto, si se ingresa un dato diferente a un número entero donde debería haberlo, se deberá ingresar de nuevo el dato.</w:t>
-      </w:r>
-    </w:p>
-    <w:p>
-      <w:pPr>
-        <w:rPr>
-          <w:rFonts w:ascii="Arial" w:hAnsi="Arial" w:cs="Arial"/>
-          <w:sz w:val="28"/>
-          <w:szCs w:val="24"/>
-        </w:rPr>
-      </w:pPr>
-      <w:r>
-        <w:rPr>
-          <w:rFonts w:ascii="Arial" w:hAnsi="Arial" w:cs="Arial"/>
-          <w:b/>
-          <w:sz w:val="32"/>
-          <w:szCs w:val="24"/>
-        </w:rPr>
-        <w:t>5</w:t>
-      </w:r>
-      <w:r>
-        <w:rPr>
-          <w:rFonts w:ascii="Arial" w:hAnsi="Arial" w:cs="Arial"/>
-          <w:b/>
-          <w:sz w:val="32"/>
-          <w:szCs w:val="24"/>
-        </w:rPr>
-        <w:t xml:space="preserve">.- </w:t>
+        <w:t xml:space="preserve">4.- </w:t>
       </w:r>
       <w:r>
         <w:rPr>
@@ -26419,6 +26255,7 @@
           <w:sz w:val="32"/>
           <w:szCs w:val="32"/>
         </w:rPr>
+        <w:lastRenderedPageBreak/>
         <w:t>6</w:t>
       </w:r>
       <w:r>
@@ -26439,26 +26276,28 @@
         </w:rPr>
         <w:t>Diagrama de casos de uso.</w:t>
       </w:r>
-    </w:p>
-    <w:p>
-      <w:pPr>
-        <w:ind w:left="708"/>
-        <w:rPr>
-          <w:b/>
-          <w:sz w:val="40"/>
-        </w:rPr>
-      </w:pPr>
       <w:r>
         <w:rPr>
+          <w:rFonts w:ascii="Arial" w:hAnsi="Arial" w:cs="Arial"/>
           <w:b/>
           <w:noProof/>
-          <w:sz w:val="40"/>
+          <w:sz w:val="32"/>
+          <w:szCs w:val="32"/>
+          <w:lang w:eastAsia="es-MX"/>
         </w:rPr>
         <w:drawing>
-          <wp:inline distT="0" distB="0" distL="0" distR="0" wp14:anchorId="2634FDB9" wp14:editId="3B05F2E5">
-            <wp:extent cx="4133850" cy="5343525"/>
-            <wp:effectExtent l="0" t="0" r="0" b="9525"/>
-            <wp:docPr id="1" name="Imagen 1"/>
+          <wp:anchor distT="0" distB="0" distL="114300" distR="114300" simplePos="0" relativeHeight="251659264" behindDoc="0" locked="0" layoutInCell="1" allowOverlap="1" wp14:anchorId="57B57A05" wp14:editId="6816E91B">
+            <wp:simplePos x="0" y="0"/>
+            <wp:positionH relativeFrom="column">
+              <wp:posOffset>0</wp:posOffset>
+            </wp:positionH>
+            <wp:positionV relativeFrom="paragraph">
+              <wp:posOffset>351790</wp:posOffset>
+            </wp:positionV>
+            <wp:extent cx="4038600" cy="4686300"/>
+            <wp:effectExtent l="0" t="0" r="0" b="0"/>
+            <wp:wrapTopAndBottom/>
+            <wp:docPr id="2" name="Imagen 2"/>
             <wp:cNvGraphicFramePr>
               <a:graphicFrameLocks xmlns:a="http://schemas.openxmlformats.org/drawingml/2006/main" noChangeAspect="1"/>
             </wp:cNvGraphicFramePr>
@@ -26466,7 +26305,7 @@
               <a:graphicData uri="http://schemas.openxmlformats.org/drawingml/2006/picture">
                 <pic:pic xmlns:pic="http://schemas.openxmlformats.org/drawingml/2006/picture">
                   <pic:nvPicPr>
-                    <pic:cNvPr id="1" name="descarga.png"/>
+                    <pic:cNvPr id="2" name="Diagrama de casos de uso.png"/>
                     <pic:cNvPicPr/>
                   </pic:nvPicPr>
                   <pic:blipFill>
@@ -26484,7 +26323,7 @@
                   <pic:spPr>
                     <a:xfrm>
                       <a:off x="0" y="0"/>
-                      <a:ext cx="4133850" cy="5343525"/>
+                      <a:ext cx="4038600" cy="4686300"/>
                     </a:xfrm>
                     <a:prstGeom prst="rect">
                       <a:avLst/>
@@ -26493,9 +26332,92 @@
                 </pic:pic>
               </a:graphicData>
             </a:graphic>
-          </wp:inline>
+            <wp14:sizeRelH relativeFrom="page">
+              <wp14:pctWidth>0</wp14:pctWidth>
+            </wp14:sizeRelH>
+            <wp14:sizeRelV relativeFrom="page">
+              <wp14:pctHeight>0</wp14:pctHeight>
+            </wp14:sizeRelV>
+          </wp:anchor>
         </w:drawing>
       </w:r>
+    </w:p>
+    <w:p>
+      <w:pPr>
+        <w:ind w:left="708"/>
+        <w:rPr>
+          <w:b/>
+          <w:sz w:val="40"/>
+        </w:rPr>
+      </w:pPr>
+    </w:p>
+    <w:p>
+      <w:pPr>
+        <w:ind w:left="708"/>
+        <w:jc w:val="center"/>
+        <w:rPr>
+          <w:b/>
+          <w:sz w:val="40"/>
+        </w:rPr>
+      </w:pPr>
+    </w:p>
+    <w:p>
+      <w:pPr>
+        <w:ind w:left="708"/>
+        <w:jc w:val="center"/>
+        <w:rPr>
+          <w:b/>
+          <w:sz w:val="40"/>
+        </w:rPr>
+      </w:pPr>
+    </w:p>
+    <w:p>
+      <w:pPr>
+        <w:ind w:left="708"/>
+        <w:jc w:val="center"/>
+        <w:rPr>
+          <w:b/>
+          <w:sz w:val="40"/>
+        </w:rPr>
+      </w:pPr>
+    </w:p>
+    <w:p>
+      <w:pPr>
+        <w:ind w:left="708"/>
+        <w:jc w:val="center"/>
+        <w:rPr>
+          <w:b/>
+          <w:sz w:val="40"/>
+        </w:rPr>
+      </w:pPr>
+    </w:p>
+    <w:p>
+      <w:pPr>
+        <w:ind w:left="708"/>
+        <w:jc w:val="center"/>
+        <w:rPr>
+          <w:b/>
+          <w:sz w:val="40"/>
+        </w:rPr>
+      </w:pPr>
+    </w:p>
+    <w:p>
+      <w:pPr>
+        <w:ind w:left="708"/>
+        <w:jc w:val="center"/>
+        <w:rPr>
+          <w:b/>
+          <w:sz w:val="40"/>
+        </w:rPr>
+      </w:pPr>
+    </w:p>
+    <w:p>
+      <w:pPr>
+        <w:rPr>
+          <w:b/>
+          <w:sz w:val="40"/>
+        </w:rPr>
+      </w:pPr>
     </w:p>
     <w:p>
       <w:pPr>
@@ -26589,8 +26511,6 @@
           <w:sz w:val="32"/>
         </w:rPr>
       </w:pPr>
-      <w:bookmarkStart w:id="0" w:name="_GoBack"/>
-      <w:bookmarkEnd w:id="0"/>
       <w:r>
         <w:rPr>
           <w:sz w:val="32"/>
@@ -27977,7 +27897,13 @@
               <w:t>*La reunión inicio a las 2</w:t>
             </w:r>
             <w:r>
-              <w:t>1:00 hrs de manera virtual por S</w:t>
+              <w:t xml:space="preserve">1:00 </w:t>
+            </w:r>
+            <w:r>
+              <w:t>horas</w:t>
+            </w:r>
+            <w:r>
+              <w:t xml:space="preserve"> de manera virtual por S</w:t>
             </w:r>
             <w:r>
               <w:t>kype, los primeros puntos que se tocaron fueron, dar un panorama de lo que consiste el proyecto y la organización de responsabilidades, por lo que se decidió de manera grupal que el equipo se dividirá en dos partes respecto al inicio del documento de especificaciones de software, posteriormente se analizó la posibilidad de usar una herramienta (aplicación</w:t>
@@ -29559,7 +29485,13 @@
               <w:pStyle w:val="TableContents"/>
             </w:pPr>
             <w:r>
-              <w:t>*La reunión inicio a las 13:00 hrs en un cubículo de la biblioteca del campus de ciencias exactas e ingenierías, cada integrante fue recordando la actividad y responsabilidad que anteriormente se le había asignado, por lo que el líder del proyecto mostró a los integrantes el inicio del documento y la finalidad que tendrá, el calendarizador de actividades mostró las tareas asignadas a cada integrante y el tiempo correspondiente, también pudo comentar qué actividades son prioridad.</w:t>
+              <w:t xml:space="preserve">*La reunión inicio a las 13:00 </w:t>
+            </w:r>
+            <w:r>
+              <w:t>horas</w:t>
+            </w:r>
+            <w:r>
+              <w:t xml:space="preserve"> en un cubículo de la biblioteca del campus de ciencias exactas e ingenierías, cada integrante fue recordando la actividad y responsabilidad que anteriormente se le había asignado, por lo que el líder del proyecto mostró a los integrantes el inicio del documento y la finalidad que tendrá, el calendarizador de actividades mostró las tareas asignadas a cada integrante y el tiempo correspondiente, también pudo comentar qué actividades son prioridad.</w:t>
             </w:r>
           </w:p>
           <w:p>
@@ -31104,7 +31036,13 @@
               <w:t>*La reunión inició a las 2</w:t>
             </w:r>
             <w:r>
-              <w:t>1:00 hrs de manera virtual vía S</w:t>
+              <w:t xml:space="preserve">1:00 </w:t>
+            </w:r>
+            <w:r>
+              <w:t>horas</w:t>
+            </w:r>
+            <w:r>
+              <w:t xml:space="preserve"> de manera virtual vía S</w:t>
             </w:r>
             <w:r>
               <w:t>kype, los primeros puntos que se tocaron fueron, el avance que ya se tiene del documento de especificación de requerimientos de software, y los nuevos documentos que generaron los integrantes del equipo de trabajo.</w:t>
@@ -32731,7 +32669,13 @@
               <w:pStyle w:val="TableContents"/>
             </w:pPr>
             <w:r>
-              <w:t>*La reunión inició a las 13:00 hrs de manera presencial en un cubículo de la biblioteca del campus de ciencias exactas e ingenierías UADY, los primeros puntos que se tocaron fueron, el avance que ya se tiene del documento de especificación de requerimientos de software, y las modificaciones que se tendrán que hacer, para la segunda entrega del 25 de Junio</w:t>
+              <w:t xml:space="preserve">*La reunión inició a las 13:00 </w:t>
+            </w:r>
+            <w:r>
+              <w:t>horas</w:t>
+            </w:r>
+            <w:r>
+              <w:t xml:space="preserve"> de manera presencial en un cubículo de la biblioteca del campus de ciencias exactas e ingenierías UADY, los primeros puntos que se tocaron fueron, el avance que ya se tiene del documento de especificación de requerimientos de software, y las modificaciones que se tendrán que hacer, para la segunda entrega del 25 de Junio</w:t>
             </w:r>
           </w:p>
           <w:p>
@@ -34228,7 +34172,13 @@
               <w:pStyle w:val="TableContents"/>
             </w:pPr>
             <w:r>
-              <w:t>*La reunión inició a las 13:00 hrs de manera presencial en un cubículo de la biblioteca del campus de ciencias exactas e ingenierías UADY, los primeros puntos que se tocaron fueron, las modificaciones que se deberán realizar al documento de especificaciones de software, por los documentadores</w:t>
+              <w:t xml:space="preserve">*La reunión inició a las 13:00 </w:t>
+            </w:r>
+            <w:r>
+              <w:t>horas</w:t>
+            </w:r>
+            <w:r>
+              <w:t xml:space="preserve"> de manera presencial en un cubículo de la biblioteca del campus de ciencias exactas e ingenierías UADY, los primeros puntos que se tocaron fueron, las modificaciones que se deberán realizar al documento de especificaciones de software, por los documentadores</w:t>
             </w:r>
           </w:p>
           <w:p>
@@ -34244,6 +34194,7 @@
               <w:pStyle w:val="TableContents"/>
             </w:pPr>
             <w:r>
+              <w:lastRenderedPageBreak/>
               <w:t>*El responsable de la calendarización de actividades mostró las tareas que ya se han realizado hasta el momento por todo el equipo.</w:t>
             </w:r>
           </w:p>
@@ -34252,7 +34203,6 @@
               <w:pStyle w:val="TableContents"/>
             </w:pPr>
             <w:r>
-              <w:lastRenderedPageBreak/>
               <w:t>*Los responsables del documento de especificación de requerimientos de software revisaron el plan, debido a que ya se validaron los requerimientos con el cliente.</w:t>
             </w:r>
           </w:p>
@@ -34685,7 +34635,13 @@
               <w:t>*Finalizar</w:t>
             </w:r>
             <w:r>
-              <w:t xml:space="preserve"> el codigo del RF-6</w:t>
+              <w:t xml:space="preserve"> el </w:t>
+            </w:r>
+            <w:r>
+              <w:t>código</w:t>
+            </w:r>
+            <w:r>
+              <w:t xml:space="preserve"> del RF-6</w:t>
             </w:r>
             <w:r>
               <w:t xml:space="preserve"> y subirlo al repositorio</w:t>
@@ -34740,7 +34696,13 @@
               <w:t>*Finali</w:t>
             </w:r>
             <w:r>
-              <w:t>zar codigo del RF-2,RF-7</w:t>
+              <w:t xml:space="preserve">zar </w:t>
+            </w:r>
+            <w:r>
+              <w:t>código</w:t>
+            </w:r>
+            <w:r>
+              <w:t xml:space="preserve"> del RF-2,RF-7</w:t>
             </w:r>
             <w:r>
               <w:t xml:space="preserve"> y subirlo al repositorio</w:t>
@@ -34795,7 +34757,13 @@
               <w:t>*Fina</w:t>
             </w:r>
             <w:r>
-              <w:t>lizar codigo del RF-5,RF-4</w:t>
+              <w:t xml:space="preserve">lizar </w:t>
+            </w:r>
+            <w:r>
+              <w:t>código</w:t>
+            </w:r>
+            <w:r>
+              <w:t xml:space="preserve"> del RF-5,RF-4</w:t>
             </w:r>
             <w:r>
               <w:t xml:space="preserve"> y subirlo al repositorio</w:t>
@@ -34850,7 +34818,13 @@
               <w:t>*Finalizar</w:t>
             </w:r>
             <w:r>
-              <w:t xml:space="preserve"> codigo del RF-1,RF-3</w:t>
+              <w:t xml:space="preserve"> </w:t>
+            </w:r>
+            <w:r>
+              <w:t>código</w:t>
+            </w:r>
+            <w:r>
+              <w:t xml:space="preserve"> del RF-1,RF-3</w:t>
             </w:r>
             <w:r>
               <w:t xml:space="preserve"> y subirlo al repositorio</w:t>
@@ -35132,6 +35106,1297 @@
         </w:rPr>
       </w:pPr>
     </w:p>
+    <w:tbl>
+      <w:tblPr>
+        <w:tblW w:w="9972" w:type="dxa"/>
+        <w:tblInd w:w="-13" w:type="dxa"/>
+        <w:tblLayout w:type="fixed"/>
+        <w:tblCellMar>
+          <w:left w:w="10" w:type="dxa"/>
+          <w:right w:w="10" w:type="dxa"/>
+        </w:tblCellMar>
+        <w:tblLook w:val="0000" w:firstRow="0" w:lastRow="0" w:firstColumn="0" w:lastColumn="0" w:noHBand="0" w:noVBand="0"/>
+      </w:tblPr>
+      <w:tblGrid>
+        <w:gridCol w:w="4986"/>
+        <w:gridCol w:w="4986"/>
+      </w:tblGrid>
+      <w:tr>
+        <w:tc>
+          <w:tcPr>
+            <w:tcW w:w="9972" w:type="dxa"/>
+            <w:gridSpan w:val="2"/>
+            <w:tcBorders>
+              <w:top w:val="single" w:sz="2" w:space="0" w:color="000000"/>
+              <w:left w:val="single" w:sz="2" w:space="0" w:color="000000"/>
+              <w:bottom w:val="single" w:sz="2" w:space="0" w:color="000000"/>
+              <w:right w:val="single" w:sz="2" w:space="0" w:color="000000"/>
+            </w:tcBorders>
+            <w:tcMar>
+              <w:top w:w="55" w:type="dxa"/>
+              <w:left w:w="55" w:type="dxa"/>
+              <w:bottom w:w="55" w:type="dxa"/>
+              <w:right w:w="55" w:type="dxa"/>
+            </w:tcMar>
+          </w:tcPr>
+          <w:p>
+            <w:pPr>
+              <w:pStyle w:val="TableContents"/>
+              <w:jc w:val="center"/>
+              <w:rPr>
+                <w:b/>
+                <w:bCs/>
+                <w:sz w:val="28"/>
+                <w:szCs w:val="28"/>
+              </w:rPr>
+            </w:pPr>
+            <w:r>
+              <w:rPr>
+                <w:b/>
+                <w:bCs/>
+                <w:sz w:val="28"/>
+                <w:szCs w:val="28"/>
+              </w:rPr>
+              <w:t>MINUTA DE TRABAJO N°6</w:t>
+            </w:r>
+          </w:p>
+        </w:tc>
+      </w:tr>
+      <w:tr>
+        <w:tc>
+          <w:tcPr>
+            <w:tcW w:w="4986" w:type="dxa"/>
+            <w:tcBorders>
+              <w:left w:val="single" w:sz="2" w:space="0" w:color="000000"/>
+              <w:bottom w:val="single" w:sz="2" w:space="0" w:color="000000"/>
+            </w:tcBorders>
+            <w:tcMar>
+              <w:top w:w="55" w:type="dxa"/>
+              <w:left w:w="55" w:type="dxa"/>
+              <w:bottom w:w="55" w:type="dxa"/>
+              <w:right w:w="55" w:type="dxa"/>
+            </w:tcMar>
+          </w:tcPr>
+          <w:p>
+            <w:pPr>
+              <w:pStyle w:val="TableContents"/>
+            </w:pPr>
+            <w:r>
+              <w:t>Objetivo de la reunión</w:t>
+            </w:r>
+          </w:p>
+        </w:tc>
+        <w:tc>
+          <w:tcPr>
+            <w:tcW w:w="4986" w:type="dxa"/>
+            <w:tcBorders>
+              <w:left w:val="single" w:sz="2" w:space="0" w:color="000000"/>
+              <w:bottom w:val="single" w:sz="2" w:space="0" w:color="000000"/>
+              <w:right w:val="single" w:sz="2" w:space="0" w:color="000000"/>
+            </w:tcBorders>
+            <w:tcMar>
+              <w:top w:w="55" w:type="dxa"/>
+              <w:left w:w="55" w:type="dxa"/>
+              <w:bottom w:w="55" w:type="dxa"/>
+              <w:right w:w="55" w:type="dxa"/>
+            </w:tcMar>
+          </w:tcPr>
+          <w:p>
+            <w:pPr>
+              <w:pStyle w:val="TableContents"/>
+            </w:pPr>
+            <w:r>
+              <w:t>Depuración y pruebas de software</w:t>
+            </w:r>
+          </w:p>
+        </w:tc>
+      </w:tr>
+      <w:tr>
+        <w:tc>
+          <w:tcPr>
+            <w:tcW w:w="4986" w:type="dxa"/>
+            <w:tcBorders>
+              <w:left w:val="single" w:sz="2" w:space="0" w:color="000000"/>
+              <w:bottom w:val="single" w:sz="2" w:space="0" w:color="000000"/>
+            </w:tcBorders>
+            <w:tcMar>
+              <w:top w:w="55" w:type="dxa"/>
+              <w:left w:w="55" w:type="dxa"/>
+              <w:bottom w:w="55" w:type="dxa"/>
+              <w:right w:w="55" w:type="dxa"/>
+            </w:tcMar>
+          </w:tcPr>
+          <w:p>
+            <w:pPr>
+              <w:pStyle w:val="TableContents"/>
+            </w:pPr>
+            <w:r>
+              <w:t>Lugar</w:t>
+            </w:r>
+          </w:p>
+        </w:tc>
+        <w:tc>
+          <w:tcPr>
+            <w:tcW w:w="4986" w:type="dxa"/>
+            <w:tcBorders>
+              <w:left w:val="single" w:sz="2" w:space="0" w:color="000000"/>
+              <w:bottom w:val="single" w:sz="2" w:space="0" w:color="000000"/>
+              <w:right w:val="single" w:sz="2" w:space="0" w:color="000000"/>
+            </w:tcBorders>
+            <w:tcMar>
+              <w:top w:w="55" w:type="dxa"/>
+              <w:left w:w="55" w:type="dxa"/>
+              <w:bottom w:w="55" w:type="dxa"/>
+              <w:right w:w="55" w:type="dxa"/>
+            </w:tcMar>
+          </w:tcPr>
+          <w:p>
+            <w:pPr>
+              <w:pStyle w:val="TableContents"/>
+            </w:pPr>
+            <w:r>
+              <w:t>Biblioteca del campus de ciencias exactas e ingenierías UADY</w:t>
+            </w:r>
+          </w:p>
+        </w:tc>
+      </w:tr>
+      <w:tr>
+        <w:tc>
+          <w:tcPr>
+            <w:tcW w:w="4986" w:type="dxa"/>
+            <w:tcBorders>
+              <w:left w:val="single" w:sz="2" w:space="0" w:color="000000"/>
+              <w:bottom w:val="single" w:sz="2" w:space="0" w:color="000000"/>
+            </w:tcBorders>
+            <w:tcMar>
+              <w:top w:w="55" w:type="dxa"/>
+              <w:left w:w="55" w:type="dxa"/>
+              <w:bottom w:w="55" w:type="dxa"/>
+              <w:right w:w="55" w:type="dxa"/>
+            </w:tcMar>
+          </w:tcPr>
+          <w:p>
+            <w:pPr>
+              <w:pStyle w:val="TableContents"/>
+            </w:pPr>
+            <w:r>
+              <w:t>Fecha</w:t>
+            </w:r>
+          </w:p>
+        </w:tc>
+        <w:tc>
+          <w:tcPr>
+            <w:tcW w:w="4986" w:type="dxa"/>
+            <w:tcBorders>
+              <w:left w:val="single" w:sz="2" w:space="0" w:color="000000"/>
+              <w:bottom w:val="single" w:sz="2" w:space="0" w:color="000000"/>
+              <w:right w:val="single" w:sz="2" w:space="0" w:color="000000"/>
+            </w:tcBorders>
+            <w:tcMar>
+              <w:top w:w="55" w:type="dxa"/>
+              <w:left w:w="55" w:type="dxa"/>
+              <w:bottom w:w="55" w:type="dxa"/>
+              <w:right w:w="55" w:type="dxa"/>
+            </w:tcMar>
+          </w:tcPr>
+          <w:p>
+            <w:pPr>
+              <w:pStyle w:val="TableContents"/>
+            </w:pPr>
+            <w:r>
+              <w:t>2 de jul</w:t>
+            </w:r>
+            <w:r>
+              <w:t>io de 2018</w:t>
+            </w:r>
+          </w:p>
+        </w:tc>
+      </w:tr>
+      <w:tr>
+        <w:tc>
+          <w:tcPr>
+            <w:tcW w:w="4986" w:type="dxa"/>
+            <w:tcBorders>
+              <w:left w:val="single" w:sz="2" w:space="0" w:color="000000"/>
+              <w:bottom w:val="single" w:sz="2" w:space="0" w:color="000000"/>
+            </w:tcBorders>
+            <w:tcMar>
+              <w:top w:w="55" w:type="dxa"/>
+              <w:left w:w="55" w:type="dxa"/>
+              <w:bottom w:w="55" w:type="dxa"/>
+              <w:right w:w="55" w:type="dxa"/>
+            </w:tcMar>
+          </w:tcPr>
+          <w:p>
+            <w:pPr>
+              <w:pStyle w:val="TableContents"/>
+            </w:pPr>
+            <w:r>
+              <w:t>Hora inicio</w:t>
+            </w:r>
+          </w:p>
+        </w:tc>
+        <w:tc>
+          <w:tcPr>
+            <w:tcW w:w="4986" w:type="dxa"/>
+            <w:tcBorders>
+              <w:left w:val="single" w:sz="2" w:space="0" w:color="000000"/>
+              <w:bottom w:val="single" w:sz="2" w:space="0" w:color="000000"/>
+              <w:right w:val="single" w:sz="2" w:space="0" w:color="000000"/>
+            </w:tcBorders>
+            <w:tcMar>
+              <w:top w:w="55" w:type="dxa"/>
+              <w:left w:w="55" w:type="dxa"/>
+              <w:bottom w:w="55" w:type="dxa"/>
+              <w:right w:w="55" w:type="dxa"/>
+            </w:tcMar>
+          </w:tcPr>
+          <w:p>
+            <w:pPr>
+              <w:pStyle w:val="TableContents"/>
+            </w:pPr>
+            <w:r>
+              <w:t>13:00 hrs</w:t>
+            </w:r>
+          </w:p>
+        </w:tc>
+      </w:tr>
+      <w:tr>
+        <w:tc>
+          <w:tcPr>
+            <w:tcW w:w="9972" w:type="dxa"/>
+            <w:gridSpan w:val="2"/>
+            <w:tcBorders>
+              <w:left w:val="single" w:sz="2" w:space="0" w:color="000000"/>
+              <w:bottom w:val="single" w:sz="2" w:space="0" w:color="000000"/>
+              <w:right w:val="single" w:sz="2" w:space="0" w:color="000000"/>
+            </w:tcBorders>
+            <w:tcMar>
+              <w:top w:w="55" w:type="dxa"/>
+              <w:left w:w="55" w:type="dxa"/>
+              <w:bottom w:w="55" w:type="dxa"/>
+              <w:right w:w="55" w:type="dxa"/>
+            </w:tcMar>
+          </w:tcPr>
+          <w:p>
+            <w:pPr>
+              <w:pStyle w:val="TableContents"/>
+              <w:jc w:val="center"/>
+              <w:rPr>
+                <w:b/>
+                <w:bCs/>
+                <w:sz w:val="28"/>
+                <w:szCs w:val="28"/>
+              </w:rPr>
+            </w:pPr>
+            <w:r>
+              <w:rPr>
+                <w:b/>
+                <w:bCs/>
+                <w:sz w:val="28"/>
+                <w:szCs w:val="28"/>
+              </w:rPr>
+              <w:t>Asistentes</w:t>
+            </w:r>
+          </w:p>
+        </w:tc>
+      </w:tr>
+      <w:tr>
+        <w:tc>
+          <w:tcPr>
+            <w:tcW w:w="4986" w:type="dxa"/>
+            <w:tcBorders>
+              <w:left w:val="single" w:sz="2" w:space="0" w:color="000000"/>
+              <w:bottom w:val="single" w:sz="2" w:space="0" w:color="000000"/>
+            </w:tcBorders>
+            <w:tcMar>
+              <w:top w:w="55" w:type="dxa"/>
+              <w:left w:w="55" w:type="dxa"/>
+              <w:bottom w:w="55" w:type="dxa"/>
+              <w:right w:w="55" w:type="dxa"/>
+            </w:tcMar>
+          </w:tcPr>
+          <w:p>
+            <w:pPr>
+              <w:pStyle w:val="TableContents"/>
+              <w:rPr>
+                <w:b/>
+                <w:bCs/>
+                <w:sz w:val="26"/>
+                <w:szCs w:val="26"/>
+              </w:rPr>
+            </w:pPr>
+            <w:r>
+              <w:rPr>
+                <w:b/>
+                <w:bCs/>
+                <w:sz w:val="26"/>
+                <w:szCs w:val="26"/>
+              </w:rPr>
+              <w:t>Nombre</w:t>
+            </w:r>
+          </w:p>
+        </w:tc>
+        <w:tc>
+          <w:tcPr>
+            <w:tcW w:w="4986" w:type="dxa"/>
+            <w:tcBorders>
+              <w:left w:val="single" w:sz="2" w:space="0" w:color="000000"/>
+              <w:bottom w:val="single" w:sz="2" w:space="0" w:color="000000"/>
+              <w:right w:val="single" w:sz="2" w:space="0" w:color="000000"/>
+            </w:tcBorders>
+            <w:tcMar>
+              <w:top w:w="55" w:type="dxa"/>
+              <w:left w:w="55" w:type="dxa"/>
+              <w:bottom w:w="55" w:type="dxa"/>
+              <w:right w:w="55" w:type="dxa"/>
+            </w:tcMar>
+          </w:tcPr>
+          <w:p>
+            <w:pPr>
+              <w:pStyle w:val="TableContents"/>
+              <w:rPr>
+                <w:b/>
+                <w:bCs/>
+                <w:sz w:val="26"/>
+                <w:szCs w:val="26"/>
+              </w:rPr>
+            </w:pPr>
+            <w:r>
+              <w:rPr>
+                <w:b/>
+                <w:bCs/>
+                <w:sz w:val="26"/>
+                <w:szCs w:val="26"/>
+              </w:rPr>
+              <w:t>Rol</w:t>
+            </w:r>
+          </w:p>
+        </w:tc>
+      </w:tr>
+      <w:tr>
+        <w:tc>
+          <w:tcPr>
+            <w:tcW w:w="4986" w:type="dxa"/>
+            <w:tcBorders>
+              <w:left w:val="single" w:sz="2" w:space="0" w:color="000000"/>
+              <w:bottom w:val="single" w:sz="2" w:space="0" w:color="000000"/>
+            </w:tcBorders>
+            <w:tcMar>
+              <w:top w:w="55" w:type="dxa"/>
+              <w:left w:w="55" w:type="dxa"/>
+              <w:bottom w:w="55" w:type="dxa"/>
+              <w:right w:w="55" w:type="dxa"/>
+            </w:tcMar>
+          </w:tcPr>
+          <w:p>
+            <w:pPr>
+              <w:pStyle w:val="TableContents"/>
+            </w:pPr>
+            <w:r>
+              <w:t>Arturo Aguilar</w:t>
+            </w:r>
+          </w:p>
+        </w:tc>
+        <w:tc>
+          <w:tcPr>
+            <w:tcW w:w="4986" w:type="dxa"/>
+            <w:tcBorders>
+              <w:left w:val="single" w:sz="2" w:space="0" w:color="000000"/>
+              <w:bottom w:val="single" w:sz="2" w:space="0" w:color="000000"/>
+              <w:right w:val="single" w:sz="2" w:space="0" w:color="000000"/>
+            </w:tcBorders>
+            <w:tcMar>
+              <w:top w:w="55" w:type="dxa"/>
+              <w:left w:w="55" w:type="dxa"/>
+              <w:bottom w:w="55" w:type="dxa"/>
+              <w:right w:w="55" w:type="dxa"/>
+            </w:tcMar>
+          </w:tcPr>
+          <w:p>
+            <w:pPr>
+              <w:pStyle w:val="TableContents"/>
+            </w:pPr>
+            <w:r>
+              <w:t>Arquitecto/Documentador/Codificador</w:t>
+            </w:r>
+          </w:p>
+        </w:tc>
+      </w:tr>
+      <w:tr>
+        <w:tc>
+          <w:tcPr>
+            <w:tcW w:w="4986" w:type="dxa"/>
+            <w:tcBorders>
+              <w:left w:val="single" w:sz="2" w:space="0" w:color="000000"/>
+              <w:bottom w:val="single" w:sz="2" w:space="0" w:color="000000"/>
+            </w:tcBorders>
+            <w:tcMar>
+              <w:top w:w="55" w:type="dxa"/>
+              <w:left w:w="55" w:type="dxa"/>
+              <w:bottom w:w="55" w:type="dxa"/>
+              <w:right w:w="55" w:type="dxa"/>
+            </w:tcMar>
+          </w:tcPr>
+          <w:p>
+            <w:pPr>
+              <w:pStyle w:val="TableContents"/>
+            </w:pPr>
+            <w:r>
+              <w:t>Daniel Barrera</w:t>
+            </w:r>
+          </w:p>
+        </w:tc>
+        <w:tc>
+          <w:tcPr>
+            <w:tcW w:w="4986" w:type="dxa"/>
+            <w:tcBorders>
+              <w:left w:val="single" w:sz="2" w:space="0" w:color="000000"/>
+              <w:bottom w:val="single" w:sz="2" w:space="0" w:color="000000"/>
+              <w:right w:val="single" w:sz="2" w:space="0" w:color="000000"/>
+            </w:tcBorders>
+            <w:tcMar>
+              <w:top w:w="55" w:type="dxa"/>
+              <w:left w:w="55" w:type="dxa"/>
+              <w:bottom w:w="55" w:type="dxa"/>
+              <w:right w:w="55" w:type="dxa"/>
+            </w:tcMar>
+          </w:tcPr>
+          <w:p>
+            <w:pPr>
+              <w:pStyle w:val="TableContents"/>
+            </w:pPr>
+            <w:r>
+              <w:t>Documentador/Codificador</w:t>
+            </w:r>
+          </w:p>
+        </w:tc>
+      </w:tr>
+      <w:tr>
+        <w:tc>
+          <w:tcPr>
+            <w:tcW w:w="4986" w:type="dxa"/>
+            <w:tcBorders>
+              <w:left w:val="single" w:sz="2" w:space="0" w:color="000000"/>
+              <w:bottom w:val="single" w:sz="2" w:space="0" w:color="000000"/>
+            </w:tcBorders>
+            <w:tcMar>
+              <w:top w:w="55" w:type="dxa"/>
+              <w:left w:w="55" w:type="dxa"/>
+              <w:bottom w:w="55" w:type="dxa"/>
+              <w:right w:w="55" w:type="dxa"/>
+            </w:tcMar>
+          </w:tcPr>
+          <w:p>
+            <w:pPr>
+              <w:pStyle w:val="TableContents"/>
+            </w:pPr>
+            <w:r>
+              <w:t>Julio Cabrera</w:t>
+            </w:r>
+          </w:p>
+        </w:tc>
+        <w:tc>
+          <w:tcPr>
+            <w:tcW w:w="4986" w:type="dxa"/>
+            <w:tcBorders>
+              <w:left w:val="single" w:sz="2" w:space="0" w:color="000000"/>
+              <w:bottom w:val="single" w:sz="2" w:space="0" w:color="000000"/>
+              <w:right w:val="single" w:sz="2" w:space="0" w:color="000000"/>
+            </w:tcBorders>
+            <w:tcMar>
+              <w:top w:w="55" w:type="dxa"/>
+              <w:left w:w="55" w:type="dxa"/>
+              <w:bottom w:w="55" w:type="dxa"/>
+              <w:right w:w="55" w:type="dxa"/>
+            </w:tcMar>
+          </w:tcPr>
+          <w:p>
+            <w:pPr>
+              <w:pStyle w:val="TableContents"/>
+            </w:pPr>
+            <w:r>
+              <w:t>Documentador/Codificador</w:t>
+            </w:r>
+          </w:p>
+        </w:tc>
+      </w:tr>
+      <w:tr>
+        <w:tc>
+          <w:tcPr>
+            <w:tcW w:w="4986" w:type="dxa"/>
+            <w:tcBorders>
+              <w:left w:val="single" w:sz="2" w:space="0" w:color="000000"/>
+              <w:bottom w:val="single" w:sz="2" w:space="0" w:color="000000"/>
+            </w:tcBorders>
+            <w:tcMar>
+              <w:top w:w="55" w:type="dxa"/>
+              <w:left w:w="55" w:type="dxa"/>
+              <w:bottom w:w="55" w:type="dxa"/>
+              <w:right w:w="55" w:type="dxa"/>
+            </w:tcMar>
+          </w:tcPr>
+          <w:p>
+            <w:pPr>
+              <w:pStyle w:val="TableContents"/>
+            </w:pPr>
+            <w:r>
+              <w:t>Pedro Euan</w:t>
+            </w:r>
+          </w:p>
+        </w:tc>
+        <w:tc>
+          <w:tcPr>
+            <w:tcW w:w="4986" w:type="dxa"/>
+            <w:tcBorders>
+              <w:left w:val="single" w:sz="2" w:space="0" w:color="000000"/>
+              <w:bottom w:val="single" w:sz="2" w:space="0" w:color="000000"/>
+              <w:right w:val="single" w:sz="2" w:space="0" w:color="000000"/>
+            </w:tcBorders>
+            <w:tcMar>
+              <w:top w:w="55" w:type="dxa"/>
+              <w:left w:w="55" w:type="dxa"/>
+              <w:bottom w:w="55" w:type="dxa"/>
+              <w:right w:w="55" w:type="dxa"/>
+            </w:tcMar>
+          </w:tcPr>
+          <w:p>
+            <w:pPr>
+              <w:pStyle w:val="TableContents"/>
+            </w:pPr>
+            <w:r>
+              <w:t>Calendarizador/Documentador/Codificador</w:t>
+            </w:r>
+          </w:p>
+        </w:tc>
+      </w:tr>
+      <w:tr>
+        <w:tc>
+          <w:tcPr>
+            <w:tcW w:w="9972" w:type="dxa"/>
+            <w:gridSpan w:val="2"/>
+            <w:tcBorders>
+              <w:left w:val="single" w:sz="2" w:space="0" w:color="000000"/>
+              <w:bottom w:val="single" w:sz="2" w:space="0" w:color="000000"/>
+              <w:right w:val="single" w:sz="2" w:space="0" w:color="000000"/>
+            </w:tcBorders>
+            <w:tcMar>
+              <w:top w:w="55" w:type="dxa"/>
+              <w:left w:w="55" w:type="dxa"/>
+              <w:bottom w:w="55" w:type="dxa"/>
+              <w:right w:w="55" w:type="dxa"/>
+            </w:tcMar>
+          </w:tcPr>
+          <w:p>
+            <w:pPr>
+              <w:pStyle w:val="TableContents"/>
+              <w:jc w:val="center"/>
+              <w:rPr>
+                <w:b/>
+                <w:bCs/>
+                <w:sz w:val="28"/>
+                <w:szCs w:val="28"/>
+              </w:rPr>
+            </w:pPr>
+            <w:r>
+              <w:rPr>
+                <w:b/>
+                <w:bCs/>
+                <w:sz w:val="28"/>
+                <w:szCs w:val="28"/>
+              </w:rPr>
+              <w:t>Observaciones</w:t>
+            </w:r>
+          </w:p>
+        </w:tc>
+      </w:tr>
+      <w:tr>
+        <w:tc>
+          <w:tcPr>
+            <w:tcW w:w="9972" w:type="dxa"/>
+            <w:gridSpan w:val="2"/>
+            <w:tcBorders>
+              <w:left w:val="single" w:sz="2" w:space="0" w:color="000000"/>
+              <w:bottom w:val="single" w:sz="2" w:space="0" w:color="000000"/>
+              <w:right w:val="single" w:sz="2" w:space="0" w:color="000000"/>
+            </w:tcBorders>
+            <w:tcMar>
+              <w:top w:w="55" w:type="dxa"/>
+              <w:left w:w="55" w:type="dxa"/>
+              <w:bottom w:w="55" w:type="dxa"/>
+              <w:right w:w="55" w:type="dxa"/>
+            </w:tcMar>
+          </w:tcPr>
+          <w:p>
+            <w:pPr>
+              <w:pStyle w:val="TableContents"/>
+            </w:pPr>
+            <w:r>
+              <w:t xml:space="preserve">*La reunión inició a las 13:00 </w:t>
+            </w:r>
+            <w:r>
+              <w:t>horas</w:t>
+            </w:r>
+            <w:r>
+              <w:t xml:space="preserve"> de manera presencial en un cubículo de la biblioteca del campus de ciencias exactas e ingenierías UADY, los primeros puntos que se tocaron fueron, el planteamiento de la depuración y pruebas de software por todos los integrantes de trabajo.</w:t>
+            </w:r>
+          </w:p>
+          <w:p>
+            <w:pPr>
+              <w:pStyle w:val="TableContents"/>
+            </w:pPr>
+            <w:r>
+              <w:t>*El líder del proyecto explicó la importancia de hacer las pruebas de software y asegurarnos del correcto funcionamiento del sistema.</w:t>
+            </w:r>
+          </w:p>
+          <w:p>
+            <w:pPr>
+              <w:pStyle w:val="TableContents"/>
+            </w:pPr>
+            <w:r>
+              <w:t>*El responsable de la calendarización de actividades revisó las entregas de todos los miembros del equipo.</w:t>
+            </w:r>
+          </w:p>
+          <w:p>
+            <w:pPr>
+              <w:pStyle w:val="TableContents"/>
+            </w:pPr>
+            <w:r>
+              <w:t>*Los responsables del documento de especificación de requerimientos de software revisaron el plan, y comentaron la importancia de haber priorizado los requerimientos.</w:t>
+            </w:r>
+          </w:p>
+          <w:p>
+            <w:pPr>
+              <w:pStyle w:val="TableContents"/>
+            </w:pPr>
+            <w:r>
+              <w:t>*El líder del proyecto y los miembros del equipo realizaron el merge en Netbeans para fusionar las ramas en las que trabajaron cada uno y formar una sola.</w:t>
+            </w:r>
+          </w:p>
+          <w:p>
+            <w:pPr>
+              <w:pStyle w:val="TableContents"/>
+            </w:pPr>
+            <w:r>
+              <w:t>*Finalmente se llegó a un acuer</w:t>
+            </w:r>
+            <w:r>
+              <w:t>do para tener una entrega final, y realizar una presentación del proyecto.</w:t>
+            </w:r>
+          </w:p>
+        </w:tc>
+      </w:tr>
+      <w:tr>
+        <w:tc>
+          <w:tcPr>
+            <w:tcW w:w="9972" w:type="dxa"/>
+            <w:gridSpan w:val="2"/>
+            <w:tcBorders>
+              <w:left w:val="single" w:sz="2" w:space="0" w:color="000000"/>
+              <w:bottom w:val="single" w:sz="2" w:space="0" w:color="000000"/>
+              <w:right w:val="single" w:sz="2" w:space="0" w:color="000000"/>
+            </w:tcBorders>
+            <w:tcMar>
+              <w:top w:w="55" w:type="dxa"/>
+              <w:left w:w="55" w:type="dxa"/>
+              <w:bottom w:w="55" w:type="dxa"/>
+              <w:right w:w="55" w:type="dxa"/>
+            </w:tcMar>
+          </w:tcPr>
+          <w:p>
+            <w:pPr>
+              <w:pStyle w:val="TableContents"/>
+              <w:jc w:val="center"/>
+              <w:rPr>
+                <w:b/>
+                <w:bCs/>
+                <w:sz w:val="28"/>
+                <w:szCs w:val="28"/>
+              </w:rPr>
+            </w:pPr>
+            <w:r>
+              <w:rPr>
+                <w:b/>
+                <w:bCs/>
+                <w:sz w:val="28"/>
+                <w:szCs w:val="28"/>
+              </w:rPr>
+              <w:t>Aportaciones</w:t>
+            </w:r>
+          </w:p>
+        </w:tc>
+      </w:tr>
+      <w:tr>
+        <w:tc>
+          <w:tcPr>
+            <w:tcW w:w="4986" w:type="dxa"/>
+            <w:tcBorders>
+              <w:left w:val="single" w:sz="2" w:space="0" w:color="000000"/>
+              <w:bottom w:val="single" w:sz="2" w:space="0" w:color="000000"/>
+            </w:tcBorders>
+            <w:tcMar>
+              <w:top w:w="55" w:type="dxa"/>
+              <w:left w:w="55" w:type="dxa"/>
+              <w:bottom w:w="55" w:type="dxa"/>
+              <w:right w:w="55" w:type="dxa"/>
+            </w:tcMar>
+          </w:tcPr>
+          <w:p>
+            <w:pPr>
+              <w:pStyle w:val="TableContents"/>
+            </w:pPr>
+            <w:r>
+              <w:t>Arturo Aguilar</w:t>
+            </w:r>
+          </w:p>
+        </w:tc>
+        <w:tc>
+          <w:tcPr>
+            <w:tcW w:w="4986" w:type="dxa"/>
+            <w:tcBorders>
+              <w:left w:val="single" w:sz="2" w:space="0" w:color="000000"/>
+              <w:bottom w:val="single" w:sz="2" w:space="0" w:color="000000"/>
+              <w:right w:val="single" w:sz="2" w:space="0" w:color="000000"/>
+            </w:tcBorders>
+            <w:tcMar>
+              <w:top w:w="55" w:type="dxa"/>
+              <w:left w:w="55" w:type="dxa"/>
+              <w:bottom w:w="55" w:type="dxa"/>
+              <w:right w:w="55" w:type="dxa"/>
+            </w:tcMar>
+          </w:tcPr>
+          <w:p>
+            <w:pPr>
+              <w:pStyle w:val="TableContents"/>
+            </w:pPr>
+            <w:r>
+              <w:t>*Dirigir la reunión</w:t>
+            </w:r>
+            <w:r>
+              <w:t xml:space="preserve"> y recalcar la importancia de la entrega final y la presentación </w:t>
+            </w:r>
+          </w:p>
+        </w:tc>
+      </w:tr>
+      <w:tr>
+        <w:tc>
+          <w:tcPr>
+            <w:tcW w:w="4986" w:type="dxa"/>
+            <w:tcBorders>
+              <w:left w:val="single" w:sz="2" w:space="0" w:color="000000"/>
+              <w:bottom w:val="single" w:sz="2" w:space="0" w:color="000000"/>
+            </w:tcBorders>
+            <w:tcMar>
+              <w:top w:w="55" w:type="dxa"/>
+              <w:left w:w="55" w:type="dxa"/>
+              <w:bottom w:w="55" w:type="dxa"/>
+              <w:right w:w="55" w:type="dxa"/>
+            </w:tcMar>
+          </w:tcPr>
+          <w:p>
+            <w:pPr>
+              <w:pStyle w:val="TableContents"/>
+            </w:pPr>
+            <w:r>
+              <w:t>Daniel Barrera</w:t>
+            </w:r>
+          </w:p>
+        </w:tc>
+        <w:tc>
+          <w:tcPr>
+            <w:tcW w:w="4986" w:type="dxa"/>
+            <w:tcBorders>
+              <w:left w:val="single" w:sz="2" w:space="0" w:color="000000"/>
+              <w:bottom w:val="single" w:sz="2" w:space="0" w:color="000000"/>
+              <w:right w:val="single" w:sz="2" w:space="0" w:color="000000"/>
+            </w:tcBorders>
+            <w:tcMar>
+              <w:top w:w="55" w:type="dxa"/>
+              <w:left w:w="55" w:type="dxa"/>
+              <w:bottom w:w="55" w:type="dxa"/>
+              <w:right w:w="55" w:type="dxa"/>
+            </w:tcMar>
+          </w:tcPr>
+          <w:p>
+            <w:pPr>
+              <w:pStyle w:val="TableContents"/>
+            </w:pPr>
+            <w:r>
+              <w:t>*Comen</w:t>
+            </w:r>
+            <w:r>
+              <w:t>tar la importancia de haber priorizado requerimientos, y explicar la parte final del plan</w:t>
+            </w:r>
+          </w:p>
+        </w:tc>
+      </w:tr>
+      <w:tr>
+        <w:tc>
+          <w:tcPr>
+            <w:tcW w:w="4986" w:type="dxa"/>
+            <w:tcBorders>
+              <w:left w:val="single" w:sz="2" w:space="0" w:color="000000"/>
+              <w:bottom w:val="single" w:sz="2" w:space="0" w:color="000000"/>
+            </w:tcBorders>
+            <w:tcMar>
+              <w:top w:w="55" w:type="dxa"/>
+              <w:left w:w="55" w:type="dxa"/>
+              <w:bottom w:w="55" w:type="dxa"/>
+              <w:right w:w="55" w:type="dxa"/>
+            </w:tcMar>
+          </w:tcPr>
+          <w:p>
+            <w:pPr>
+              <w:pStyle w:val="TableContents"/>
+            </w:pPr>
+            <w:r>
+              <w:t>Julio Cabrera</w:t>
+            </w:r>
+          </w:p>
+        </w:tc>
+        <w:tc>
+          <w:tcPr>
+            <w:tcW w:w="4986" w:type="dxa"/>
+            <w:tcBorders>
+              <w:left w:val="single" w:sz="2" w:space="0" w:color="000000"/>
+              <w:bottom w:val="single" w:sz="2" w:space="0" w:color="000000"/>
+              <w:right w:val="single" w:sz="2" w:space="0" w:color="000000"/>
+            </w:tcBorders>
+            <w:tcMar>
+              <w:top w:w="55" w:type="dxa"/>
+              <w:left w:w="55" w:type="dxa"/>
+              <w:bottom w:w="55" w:type="dxa"/>
+              <w:right w:w="55" w:type="dxa"/>
+            </w:tcMar>
+          </w:tcPr>
+          <w:p>
+            <w:pPr>
+              <w:pStyle w:val="TableContents"/>
+            </w:pPr>
+            <w:r>
+              <w:t>*Comentar la importancia de haber priorizado requerimientos, y explicar la parte final del plan</w:t>
+            </w:r>
+          </w:p>
+        </w:tc>
+      </w:tr>
+      <w:tr>
+        <w:tc>
+          <w:tcPr>
+            <w:tcW w:w="4986" w:type="dxa"/>
+            <w:tcBorders>
+              <w:left w:val="single" w:sz="2" w:space="0" w:color="000000"/>
+              <w:bottom w:val="single" w:sz="2" w:space="0" w:color="000000"/>
+            </w:tcBorders>
+            <w:tcMar>
+              <w:top w:w="55" w:type="dxa"/>
+              <w:left w:w="55" w:type="dxa"/>
+              <w:bottom w:w="55" w:type="dxa"/>
+              <w:right w:w="55" w:type="dxa"/>
+            </w:tcMar>
+          </w:tcPr>
+          <w:p>
+            <w:pPr>
+              <w:pStyle w:val="TableContents"/>
+            </w:pPr>
+            <w:r>
+              <w:t>Pedro Euan</w:t>
+            </w:r>
+          </w:p>
+        </w:tc>
+        <w:tc>
+          <w:tcPr>
+            <w:tcW w:w="4986" w:type="dxa"/>
+            <w:tcBorders>
+              <w:left w:val="single" w:sz="2" w:space="0" w:color="000000"/>
+              <w:bottom w:val="single" w:sz="2" w:space="0" w:color="000000"/>
+              <w:right w:val="single" w:sz="2" w:space="0" w:color="000000"/>
+            </w:tcBorders>
+            <w:tcMar>
+              <w:top w:w="55" w:type="dxa"/>
+              <w:left w:w="55" w:type="dxa"/>
+              <w:bottom w:w="55" w:type="dxa"/>
+              <w:right w:w="55" w:type="dxa"/>
+            </w:tcMar>
+          </w:tcPr>
+          <w:p>
+            <w:pPr>
+              <w:pStyle w:val="TableContents"/>
+            </w:pPr>
+            <w:r>
+              <w:t>*Mostrar las tareas</w:t>
+            </w:r>
+            <w:r>
+              <w:t xml:space="preserve"> finalizadas y llevar a cabo la organización de la presentación del proyecto</w:t>
+            </w:r>
+          </w:p>
+        </w:tc>
+      </w:tr>
+      <w:tr>
+        <w:tc>
+          <w:tcPr>
+            <w:tcW w:w="9972" w:type="dxa"/>
+            <w:gridSpan w:val="2"/>
+            <w:tcBorders>
+              <w:left w:val="single" w:sz="2" w:space="0" w:color="000000"/>
+              <w:bottom w:val="single" w:sz="2" w:space="0" w:color="000000"/>
+              <w:right w:val="single" w:sz="2" w:space="0" w:color="000000"/>
+            </w:tcBorders>
+            <w:tcMar>
+              <w:top w:w="55" w:type="dxa"/>
+              <w:left w:w="55" w:type="dxa"/>
+              <w:bottom w:w="55" w:type="dxa"/>
+              <w:right w:w="55" w:type="dxa"/>
+            </w:tcMar>
+          </w:tcPr>
+          <w:p>
+            <w:pPr>
+              <w:pStyle w:val="TableContents"/>
+              <w:jc w:val="center"/>
+              <w:rPr>
+                <w:b/>
+                <w:bCs/>
+                <w:sz w:val="28"/>
+                <w:szCs w:val="28"/>
+              </w:rPr>
+            </w:pPr>
+            <w:r>
+              <w:rPr>
+                <w:b/>
+                <w:bCs/>
+                <w:sz w:val="28"/>
+                <w:szCs w:val="28"/>
+              </w:rPr>
+              <w:t>Acuerdos tomados</w:t>
+            </w:r>
+          </w:p>
+        </w:tc>
+      </w:tr>
+      <w:tr>
+        <w:tc>
+          <w:tcPr>
+            <w:tcW w:w="4986" w:type="dxa"/>
+            <w:tcBorders>
+              <w:left w:val="single" w:sz="2" w:space="0" w:color="000000"/>
+              <w:bottom w:val="single" w:sz="2" w:space="0" w:color="000000"/>
+            </w:tcBorders>
+            <w:tcMar>
+              <w:top w:w="55" w:type="dxa"/>
+              <w:left w:w="55" w:type="dxa"/>
+              <w:bottom w:w="55" w:type="dxa"/>
+              <w:right w:w="55" w:type="dxa"/>
+            </w:tcMar>
+          </w:tcPr>
+          <w:p>
+            <w:pPr>
+              <w:pStyle w:val="TableContents"/>
+              <w:rPr>
+                <w:b/>
+                <w:bCs/>
+                <w:sz w:val="26"/>
+                <w:szCs w:val="26"/>
+              </w:rPr>
+            </w:pPr>
+            <w:r>
+              <w:rPr>
+                <w:b/>
+                <w:bCs/>
+                <w:sz w:val="26"/>
+                <w:szCs w:val="26"/>
+              </w:rPr>
+              <w:t>Responsable</w:t>
+            </w:r>
+          </w:p>
+        </w:tc>
+        <w:tc>
+          <w:tcPr>
+            <w:tcW w:w="4986" w:type="dxa"/>
+            <w:tcBorders>
+              <w:left w:val="single" w:sz="2" w:space="0" w:color="000000"/>
+              <w:bottom w:val="single" w:sz="2" w:space="0" w:color="000000"/>
+              <w:right w:val="single" w:sz="2" w:space="0" w:color="000000"/>
+            </w:tcBorders>
+            <w:tcMar>
+              <w:top w:w="55" w:type="dxa"/>
+              <w:left w:w="55" w:type="dxa"/>
+              <w:bottom w:w="55" w:type="dxa"/>
+              <w:right w:w="55" w:type="dxa"/>
+            </w:tcMar>
+          </w:tcPr>
+          <w:p>
+            <w:pPr>
+              <w:pStyle w:val="TableContents"/>
+              <w:rPr>
+                <w:b/>
+                <w:bCs/>
+                <w:sz w:val="26"/>
+                <w:szCs w:val="26"/>
+              </w:rPr>
+            </w:pPr>
+            <w:r>
+              <w:rPr>
+                <w:b/>
+                <w:bCs/>
+                <w:sz w:val="26"/>
+                <w:szCs w:val="26"/>
+              </w:rPr>
+              <w:t>Actividad a realizar</w:t>
+            </w:r>
+          </w:p>
+        </w:tc>
+      </w:tr>
+      <w:tr>
+        <w:tc>
+          <w:tcPr>
+            <w:tcW w:w="4986" w:type="dxa"/>
+            <w:tcBorders>
+              <w:left w:val="single" w:sz="2" w:space="0" w:color="000000"/>
+              <w:bottom w:val="single" w:sz="2" w:space="0" w:color="000000"/>
+            </w:tcBorders>
+            <w:tcMar>
+              <w:top w:w="55" w:type="dxa"/>
+              <w:left w:w="55" w:type="dxa"/>
+              <w:bottom w:w="55" w:type="dxa"/>
+              <w:right w:w="55" w:type="dxa"/>
+            </w:tcMar>
+          </w:tcPr>
+          <w:p>
+            <w:pPr>
+              <w:pStyle w:val="TableContents"/>
+            </w:pPr>
+            <w:r>
+              <w:lastRenderedPageBreak/>
+              <w:t>Arturo Aguilar</w:t>
+            </w:r>
+          </w:p>
+        </w:tc>
+        <w:tc>
+          <w:tcPr>
+            <w:tcW w:w="4986" w:type="dxa"/>
+            <w:tcBorders>
+              <w:left w:val="single" w:sz="2" w:space="0" w:color="000000"/>
+              <w:bottom w:val="single" w:sz="2" w:space="0" w:color="000000"/>
+              <w:right w:val="single" w:sz="2" w:space="0" w:color="000000"/>
+            </w:tcBorders>
+            <w:tcMar>
+              <w:top w:w="55" w:type="dxa"/>
+              <w:left w:w="55" w:type="dxa"/>
+              <w:bottom w:w="55" w:type="dxa"/>
+              <w:right w:w="55" w:type="dxa"/>
+            </w:tcMar>
+          </w:tcPr>
+          <w:p>
+            <w:pPr>
+              <w:pStyle w:val="TableContents"/>
+            </w:pPr>
+            <w:r>
+              <w:t>*Realizar la presentación del diagrama de clases y hacer un demo del sistema</w:t>
+            </w:r>
+          </w:p>
+        </w:tc>
+      </w:tr>
+      <w:tr>
+        <w:tc>
+          <w:tcPr>
+            <w:tcW w:w="4986" w:type="dxa"/>
+            <w:tcBorders>
+              <w:left w:val="single" w:sz="2" w:space="0" w:color="000000"/>
+              <w:bottom w:val="single" w:sz="2" w:space="0" w:color="000000"/>
+            </w:tcBorders>
+            <w:tcMar>
+              <w:top w:w="55" w:type="dxa"/>
+              <w:left w:w="55" w:type="dxa"/>
+              <w:bottom w:w="55" w:type="dxa"/>
+              <w:right w:w="55" w:type="dxa"/>
+            </w:tcMar>
+          </w:tcPr>
+          <w:p>
+            <w:pPr>
+              <w:pStyle w:val="TableContents"/>
+            </w:pPr>
+            <w:r>
+              <w:t>Daniel Barrera</w:t>
+            </w:r>
+          </w:p>
+        </w:tc>
+        <w:tc>
+          <w:tcPr>
+            <w:tcW w:w="4986" w:type="dxa"/>
+            <w:tcBorders>
+              <w:left w:val="single" w:sz="2" w:space="0" w:color="000000"/>
+              <w:bottom w:val="single" w:sz="2" w:space="0" w:color="000000"/>
+              <w:right w:val="single" w:sz="2" w:space="0" w:color="000000"/>
+            </w:tcBorders>
+            <w:tcMar>
+              <w:top w:w="55" w:type="dxa"/>
+              <w:left w:w="55" w:type="dxa"/>
+              <w:bottom w:w="55" w:type="dxa"/>
+              <w:right w:w="55" w:type="dxa"/>
+            </w:tcMar>
+          </w:tcPr>
+          <w:p>
+            <w:pPr>
+              <w:pStyle w:val="TableContents"/>
+            </w:pPr>
+            <w:r>
+              <w:t>*</w:t>
+            </w:r>
+            <w:r>
+              <w:t>Explicar el diagrama de clases</w:t>
+            </w:r>
+          </w:p>
+        </w:tc>
+      </w:tr>
+      <w:tr>
+        <w:tc>
+          <w:tcPr>
+            <w:tcW w:w="4986" w:type="dxa"/>
+            <w:tcBorders>
+              <w:left w:val="single" w:sz="2" w:space="0" w:color="000000"/>
+              <w:bottom w:val="single" w:sz="2" w:space="0" w:color="000000"/>
+            </w:tcBorders>
+            <w:tcMar>
+              <w:top w:w="55" w:type="dxa"/>
+              <w:left w:w="55" w:type="dxa"/>
+              <w:bottom w:w="55" w:type="dxa"/>
+              <w:right w:w="55" w:type="dxa"/>
+            </w:tcMar>
+          </w:tcPr>
+          <w:p>
+            <w:pPr>
+              <w:pStyle w:val="TableContents"/>
+            </w:pPr>
+            <w:r>
+              <w:t>Julio Cabrera</w:t>
+            </w:r>
+          </w:p>
+        </w:tc>
+        <w:tc>
+          <w:tcPr>
+            <w:tcW w:w="4986" w:type="dxa"/>
+            <w:tcBorders>
+              <w:left w:val="single" w:sz="2" w:space="0" w:color="000000"/>
+              <w:bottom w:val="single" w:sz="2" w:space="0" w:color="000000"/>
+              <w:right w:val="single" w:sz="2" w:space="0" w:color="000000"/>
+            </w:tcBorders>
+            <w:tcMar>
+              <w:top w:w="55" w:type="dxa"/>
+              <w:left w:w="55" w:type="dxa"/>
+              <w:bottom w:w="55" w:type="dxa"/>
+              <w:right w:w="55" w:type="dxa"/>
+            </w:tcMar>
+          </w:tcPr>
+          <w:p>
+            <w:pPr>
+              <w:pStyle w:val="TableContents"/>
+            </w:pPr>
+            <w:r>
+              <w:t xml:space="preserve">*Explicar las contribuciones y la </w:t>
+            </w:r>
+            <w:r>
+              <w:t>métrica</w:t>
+            </w:r>
+          </w:p>
+        </w:tc>
+      </w:tr>
+      <w:tr>
+        <w:tc>
+          <w:tcPr>
+            <w:tcW w:w="4986" w:type="dxa"/>
+            <w:tcBorders>
+              <w:left w:val="single" w:sz="2" w:space="0" w:color="000000"/>
+              <w:bottom w:val="single" w:sz="2" w:space="0" w:color="000000"/>
+            </w:tcBorders>
+            <w:tcMar>
+              <w:top w:w="55" w:type="dxa"/>
+              <w:left w:w="55" w:type="dxa"/>
+              <w:bottom w:w="55" w:type="dxa"/>
+              <w:right w:w="55" w:type="dxa"/>
+            </w:tcMar>
+          </w:tcPr>
+          <w:p>
+            <w:pPr>
+              <w:pStyle w:val="TableContents"/>
+            </w:pPr>
+            <w:r>
+              <w:t>Pedro Euan</w:t>
+            </w:r>
+          </w:p>
+        </w:tc>
+        <w:tc>
+          <w:tcPr>
+            <w:tcW w:w="4986" w:type="dxa"/>
+            <w:tcBorders>
+              <w:left w:val="single" w:sz="2" w:space="0" w:color="000000"/>
+              <w:bottom w:val="single" w:sz="2" w:space="0" w:color="000000"/>
+              <w:right w:val="single" w:sz="2" w:space="0" w:color="000000"/>
+            </w:tcBorders>
+            <w:tcMar>
+              <w:top w:w="55" w:type="dxa"/>
+              <w:left w:w="55" w:type="dxa"/>
+              <w:bottom w:w="55" w:type="dxa"/>
+              <w:right w:w="55" w:type="dxa"/>
+            </w:tcMar>
+          </w:tcPr>
+          <w:p>
+            <w:pPr>
+              <w:pStyle w:val="TableContents"/>
+            </w:pPr>
+            <w:r>
+              <w:t>*Explicar el diagrama de casos de uso y el diagrama de clases</w:t>
+            </w:r>
+          </w:p>
+        </w:tc>
+      </w:tr>
+      <w:tr>
+        <w:tc>
+          <w:tcPr>
+            <w:tcW w:w="4986" w:type="dxa"/>
+            <w:tcBorders>
+              <w:left w:val="single" w:sz="2" w:space="0" w:color="000000"/>
+              <w:bottom w:val="single" w:sz="2" w:space="0" w:color="000000"/>
+            </w:tcBorders>
+            <w:tcMar>
+              <w:top w:w="55" w:type="dxa"/>
+              <w:left w:w="55" w:type="dxa"/>
+              <w:bottom w:w="55" w:type="dxa"/>
+              <w:right w:w="55" w:type="dxa"/>
+            </w:tcMar>
+          </w:tcPr>
+          <w:p>
+            <w:pPr>
+              <w:pStyle w:val="TableContents"/>
+            </w:pPr>
+            <w:r>
+              <w:t>Hora fin</w:t>
+            </w:r>
+          </w:p>
+        </w:tc>
+        <w:tc>
+          <w:tcPr>
+            <w:tcW w:w="4986" w:type="dxa"/>
+            <w:tcBorders>
+              <w:left w:val="single" w:sz="2" w:space="0" w:color="000000"/>
+              <w:bottom w:val="single" w:sz="2" w:space="0" w:color="000000"/>
+              <w:right w:val="single" w:sz="2" w:space="0" w:color="000000"/>
+            </w:tcBorders>
+            <w:tcMar>
+              <w:top w:w="55" w:type="dxa"/>
+              <w:left w:w="55" w:type="dxa"/>
+              <w:bottom w:w="55" w:type="dxa"/>
+              <w:right w:w="55" w:type="dxa"/>
+            </w:tcMar>
+          </w:tcPr>
+          <w:p>
+            <w:pPr>
+              <w:pStyle w:val="TableContents"/>
+            </w:pPr>
+            <w:r>
+              <w:t>15:00 hrs</w:t>
+            </w:r>
+          </w:p>
+        </w:tc>
+      </w:tr>
+    </w:tbl>
     <w:p>
       <w:pPr>
         <w:ind w:left="708"/>
@@ -35140,6 +36405,26 @@
           <w:sz w:val="40"/>
         </w:rPr>
       </w:pPr>
+    </w:p>
+    <w:p>
+      <w:pPr>
+        <w:ind w:left="708"/>
+        <w:rPr>
+          <w:b/>
+          <w:sz w:val="40"/>
+        </w:rPr>
+      </w:pPr>
+    </w:p>
+    <w:p>
+      <w:pPr>
+        <w:ind w:left="708"/>
+        <w:rPr>
+          <w:b/>
+          <w:sz w:val="40"/>
+        </w:rPr>
+      </w:pPr>
+      <w:bookmarkStart w:id="0" w:name="_GoBack"/>
+      <w:bookmarkEnd w:id="0"/>
     </w:p>
     <w:sectPr>
       <w:pgSz w:w="12240" w:h="15840"/>
@@ -35152,7 +36437,7 @@
 </file>
 
 <file path=word/endnotes.xml><?xml version="1.0" encoding="utf-8"?>
-<w:endnotes xmlns:wpc="http://schemas.microsoft.com/office/word/2010/wordprocessingCanvas" xmlns:cx="http://schemas.microsoft.com/office/drawing/2014/chartex" xmlns:cx1="http://schemas.microsoft.com/office/drawing/2015/9/8/chartex" xmlns:cx2="http://schemas.microsoft.com/office/drawing/2015/10/21/chartex" xmlns:cx3="http://schemas.microsoft.com/office/drawing/2016/5/9/chartex" xmlns:cx4="http://schemas.microsoft.com/office/drawing/2016/5/10/chartex" xmlns:cx5="http://schemas.microsoft.com/office/drawing/2016/5/11/chartex" xmlns:cx6="http://schemas.microsoft.com/office/drawing/2016/5/12/chartex" xmlns:cx7="http://schemas.microsoft.com/office/drawing/2016/5/13/chartex" xmlns:cx8="http://schemas.microsoft.com/office/drawing/2016/5/14/chartex" xmlns:mc="http://schemas.openxmlformats.org/markup-compatibility/2006" xmlns:aink="http://schemas.microsoft.com/office/drawing/2016/ink" xmlns:am3d="http://schemas.microsoft.com/office/drawing/2017/model3d" xmlns:o="urn:schemas-microsoft-com:office:office" xmlns:r="http://schemas.openxmlformats.org/officeDocument/2006/relationships" xmlns:m="http://schemas.openxmlformats.org/officeDocument/2006/math" xmlns:v="urn:schemas-microsoft-com:vml" xmlns:wp14="http://schemas.microsoft.com/office/word/2010/wordprocessingDrawing" xmlns:wp="http://schemas.openxmlformats.org/drawingml/2006/wordprocessingDrawing" xmlns:w10="urn:schemas-microsoft-com:office:word" xmlns:w="http://schemas.openxmlformats.org/wordprocessingml/2006/main" xmlns:w14="http://schemas.microsoft.com/office/word/2010/wordml" xmlns:w15="http://schemas.microsoft.com/office/word/2012/wordml" xmlns:w16cid="http://schemas.microsoft.com/office/word/2016/wordml/cid" xmlns:w16se="http://schemas.microsoft.com/office/word/2015/wordml/symex" xmlns:wpg="http://schemas.microsoft.com/office/word/2010/wordprocessingGroup" xmlns:wpi="http://schemas.microsoft.com/office/word/2010/wordprocessingInk" xmlns:wne="http://schemas.microsoft.com/office/word/2006/wordml" xmlns:wps="http://schemas.microsoft.com/office/word/2010/wordprocessingShape" mc:Ignorable="w14 w15 w16se w16cid wp14">
+<w:endnotes xmlns:wpc="http://schemas.microsoft.com/office/word/2010/wordprocessingCanvas" xmlns:mc="http://schemas.openxmlformats.org/markup-compatibility/2006" xmlns:o="urn:schemas-microsoft-com:office:office" xmlns:r="http://schemas.openxmlformats.org/officeDocument/2006/relationships" xmlns:m="http://schemas.openxmlformats.org/officeDocument/2006/math" xmlns:v="urn:schemas-microsoft-com:vml" xmlns:wp14="http://schemas.microsoft.com/office/word/2010/wordprocessingDrawing" xmlns:wp="http://schemas.openxmlformats.org/drawingml/2006/wordprocessingDrawing" xmlns:w10="urn:schemas-microsoft-com:office:word" xmlns:w="http://schemas.openxmlformats.org/wordprocessingml/2006/main" xmlns:w14="http://schemas.microsoft.com/office/word/2010/wordml" xmlns:w15="http://schemas.microsoft.com/office/word/2012/wordml" xmlns:wpg="http://schemas.microsoft.com/office/word/2010/wordprocessingGroup" xmlns:wpi="http://schemas.microsoft.com/office/word/2010/wordprocessingInk" xmlns:wne="http://schemas.microsoft.com/office/word/2006/wordml" xmlns:wps="http://schemas.microsoft.com/office/word/2010/wordprocessingShape" mc:Ignorable="w14 w15 wp14">
   <w:endnote w:type="separator" w:id="-1">
     <w:p>
       <w:pPr>
@@ -35177,7 +36462,7 @@
 </file>
 
 <file path=word/footnotes.xml><?xml version="1.0" encoding="utf-8"?>
-<w:footnotes xmlns:wpc="http://schemas.microsoft.com/office/word/2010/wordprocessingCanvas" xmlns:cx="http://schemas.microsoft.com/office/drawing/2014/chartex" xmlns:cx1="http://schemas.microsoft.com/office/drawing/2015/9/8/chartex" xmlns:cx2="http://schemas.microsoft.com/office/drawing/2015/10/21/chartex" xmlns:cx3="http://schemas.microsoft.com/office/drawing/2016/5/9/chartex" xmlns:cx4="http://schemas.microsoft.com/office/drawing/2016/5/10/chartex" xmlns:cx5="http://schemas.microsoft.com/office/drawing/2016/5/11/chartex" xmlns:cx6="http://schemas.microsoft.com/office/drawing/2016/5/12/chartex" xmlns:cx7="http://schemas.microsoft.com/office/drawing/2016/5/13/chartex" xmlns:cx8="http://schemas.microsoft.com/office/drawing/2016/5/14/chartex" xmlns:mc="http://schemas.openxmlformats.org/markup-compatibility/2006" xmlns:aink="http://schemas.microsoft.com/office/drawing/2016/ink" xmlns:am3d="http://schemas.microsoft.com/office/drawing/2017/model3d" xmlns:o="urn:schemas-microsoft-com:office:office" xmlns:r="http://schemas.openxmlformats.org/officeDocument/2006/relationships" xmlns:m="http://schemas.openxmlformats.org/officeDocument/2006/math" xmlns:v="urn:schemas-microsoft-com:vml" xmlns:wp14="http://schemas.microsoft.com/office/word/2010/wordprocessingDrawing" xmlns:wp="http://schemas.openxmlformats.org/drawingml/2006/wordprocessingDrawing" xmlns:w10="urn:schemas-microsoft-com:office:word" xmlns:w="http://schemas.openxmlformats.org/wordprocessingml/2006/main" xmlns:w14="http://schemas.microsoft.com/office/word/2010/wordml" xmlns:w15="http://schemas.microsoft.com/office/word/2012/wordml" xmlns:w16cid="http://schemas.microsoft.com/office/word/2016/wordml/cid" xmlns:w16se="http://schemas.microsoft.com/office/word/2015/wordml/symex" xmlns:wpg="http://schemas.microsoft.com/office/word/2010/wordprocessingGroup" xmlns:wpi="http://schemas.microsoft.com/office/word/2010/wordprocessingInk" xmlns:wne="http://schemas.microsoft.com/office/word/2006/wordml" xmlns:wps="http://schemas.microsoft.com/office/word/2010/wordprocessingShape" mc:Ignorable="w14 w15 w16se w16cid wp14">
+<w:footnotes xmlns:wpc="http://schemas.microsoft.com/office/word/2010/wordprocessingCanvas" xmlns:mc="http://schemas.openxmlformats.org/markup-compatibility/2006" xmlns:o="urn:schemas-microsoft-com:office:office" xmlns:r="http://schemas.openxmlformats.org/officeDocument/2006/relationships" xmlns:m="http://schemas.openxmlformats.org/officeDocument/2006/math" xmlns:v="urn:schemas-microsoft-com:vml" xmlns:wp14="http://schemas.microsoft.com/office/word/2010/wordprocessingDrawing" xmlns:wp="http://schemas.openxmlformats.org/drawingml/2006/wordprocessingDrawing" xmlns:w10="urn:schemas-microsoft-com:office:word" xmlns:w="http://schemas.openxmlformats.org/wordprocessingml/2006/main" xmlns:w14="http://schemas.microsoft.com/office/word/2010/wordml" xmlns:w15="http://schemas.microsoft.com/office/word/2012/wordml" xmlns:wpg="http://schemas.microsoft.com/office/word/2010/wordprocessingGroup" xmlns:wpi="http://schemas.microsoft.com/office/word/2010/wordprocessingInk" xmlns:wne="http://schemas.microsoft.com/office/word/2006/wordml" xmlns:wps="http://schemas.microsoft.com/office/word/2010/wordprocessingShape" mc:Ignorable="w14 w15 wp14">
   <w:footnote w:type="separator" w:id="-1">
     <w:p>
       <w:pPr>
@@ -35202,8 +36487,8 @@
 </file>
 
 <file path=word/numbering.xml><?xml version="1.0" encoding="utf-8"?>
-<w:numbering xmlns:wpc="http://schemas.microsoft.com/office/word/2010/wordprocessingCanvas" xmlns:cx="http://schemas.microsoft.com/office/drawing/2014/chartex" xmlns:cx1="http://schemas.microsoft.com/office/drawing/2015/9/8/chartex" xmlns:cx2="http://schemas.microsoft.com/office/drawing/2015/10/21/chartex" xmlns:cx3="http://schemas.microsoft.com/office/drawing/2016/5/9/chartex" xmlns:cx4="http://schemas.microsoft.com/office/drawing/2016/5/10/chartex" xmlns:cx5="http://schemas.microsoft.com/office/drawing/2016/5/11/chartex" xmlns:cx6="http://schemas.microsoft.com/office/drawing/2016/5/12/chartex" xmlns:cx7="http://schemas.microsoft.com/office/drawing/2016/5/13/chartex" xmlns:cx8="http://schemas.microsoft.com/office/drawing/2016/5/14/chartex" xmlns:mc="http://schemas.openxmlformats.org/markup-compatibility/2006" xmlns:aink="http://schemas.microsoft.com/office/drawing/2016/ink" xmlns:am3d="http://schemas.microsoft.com/office/drawing/2017/model3d" xmlns:o="urn:schemas-microsoft-com:office:office" xmlns:r="http://schemas.openxmlformats.org/officeDocument/2006/relationships" xmlns:m="http://schemas.openxmlformats.org/officeDocument/2006/math" xmlns:v="urn:schemas-microsoft-com:vml" xmlns:wp14="http://schemas.microsoft.com/office/word/2010/wordprocessingDrawing" xmlns:wp="http://schemas.openxmlformats.org/drawingml/2006/wordprocessingDrawing" xmlns:w10="urn:schemas-microsoft-com:office:word" xmlns:w="http://schemas.openxmlformats.org/wordprocessingml/2006/main" xmlns:w14="http://schemas.microsoft.com/office/word/2010/wordml" xmlns:w15="http://schemas.microsoft.com/office/word/2012/wordml" xmlns:w16cid="http://schemas.microsoft.com/office/word/2016/wordml/cid" xmlns:w16se="http://schemas.microsoft.com/office/word/2015/wordml/symex" xmlns:wpg="http://schemas.microsoft.com/office/word/2010/wordprocessingGroup" xmlns:wpi="http://schemas.microsoft.com/office/word/2010/wordprocessingInk" xmlns:wne="http://schemas.microsoft.com/office/word/2006/wordml" xmlns:wps="http://schemas.microsoft.com/office/word/2010/wordprocessingShape" mc:Ignorable="w14 w15 w16se w16cid wp14">
-  <w:abstractNum w:abstractNumId="0" w15:restartNumberingAfterBreak="0">
+<w:numbering xmlns:wpc="http://schemas.microsoft.com/office/word/2010/wordprocessingCanvas" xmlns:mc="http://schemas.openxmlformats.org/markup-compatibility/2006" xmlns:o="urn:schemas-microsoft-com:office:office" xmlns:r="http://schemas.openxmlformats.org/officeDocument/2006/relationships" xmlns:m="http://schemas.openxmlformats.org/officeDocument/2006/math" xmlns:v="urn:schemas-microsoft-com:vml" xmlns:wp14="http://schemas.microsoft.com/office/word/2010/wordprocessingDrawing" xmlns:wp="http://schemas.openxmlformats.org/drawingml/2006/wordprocessingDrawing" xmlns:w10="urn:schemas-microsoft-com:office:word" xmlns:w="http://schemas.openxmlformats.org/wordprocessingml/2006/main" xmlns:w14="http://schemas.microsoft.com/office/word/2010/wordml" xmlns:w15="http://schemas.microsoft.com/office/word/2012/wordml" xmlns:wpg="http://schemas.microsoft.com/office/word/2010/wordprocessingGroup" xmlns:wpi="http://schemas.microsoft.com/office/word/2010/wordprocessingInk" xmlns:wne="http://schemas.microsoft.com/office/word/2006/wordml" xmlns:wps="http://schemas.microsoft.com/office/word/2010/wordprocessingShape" mc:Ignorable="w14 w15 wp14">
+  <w:abstractNum w:abstractNumId="0">
     <w:nsid w:val="05DC6D86"/>
     <w:multiLevelType w:val="hybridMultilevel"/>
     <w:tmpl w:val="D45EBD80"/>
@@ -35316,7 +36601,7 @@
       </w:rPr>
     </w:lvl>
   </w:abstractNum>
-  <w:abstractNum w:abstractNumId="1" w15:restartNumberingAfterBreak="0">
+  <w:abstractNum w:abstractNumId="1">
     <w:nsid w:val="06FC1FCF"/>
     <w:multiLevelType w:val="multilevel"/>
     <w:tmpl w:val="F9ACDC58"/>
@@ -35420,7 +36705,7 @@
       </w:rPr>
     </w:lvl>
   </w:abstractNum>
-  <w:abstractNum w:abstractNumId="2" w15:restartNumberingAfterBreak="0">
+  <w:abstractNum w:abstractNumId="2">
     <w:nsid w:val="073650F8"/>
     <w:multiLevelType w:val="hybridMultilevel"/>
     <w:tmpl w:val="0F3CE61E"/>
@@ -35533,7 +36818,7 @@
       </w:rPr>
     </w:lvl>
   </w:abstractNum>
-  <w:abstractNum w:abstractNumId="3" w15:restartNumberingAfterBreak="0">
+  <w:abstractNum w:abstractNumId="3">
     <w:nsid w:val="0B9D33D5"/>
     <w:multiLevelType w:val="hybridMultilevel"/>
     <w:tmpl w:val="7BC49B18"/>
@@ -35646,7 +36931,7 @@
       </w:rPr>
     </w:lvl>
   </w:abstractNum>
-  <w:abstractNum w:abstractNumId="4" w15:restartNumberingAfterBreak="0">
+  <w:abstractNum w:abstractNumId="4">
     <w:nsid w:val="0E3653C0"/>
     <w:multiLevelType w:val="hybridMultilevel"/>
     <w:tmpl w:val="E0D62F22"/>
@@ -35735,7 +37020,7 @@
       </w:pPr>
     </w:lvl>
   </w:abstractNum>
-  <w:abstractNum w:abstractNumId="5" w15:restartNumberingAfterBreak="0">
+  <w:abstractNum w:abstractNumId="5">
     <w:nsid w:val="14C5713F"/>
     <w:multiLevelType w:val="hybridMultilevel"/>
     <w:tmpl w:val="98FC76BA"/>
@@ -35848,7 +37133,7 @@
       </w:rPr>
     </w:lvl>
   </w:abstractNum>
-  <w:abstractNum w:abstractNumId="6" w15:restartNumberingAfterBreak="0">
+  <w:abstractNum w:abstractNumId="6">
     <w:nsid w:val="217541B4"/>
     <w:multiLevelType w:val="hybridMultilevel"/>
     <w:tmpl w:val="D27C8C84"/>
@@ -35961,7 +37246,7 @@
       </w:rPr>
     </w:lvl>
   </w:abstractNum>
-  <w:abstractNum w:abstractNumId="7" w15:restartNumberingAfterBreak="0">
+  <w:abstractNum w:abstractNumId="7">
     <w:nsid w:val="25CB1E9E"/>
     <w:multiLevelType w:val="multilevel"/>
     <w:tmpl w:val="795A0080"/>
@@ -36065,7 +37350,7 @@
       </w:rPr>
     </w:lvl>
   </w:abstractNum>
-  <w:abstractNum w:abstractNumId="8" w15:restartNumberingAfterBreak="0">
+  <w:abstractNum w:abstractNumId="8">
     <w:nsid w:val="26C46BBF"/>
     <w:multiLevelType w:val="hybridMultilevel"/>
     <w:tmpl w:val="A84AC474"/>
@@ -36178,7 +37463,7 @@
       </w:rPr>
     </w:lvl>
   </w:abstractNum>
-  <w:abstractNum w:abstractNumId="9" w15:restartNumberingAfterBreak="0">
+  <w:abstractNum w:abstractNumId="9">
     <w:nsid w:val="28016602"/>
     <w:multiLevelType w:val="hybridMultilevel"/>
     <w:tmpl w:val="36A008CA"/>
@@ -36291,7 +37576,7 @@
       </w:rPr>
     </w:lvl>
   </w:abstractNum>
-  <w:abstractNum w:abstractNumId="10" w15:restartNumberingAfterBreak="0">
+  <w:abstractNum w:abstractNumId="10">
     <w:nsid w:val="2D8C1573"/>
     <w:multiLevelType w:val="multilevel"/>
     <w:tmpl w:val="0BF06A2E"/>
@@ -36395,7 +37680,7 @@
       </w:rPr>
     </w:lvl>
   </w:abstractNum>
-  <w:abstractNum w:abstractNumId="11" w15:restartNumberingAfterBreak="0">
+  <w:abstractNum w:abstractNumId="11">
     <w:nsid w:val="2FD54021"/>
     <w:multiLevelType w:val="multilevel"/>
     <w:tmpl w:val="E4F659FA"/>
@@ -36508,7 +37793,7 @@
       </w:rPr>
     </w:lvl>
   </w:abstractNum>
-  <w:abstractNum w:abstractNumId="12" w15:restartNumberingAfterBreak="0">
+  <w:abstractNum w:abstractNumId="12">
     <w:nsid w:val="35734B46"/>
     <w:multiLevelType w:val="multilevel"/>
     <w:tmpl w:val="1A42B966"/>
@@ -36612,7 +37897,7 @@
       </w:rPr>
     </w:lvl>
   </w:abstractNum>
-  <w:abstractNum w:abstractNumId="13" w15:restartNumberingAfterBreak="0">
+  <w:abstractNum w:abstractNumId="13">
     <w:nsid w:val="3E8B162A"/>
     <w:multiLevelType w:val="hybridMultilevel"/>
     <w:tmpl w:val="0C74FFD0"/>
@@ -36725,7 +38010,7 @@
       </w:rPr>
     </w:lvl>
   </w:abstractNum>
-  <w:abstractNum w:abstractNumId="14" w15:restartNumberingAfterBreak="0">
+  <w:abstractNum w:abstractNumId="14">
     <w:nsid w:val="446E71C5"/>
     <w:multiLevelType w:val="hybridMultilevel"/>
     <w:tmpl w:val="D2F20F5C"/>
@@ -36838,7 +38123,7 @@
       </w:rPr>
     </w:lvl>
   </w:abstractNum>
-  <w:abstractNum w:abstractNumId="15" w15:restartNumberingAfterBreak="0">
+  <w:abstractNum w:abstractNumId="15">
     <w:nsid w:val="459D5FC6"/>
     <w:multiLevelType w:val="multilevel"/>
     <w:tmpl w:val="E376DD74"/>
@@ -36942,7 +38227,7 @@
       </w:rPr>
     </w:lvl>
   </w:abstractNum>
-  <w:abstractNum w:abstractNumId="16" w15:restartNumberingAfterBreak="0">
+  <w:abstractNum w:abstractNumId="16">
     <w:nsid w:val="461F5F12"/>
     <w:multiLevelType w:val="multilevel"/>
     <w:tmpl w:val="E0F84A9C"/>
@@ -37046,7 +38331,7 @@
       </w:rPr>
     </w:lvl>
   </w:abstractNum>
-  <w:abstractNum w:abstractNumId="17" w15:restartNumberingAfterBreak="0">
+  <w:abstractNum w:abstractNumId="17">
     <w:nsid w:val="486872A1"/>
     <w:multiLevelType w:val="multilevel"/>
     <w:tmpl w:val="A6942198"/>
@@ -37150,7 +38435,7 @@
       </w:rPr>
     </w:lvl>
   </w:abstractNum>
-  <w:abstractNum w:abstractNumId="18" w15:restartNumberingAfterBreak="0">
+  <w:abstractNum w:abstractNumId="18">
     <w:nsid w:val="4C477B37"/>
     <w:multiLevelType w:val="hybridMultilevel"/>
     <w:tmpl w:val="6F9AD7C4"/>
@@ -37263,7 +38548,7 @@
       </w:rPr>
     </w:lvl>
   </w:abstractNum>
-  <w:abstractNum w:abstractNumId="19" w15:restartNumberingAfterBreak="0">
+  <w:abstractNum w:abstractNumId="19">
     <w:nsid w:val="4F6C16EB"/>
     <w:multiLevelType w:val="multilevel"/>
     <w:tmpl w:val="B3BA6612"/>
@@ -37367,7 +38652,7 @@
       </w:rPr>
     </w:lvl>
   </w:abstractNum>
-  <w:abstractNum w:abstractNumId="20" w15:restartNumberingAfterBreak="0">
+  <w:abstractNum w:abstractNumId="20">
     <w:nsid w:val="508B2F85"/>
     <w:multiLevelType w:val="multilevel"/>
     <w:tmpl w:val="7030843C"/>
@@ -37471,7 +38756,7 @@
       </w:rPr>
     </w:lvl>
   </w:abstractNum>
-  <w:abstractNum w:abstractNumId="21" w15:restartNumberingAfterBreak="0">
+  <w:abstractNum w:abstractNumId="21">
     <w:nsid w:val="55555A80"/>
     <w:multiLevelType w:val="hybridMultilevel"/>
     <w:tmpl w:val="A5DA5020"/>
@@ -37584,7 +38869,7 @@
       </w:rPr>
     </w:lvl>
   </w:abstractNum>
-  <w:abstractNum w:abstractNumId="22" w15:restartNumberingAfterBreak="0">
+  <w:abstractNum w:abstractNumId="22">
     <w:nsid w:val="566B0665"/>
     <w:multiLevelType w:val="multilevel"/>
     <w:tmpl w:val="0F28CD62"/>
@@ -37688,7 +38973,7 @@
       </w:rPr>
     </w:lvl>
   </w:abstractNum>
-  <w:abstractNum w:abstractNumId="23" w15:restartNumberingAfterBreak="0">
+  <w:abstractNum w:abstractNumId="23">
     <w:nsid w:val="56BE0685"/>
     <w:multiLevelType w:val="hybridMultilevel"/>
     <w:tmpl w:val="1E342272"/>
@@ -37801,7 +39086,7 @@
       </w:rPr>
     </w:lvl>
   </w:abstractNum>
-  <w:abstractNum w:abstractNumId="24" w15:restartNumberingAfterBreak="0">
+  <w:abstractNum w:abstractNumId="24">
     <w:nsid w:val="57A179E6"/>
     <w:multiLevelType w:val="hybridMultilevel"/>
     <w:tmpl w:val="5AA4E1D0"/>
@@ -37914,7 +39199,7 @@
       </w:rPr>
     </w:lvl>
   </w:abstractNum>
-  <w:abstractNum w:abstractNumId="25" w15:restartNumberingAfterBreak="0">
+  <w:abstractNum w:abstractNumId="25">
     <w:nsid w:val="59F41BAE"/>
     <w:multiLevelType w:val="multilevel"/>
     <w:tmpl w:val="1092013E"/>
@@ -38018,7 +39303,7 @@
       </w:rPr>
     </w:lvl>
   </w:abstractNum>
-  <w:abstractNum w:abstractNumId="26" w15:restartNumberingAfterBreak="0">
+  <w:abstractNum w:abstractNumId="26">
     <w:nsid w:val="60B54DB4"/>
     <w:multiLevelType w:val="multilevel"/>
     <w:tmpl w:val="5060CAC4"/>
@@ -38122,7 +39407,7 @@
       </w:rPr>
     </w:lvl>
   </w:abstractNum>
-  <w:abstractNum w:abstractNumId="27" w15:restartNumberingAfterBreak="0">
+  <w:abstractNum w:abstractNumId="27">
     <w:nsid w:val="68991173"/>
     <w:multiLevelType w:val="hybridMultilevel"/>
     <w:tmpl w:val="41361AE2"/>
@@ -38235,7 +39520,7 @@
       </w:rPr>
     </w:lvl>
   </w:abstractNum>
-  <w:abstractNum w:abstractNumId="28" w15:restartNumberingAfterBreak="0">
+  <w:abstractNum w:abstractNumId="28">
     <w:nsid w:val="71EE7939"/>
     <w:multiLevelType w:val="multilevel"/>
     <w:tmpl w:val="B2A4D82C"/>
@@ -38339,7 +39624,7 @@
       </w:rPr>
     </w:lvl>
   </w:abstractNum>
-  <w:abstractNum w:abstractNumId="29" w15:restartNumberingAfterBreak="0">
+  <w:abstractNum w:abstractNumId="29">
     <w:nsid w:val="78BD3A3C"/>
     <w:multiLevelType w:val="multilevel"/>
     <w:tmpl w:val="7A802410"/>
@@ -38537,7 +39822,7 @@
 </file>
 
 <file path=word/styles.xml><?xml version="1.0" encoding="utf-8"?>
-<w:styles xmlns:mc="http://schemas.openxmlformats.org/markup-compatibility/2006" xmlns:r="http://schemas.openxmlformats.org/officeDocument/2006/relationships" xmlns:w="http://schemas.openxmlformats.org/wordprocessingml/2006/main" xmlns:w14="http://schemas.microsoft.com/office/word/2010/wordml" xmlns:w15="http://schemas.microsoft.com/office/word/2012/wordml" xmlns:w16cid="http://schemas.microsoft.com/office/word/2016/wordml/cid" xmlns:w16se="http://schemas.microsoft.com/office/word/2015/wordml/symex" mc:Ignorable="w14 w15 w16se w16cid">
+<w:styles xmlns:mc="http://schemas.openxmlformats.org/markup-compatibility/2006" xmlns:r="http://schemas.openxmlformats.org/officeDocument/2006/relationships" xmlns:w="http://schemas.openxmlformats.org/wordprocessingml/2006/main" xmlns:w14="http://schemas.microsoft.com/office/word/2010/wordml" xmlns:w15="http://schemas.microsoft.com/office/word/2012/wordml" mc:Ignorable="w14 w15">
   <w:docDefaults>
     <w:rPrDefault>
       <w:rPr>
@@ -38553,7 +39838,7 @@
       </w:pPr>
     </w:pPrDefault>
   </w:docDefaults>
-  <w:latentStyles w:defLockedState="0" w:defUIPriority="99" w:defSemiHidden="0" w:defUnhideWhenUsed="0" w:defQFormat="0" w:count="375">
+  <w:latentStyles w:defLockedState="0" w:defUIPriority="99" w:defSemiHidden="0" w:defUnhideWhenUsed="0" w:defQFormat="0" w:count="371">
     <w:lsdException w:name="Normal" w:uiPriority="0" w:qFormat="1"/>
     <w:lsdException w:name="heading 1" w:uiPriority="9" w:qFormat="1"/>
     <w:lsdException w:name="heading 2" w:semiHidden="1" w:uiPriority="9" w:unhideWhenUsed="1" w:qFormat="1"/>
@@ -38659,6 +39944,7 @@
     <w:lsdException w:name="HTML Sample" w:semiHidden="1" w:unhideWhenUsed="1"/>
     <w:lsdException w:name="HTML Typewriter" w:semiHidden="1" w:unhideWhenUsed="1"/>
     <w:lsdException w:name="HTML Variable" w:semiHidden="1" w:unhideWhenUsed="1"/>
+    <w:lsdException w:name="Normal Table" w:semiHidden="1" w:unhideWhenUsed="1"/>
     <w:lsdException w:name="annotation subject" w:semiHidden="1" w:unhideWhenUsed="1"/>
     <w:lsdException w:name="No List" w:semiHidden="1" w:unhideWhenUsed="1"/>
     <w:lsdException w:name="Outline List 1" w:semiHidden="1" w:unhideWhenUsed="1"/>
@@ -38702,8 +39988,10 @@
     <w:lsdException w:name="Table Elegant" w:semiHidden="1" w:unhideWhenUsed="1"/>
     <w:lsdException w:name="Table Professional" w:semiHidden="1" w:unhideWhenUsed="1"/>
     <w:lsdException w:name="Table Subtle 1" w:semiHidden="1" w:unhideWhenUsed="1"/>
+    <w:lsdException w:name="Table Subtle 2" w:semiHidden="1" w:unhideWhenUsed="1"/>
     <w:lsdException w:name="Table Web 1" w:semiHidden="1" w:unhideWhenUsed="1"/>
     <w:lsdException w:name="Table Web 2" w:semiHidden="1" w:unhideWhenUsed="1"/>
+    <w:lsdException w:name="Table Web 3" w:semiHidden="1" w:unhideWhenUsed="1"/>
     <w:lsdException w:name="Balloon Text" w:semiHidden="1" w:unhideWhenUsed="1"/>
     <w:lsdException w:name="Table Grid" w:uiPriority="39"/>
     <w:lsdException w:name="Table Theme" w:semiHidden="1" w:unhideWhenUsed="1"/>
@@ -38922,10 +40210,6 @@
     <w:lsdException w:name="List Table 5 Dark Accent 6" w:uiPriority="50"/>
     <w:lsdException w:name="List Table 6 Colorful Accent 6" w:uiPriority="51"/>
     <w:lsdException w:name="List Table 7 Colorful Accent 6" w:uiPriority="52"/>
-    <w:lsdException w:name="Mention" w:semiHidden="1" w:unhideWhenUsed="1"/>
-    <w:lsdException w:name="Smart Hyperlink" w:semiHidden="1" w:unhideWhenUsed="1"/>
-    <w:lsdException w:name="Hashtag" w:semiHidden="1" w:unhideWhenUsed="1"/>
-    <w:lsdException w:name="Unresolved Mention" w:semiHidden="1" w:unhideWhenUsed="1"/>
   </w:latentStyles>
   <w:style w:type="paragraph" w:default="1" w:styleId="Normal">
     <w:name w:val="Normal"/>
@@ -38967,6 +40251,7 @@
       <w:spacing w:after="0" w:line="240" w:lineRule="auto"/>
     </w:pPr>
     <w:tblPr>
+      <w:tblInd w:w="0" w:type="dxa"/>
       <w:tblBorders>
         <w:top w:val="single" w:sz="4" w:space="0" w:color="auto"/>
         <w:left w:val="single" w:sz="4" w:space="0" w:color="auto"/>
@@ -38975,6 +40260,12 @@
         <w:insideH w:val="single" w:sz="4" w:space="0" w:color="auto"/>
         <w:insideV w:val="single" w:sz="4" w:space="0" w:color="auto"/>
       </w:tblBorders>
+      <w:tblCellMar>
+        <w:top w:w="0" w:type="dxa"/>
+        <w:left w:w="108" w:type="dxa"/>
+        <w:bottom w:w="0" w:type="dxa"/>
+        <w:right w:w="108" w:type="dxa"/>
+      </w:tblCellMar>
     </w:tblPr>
   </w:style>
   <w:style w:type="paragraph" w:styleId="Encabezado">
@@ -39534,7 +40825,7 @@
 </file>
 
 <file path=customXml/itemProps1.xml><?xml version="1.0" encoding="utf-8"?>
-<ds:datastoreItem xmlns:ds="http://schemas.openxmlformats.org/officeDocument/2006/customXml" ds:itemID="{BF64264A-B65D-4EBE-94A8-7327F12A0EA9}">
+<ds:datastoreItem xmlns:ds="http://schemas.openxmlformats.org/officeDocument/2006/customXml" ds:itemID="{025917F8-8CA3-4FDF-9061-31E3066C1654}">
   <ds:schemaRefs>
     <ds:schemaRef ds:uri="http://schemas.openxmlformats.org/officeDocument/2006/bibliography"/>
   </ds:schemaRefs>

</xml_diff>